<commit_message>
finish FaceMod msg. but didn't set multiple arguments. Only used an example.
</commit_message>
<xml_diff>
--- a/doc/Dissertation Note.docx
+++ b/doc/Dissertation Note.docx
@@ -242,7 +242,15 @@
     </w:p>
     <w:p>
       <w:r>
-        <w:t xml:space="preserve">CCN refers to the architecture project Van started at PARC, which included leading the development of a software codebase that represents a baseline implementation of this architecture. Named Data Networking (NDN) refers to the NSF-funded Future Internet Architecture project, a 12-campus collaboration that began in 2010 and included PARC. The NDN project originally used CCNx as its </w:t>
+        <w:t xml:space="preserve">CCN refers to the architecture project Van started at PARC, which included leading the development of a software codebase that represents a baseline implementation of this architecture. Named Data Networking (NDN) refers to the NSF-funded Future Internet Architecture project, a 12-campus collaboration that began in 2010 and included PARC. The NDN project originally used CCNx as </w:t>
+      </w:r>
+      <w:proofErr w:type="gramStart"/>
+      <w:r>
+        <w:t>its</w:t>
+      </w:r>
+      <w:proofErr w:type="gramEnd"/>
+      <w:r>
+        <w:t xml:space="preserve"> </w:t>
       </w:r>
       <w:r>
         <w:lastRenderedPageBreak/>
@@ -357,7 +365,15 @@
     </w:p>
     <w:p>
       <w:r>
-        <w:t>CCN began as a research project at the Palo Alto Research Center (PARC) in 2007. The first software release (CCNx 0.1) was made available in 2009.[1] CCN is the ancestor of related approaches, including named data networking. CCN Technology and its open source code base has been acquired by Cisco in February 2017[2]</w:t>
+        <w:t>CCN began as a research project at the Palo Alto Research Center (PARC) in 2007. The first software release (CCNx 0.1) was made available in 2009</w:t>
+      </w:r>
+      <w:proofErr w:type="gramStart"/>
+      <w:r>
+        <w:t>.[</w:t>
+      </w:r>
+      <w:proofErr w:type="gramEnd"/>
+      <w:r>
+        <w:t>1] CCN is the ancestor of related approaches, including named data networking. CCN Technology and its open source code base has been acquired by Cisco in February 2017[2]</w:t>
       </w:r>
       <w:r>
         <w:t xml:space="preserve"> </w:t>
@@ -383,7 +399,15 @@
     <w:p>
       <w:r>
         <w:lastRenderedPageBreak/>
-        <w:t>CCN was designed to work in many environments from high-speed data centers to resource constrained sensors. CCN aims to be:</w:t>
+        <w:t xml:space="preserve">CCN was designed to work in many environments from high-speed data centers to </w:t>
+      </w:r>
+      <w:proofErr w:type="gramStart"/>
+      <w:r>
+        <w:t>resource</w:t>
+      </w:r>
+      <w:proofErr w:type="gramEnd"/>
+      <w:r>
+        <w:t xml:space="preserve"> constrained sensors. CCN aims to be:</w:t>
       </w:r>
     </w:p>
     <w:p>
@@ -533,12 +557,28 @@
     <w:p/>
     <w:p>
       <w:r>
-        <w:t>Named Data Networking (NDN) (related to Content-Centric Networking (CCN), content-based networking, data-oriented networking or information-centric networking) is a Future Internet architecture inspired by years of empirical research into network usage and a growing awareness of unsolved problems in contemporary internet architectures like IP.[1][2] NDN has its roots in an earlier project, Content-Centric Networking (CCN), which Van Jacobson first publicly presented in 2006.</w:t>
-      </w:r>
-    </w:p>
-    <w:p>
-      <w:r>
-        <w:t xml:space="preserve">Its premise is that the Internet is primarily used as an information distribution network, which is not a good match for IP, and that the future Internet's "thin waist" should be based on named data rather than numerically addressed hosts. The underlying principle is that a communication network should allow a user to focus on the data he or she needs, named content, rather than having to reference a specific, physical location where that data is to be retrieved from, named hosts. The motivation for this is derived from the fact that the vast majority of current Internet usage (a "high 90% level of traffic") consists of data being disseminated from a source to a number of users.[4] Named-data networking comes with potential for a </w:t>
+        <w:t>Named Data Networking (NDN) (related to Content-Centric Networking (CCN), content-based networking, data-oriented networking or information-centric networking) is a Future Internet architecture inspired by years of empirical research into network usage and a growing awareness of unsolved problems in contemporary internet architectures like IP</w:t>
+      </w:r>
+      <w:proofErr w:type="gramStart"/>
+      <w:r>
+        <w:t>.[</w:t>
+      </w:r>
+      <w:proofErr w:type="gramEnd"/>
+      <w:r>
+        <w:t>1][2] NDN has its roots in an earlier project, Content-Centric Networking (CCN), which Van Jacobson first publicly presented in 2006.</w:t>
+      </w:r>
+    </w:p>
+    <w:p>
+      <w:r>
+        <w:t>Its premise is that the Internet is primarily used as an information distribution network, which is not a good match for IP, and that the future Internet's "thin waist" should be based on named data rather than numerically addressed hosts. The underlying principle is that a communication network should allow a user to focus on the data he or she needs, named content, rather than having to reference a specific, physical location where that data is to be retrieved from, named hosts. The motivation for this is derived from the fact that the vast majority of current Internet usage (a "high 90% level of traffic") consists of data being disseminated from a source to a number of users</w:t>
+      </w:r>
+      <w:proofErr w:type="gramStart"/>
+      <w:r>
+        <w:t>.[</w:t>
+      </w:r>
+      <w:proofErr w:type="gramEnd"/>
+      <w:r>
+        <w:t xml:space="preserve">4] Named-data networking comes with potential for a </w:t>
       </w:r>
       <w:r>
         <w:lastRenderedPageBreak/>
@@ -824,12 +864,25 @@
     </w:p>
     <w:p>
       <w:r>
-        <w:t>Hybrid ICN is an architecture that brings ICN into IPv6 as described in [1]. By doing that, hicn allows to generalize IPv6 networking by using location-independent name-based networking. This is made either at the network layer and at the transport layer by also providing name-based sockets to applications.</w:t>
-      </w:r>
-    </w:p>
-    <w:p>
-      <w:r>
-        <w:t>hicn allows to reuse existing IPv6 protocol and architectures, to extend them and deploy hybrid solutions based on the use case and application needs.</w:t>
+        <w:t xml:space="preserve">Hybrid ICN is an architecture that brings ICN into IPv6 as described in [1]. By doing that, hicn allows to generalize IPv6 networking by using location-independent name-based networking. This is made </w:t>
+      </w:r>
+      <w:proofErr w:type="gramStart"/>
+      <w:r>
+        <w:t>either at the network layer and</w:t>
+      </w:r>
+      <w:proofErr w:type="gramEnd"/>
+      <w:r>
+        <w:t xml:space="preserve"> at the transport layer by also providing name-based sockets to applications.</w:t>
+      </w:r>
+    </w:p>
+    <w:p>
+      <w:proofErr w:type="gramStart"/>
+      <w:r>
+        <w:t>hicn</w:t>
+      </w:r>
+      <w:proofErr w:type="gramEnd"/>
+      <w:r>
+        <w:t xml:space="preserve"> allows to reuse existing IPv6 protocol and architectures, to extend them and deploy hybrid solutions based on the use case and application needs.</w:t>
       </w:r>
     </w:p>
     <w:p/>
@@ -1037,8 +1090,13 @@
       <w:pPr>
         <w:ind w:left="360"/>
       </w:pPr>
-      <w:r>
-        <w:t xml:space="preserve">sudo passwd root    </w:t>
+      <w:proofErr w:type="gramStart"/>
+      <w:r>
+        <w:t>sudo</w:t>
+      </w:r>
+      <w:proofErr w:type="gramEnd"/>
+      <w:r>
+        <w:t xml:space="preserve"> passwd root    </w:t>
       </w:r>
       <w:r>
         <w:rPr>
@@ -1086,9 +1144,11 @@
       <w:pPr>
         <w:ind w:left="360"/>
       </w:pPr>
+      <w:proofErr w:type="gramStart"/>
       <w:r>
         <w:t>su</w:t>
       </w:r>
+      <w:proofErr w:type="gramEnd"/>
     </w:p>
     <w:p>
       <w:pPr>
@@ -1117,25 +1177,37 @@
       <w:pPr>
         <w:ind w:left="360"/>
       </w:pPr>
-      <w:r>
-        <w:t>ps aux</w:t>
+      <w:proofErr w:type="gramStart"/>
+      <w:r>
+        <w:t>ps</w:t>
+      </w:r>
+      <w:proofErr w:type="gramEnd"/>
+      <w:r>
+        <w:t xml:space="preserve"> aux</w:t>
       </w:r>
     </w:p>
     <w:p>
       <w:pPr>
         <w:ind w:left="360"/>
       </w:pPr>
-      <w:r>
-        <w:t>ps –a | grep ndnpingser</w:t>
+      <w:proofErr w:type="gramStart"/>
+      <w:r>
+        <w:t>ps</w:t>
+      </w:r>
+      <w:proofErr w:type="gramEnd"/>
+      <w:r>
+        <w:t xml:space="preserve"> –a | grep ndnpingser</w:t>
       </w:r>
     </w:p>
     <w:p>
       <w:pPr>
         <w:ind w:left="360"/>
       </w:pPr>
+      <w:proofErr w:type="gramStart"/>
       <w:r>
         <w:t>kill</w:t>
       </w:r>
+      <w:proofErr w:type="gramEnd"/>
       <w:r>
         <w:t xml:space="preserve"> -9</w:t>
       </w:r>
@@ -1147,16 +1219,26 @@
       <w:pPr>
         <w:ind w:left="360"/>
       </w:pPr>
-      <w:r>
-        <w:t>kill 6455</w:t>
+      <w:proofErr w:type="gramStart"/>
+      <w:r>
+        <w:t>kill</w:t>
+      </w:r>
+      <w:proofErr w:type="gramEnd"/>
+      <w:r>
+        <w:t xml:space="preserve"> 6455</w:t>
       </w:r>
     </w:p>
     <w:p>
       <w:pPr>
         <w:ind w:left="360"/>
       </w:pPr>
-      <w:r>
-        <w:t>kill %python</w:t>
+      <w:proofErr w:type="gramStart"/>
+      <w:r>
+        <w:t>kill</w:t>
+      </w:r>
+      <w:proofErr w:type="gramEnd"/>
+      <w:r>
+        <w:t xml:space="preserve"> %python</w:t>
       </w:r>
     </w:p>
     <w:p>
@@ -1242,9 +1324,11 @@
       <w:pPr>
         <w:ind w:left="360"/>
       </w:pPr>
+      <w:proofErr w:type="gramStart"/>
       <w:r>
         <w:t>jobs</w:t>
       </w:r>
+      <w:proofErr w:type="gramEnd"/>
       <w:r>
         <w:t xml:space="preserve"> -l</w:t>
       </w:r>
@@ -1253,17 +1337,21 @@
       <w:pPr>
         <w:ind w:left="360"/>
       </w:pPr>
+      <w:proofErr w:type="gramStart"/>
       <w:r>
         <w:t>fg</w:t>
       </w:r>
+      <w:proofErr w:type="gramEnd"/>
     </w:p>
     <w:p>
       <w:pPr>
         <w:ind w:left="360"/>
       </w:pPr>
+      <w:proofErr w:type="gramStart"/>
       <w:r>
         <w:t>bg</w:t>
       </w:r>
+      <w:proofErr w:type="gramEnd"/>
     </w:p>
     <w:p>
       <w:pPr>
@@ -1274,8 +1362,13 @@
       <w:pPr>
         <w:ind w:left="360"/>
       </w:pPr>
-      <w:r>
-        <w:t xml:space="preserve">sudo nohup ./john --restore &amp;   </w:t>
+      <w:proofErr w:type="gramStart"/>
+      <w:r>
+        <w:t>sudo</w:t>
+      </w:r>
+      <w:proofErr w:type="gramEnd"/>
+      <w:r>
+        <w:t xml:space="preserve"> nohup ./john --restore &amp;   </w:t>
       </w:r>
     </w:p>
     <w:p>
@@ -1335,7 +1428,15 @@
         <w:t>）。在</w:t>
       </w:r>
       <w:r>
-        <w:t xml:space="preserve"> tmux </w:t>
+        <w:t xml:space="preserve"> </w:t>
+      </w:r>
+      <w:proofErr w:type="gramStart"/>
+      <w:r>
+        <w:t>tmux</w:t>
+      </w:r>
+      <w:proofErr w:type="gramEnd"/>
+      <w:r>
+        <w:t xml:space="preserve"> </w:t>
       </w:r>
       <w:r>
         <w:rPr>
@@ -1489,11 +1590,19 @@
       <w:pPr>
         <w:ind w:left="360"/>
       </w:pPr>
-      <w:r>
-        <w:rPr>
-          <w:rFonts w:hint="eastAsia"/>
-        </w:rPr>
-        <w:t xml:space="preserve">tmux new -s foo </w:t>
+      <w:proofErr w:type="gramStart"/>
+      <w:r>
+        <w:rPr>
+          <w:rFonts w:hint="eastAsia"/>
+        </w:rPr>
+        <w:t>tmux</w:t>
+      </w:r>
+      <w:proofErr w:type="gramEnd"/>
+      <w:r>
+        <w:rPr>
+          <w:rFonts w:hint="eastAsia"/>
+        </w:rPr>
+        <w:t xml:space="preserve"> new -s foo </w:t>
       </w:r>
       <w:r>
         <w:tab/>
@@ -1527,12 +1636,20 @@
       <w:pPr>
         <w:ind w:left="360"/>
       </w:pPr>
+      <w:proofErr w:type="gramStart"/>
       <w:r>
         <w:rPr>
           <w:rFonts w:hint="eastAsia"/>
         </w:rPr>
         <w:lastRenderedPageBreak/>
-        <w:t xml:space="preserve">tmux ls </w:t>
+        <w:t>tmux</w:t>
+      </w:r>
+      <w:proofErr w:type="gramEnd"/>
+      <w:r>
+        <w:rPr>
+          <w:rFonts w:hint="eastAsia"/>
+        </w:rPr>
+        <w:t xml:space="preserve"> ls </w:t>
       </w:r>
       <w:r>
         <w:t xml:space="preserve">    </w:t>
@@ -1572,11 +1689,19 @@
       <w:pPr>
         <w:ind w:left="360"/>
       </w:pPr>
-      <w:r>
-        <w:rPr>
-          <w:rFonts w:hint="eastAsia"/>
-        </w:rPr>
-        <w:t>tmux a</w:t>
+      <w:proofErr w:type="gramStart"/>
+      <w:r>
+        <w:rPr>
+          <w:rFonts w:hint="eastAsia"/>
+        </w:rPr>
+        <w:t>tmux</w:t>
+      </w:r>
+      <w:proofErr w:type="gramEnd"/>
+      <w:r>
+        <w:rPr>
+          <w:rFonts w:hint="eastAsia"/>
+        </w:rPr>
+        <w:t xml:space="preserve"> a</w:t>
       </w:r>
       <w:r>
         <w:t xml:space="preserve">     </w:t>
@@ -1610,11 +1735,19 @@
       <w:pPr>
         <w:ind w:left="360"/>
       </w:pPr>
-      <w:r>
-        <w:rPr>
-          <w:rFonts w:hint="eastAsia"/>
-        </w:rPr>
-        <w:t xml:space="preserve">tmux a -t foo </w:t>
+      <w:proofErr w:type="gramStart"/>
+      <w:r>
+        <w:rPr>
+          <w:rFonts w:hint="eastAsia"/>
+        </w:rPr>
+        <w:t>tmux</w:t>
+      </w:r>
+      <w:proofErr w:type="gramEnd"/>
+      <w:r>
+        <w:rPr>
+          <w:rFonts w:hint="eastAsia"/>
+        </w:rPr>
+        <w:t xml:space="preserve"> a -t foo </w:t>
       </w:r>
       <w:r>
         <w:t xml:space="preserve">  </w:t>
@@ -1651,11 +1784,19 @@
       <w:pPr>
         <w:ind w:left="360"/>
       </w:pPr>
-      <w:r>
-        <w:rPr>
-          <w:rFonts w:hint="eastAsia"/>
-        </w:rPr>
-        <w:t xml:space="preserve">tmux kill-session -t foo </w:t>
+      <w:proofErr w:type="gramStart"/>
+      <w:r>
+        <w:rPr>
+          <w:rFonts w:hint="eastAsia"/>
+        </w:rPr>
+        <w:t>tmux</w:t>
+      </w:r>
+      <w:proofErr w:type="gramEnd"/>
+      <w:r>
+        <w:rPr>
+          <w:rFonts w:hint="eastAsia"/>
+        </w:rPr>
+        <w:t xml:space="preserve"> kill-session -t foo </w:t>
       </w:r>
       <w:r>
         <w:tab/>
@@ -1689,11 +1830,19 @@
       <w:pPr>
         <w:ind w:left="360"/>
       </w:pPr>
-      <w:r>
-        <w:rPr>
-          <w:rFonts w:hint="eastAsia"/>
-        </w:rPr>
-        <w:t xml:space="preserve">tmux kill-server </w:t>
+      <w:proofErr w:type="gramStart"/>
+      <w:r>
+        <w:rPr>
+          <w:rFonts w:hint="eastAsia"/>
+        </w:rPr>
+        <w:t>tmux</w:t>
+      </w:r>
+      <w:proofErr w:type="gramEnd"/>
+      <w:r>
+        <w:rPr>
+          <w:rFonts w:hint="eastAsia"/>
+        </w:rPr>
+        <w:t xml:space="preserve"> kill-server </w:t>
       </w:r>
       <w:r>
         <w:tab/>
@@ -1874,7 +2023,15 @@
         <w:ind w:left="360"/>
       </w:pPr>
       <w:r>
-        <w:t>Mininet&gt; h1 kill  %python     #</w:t>
+        <w:t xml:space="preserve">Mininet&gt; h1 </w:t>
+      </w:r>
+      <w:proofErr w:type="gramStart"/>
+      <w:r>
+        <w:t>kill  %</w:t>
+      </w:r>
+      <w:proofErr w:type="gramEnd"/>
+      <w:r>
+        <w:t>python     #</w:t>
       </w:r>
       <w:r>
         <w:rPr>
@@ -2192,7 +2349,23 @@
           <w:b/>
           <w:lang w:val="en-GB"/>
         </w:rPr>
-        <w:t># tcpdump -XX -n -i h2-eth0</w:t>
+        <w:t xml:space="preserve"># </w:t>
+      </w:r>
+      <w:proofErr w:type="gramStart"/>
+      <w:r>
+        <w:rPr>
+          <w:b/>
+          <w:lang w:val="en-GB"/>
+        </w:rPr>
+        <w:t>tcpdump</w:t>
+      </w:r>
+      <w:proofErr w:type="gramEnd"/>
+      <w:r>
+        <w:rPr>
+          <w:b/>
+          <w:lang w:val="en-GB"/>
+        </w:rPr>
+        <w:t xml:space="preserve"> -XX -n -i h2-eth0</w:t>
       </w:r>
     </w:p>
     <w:p>
@@ -2211,7 +2384,23 @@
           <w:b/>
           <w:lang w:val="en-GB"/>
         </w:rPr>
-        <w:t># tcpdump -XX -n -i h3-eth0</w:t>
+        <w:t xml:space="preserve"># </w:t>
+      </w:r>
+      <w:proofErr w:type="gramStart"/>
+      <w:r>
+        <w:rPr>
+          <w:b/>
+          <w:lang w:val="en-GB"/>
+        </w:rPr>
+        <w:t>tcpdump</w:t>
+      </w:r>
+      <w:proofErr w:type="gramEnd"/>
+      <w:r>
+        <w:rPr>
+          <w:b/>
+          <w:lang w:val="en-GB"/>
+        </w:rPr>
+        <w:t xml:space="preserve"> -XX -n -i h3-eth0</w:t>
       </w:r>
       <w:r>
         <w:rPr>
@@ -2305,6 +2494,7 @@
           <w:lang w:val="en-GB"/>
         </w:rPr>
       </w:pPr>
+      <w:proofErr w:type="gramStart"/>
       <w:r>
         <w:rPr>
           <w:rFonts w:hint="eastAsia"/>
@@ -2312,6 +2502,7 @@
         </w:rPr>
         <w:t>ping</w:t>
       </w:r>
+      <w:proofErr w:type="gramEnd"/>
       <w:r>
         <w:rPr>
           <w:lang w:val="en-GB"/>
@@ -2931,7 +3122,15 @@
         <w:t>$</w:t>
       </w:r>
       <w:r>
-        <w:t xml:space="preserve"> sudo mn –h</w:t>
+        <w:t xml:space="preserve"> </w:t>
+      </w:r>
+      <w:proofErr w:type="gramStart"/>
+      <w:r>
+        <w:t>sudo</w:t>
+      </w:r>
+      <w:proofErr w:type="gramEnd"/>
+      <w:r>
+        <w:t xml:space="preserve"> mn –h</w:t>
       </w:r>
     </w:p>
     <w:p>
@@ -3665,6 +3864,7 @@
       <w:pPr>
         <w:ind w:left="360"/>
       </w:pPr>
+      <w:proofErr w:type="gramStart"/>
       <w:r>
         <w:rPr>
           <w:rFonts w:hint="eastAsia"/>
@@ -3672,7 +3872,11 @@
         <w:t>mi</w:t>
       </w:r>
       <w:r>
-        <w:t xml:space="preserve">ni-ndn&gt;help / net / nodes / dump / links / link s1 h1 down / pingall /pingpair / </w:t>
+        <w:t>ni-ndn&gt;</w:t>
+      </w:r>
+      <w:proofErr w:type="gramEnd"/>
+      <w:r>
+        <w:t xml:space="preserve">help / net / nodes / dump / links / link s1 h1 down / pingall /pingpair / </w:t>
       </w:r>
       <w:r>
         <w:rPr>
@@ -3705,12 +3909,14 @@
       </w:r>
     </w:p>
     <w:p>
+      <w:proofErr w:type="gramStart"/>
       <w:r>
         <w:rPr>
           <w:rFonts w:hint="eastAsia"/>
         </w:rPr>
         <w:t>sudo</w:t>
       </w:r>
+      <w:proofErr w:type="gramEnd"/>
       <w:r>
         <w:t xml:space="preserve"> minindn (--help / my-topology.conf / </w:t>
       </w:r>
@@ -3777,8 +3983,13 @@
       </w:r>
     </w:p>
     <w:p>
-      <w:r>
-        <w:t>sudo minindn --testbed</w:t>
+      <w:proofErr w:type="gramStart"/>
+      <w:r>
+        <w:t>sudo</w:t>
+      </w:r>
+      <w:proofErr w:type="gramEnd"/>
+      <w:r>
+        <w:t xml:space="preserve"> minindn --testbed</w:t>
       </w:r>
     </w:p>
     <w:p>
@@ -3864,8 +4075,13 @@
       </w:r>
     </w:p>
     <w:p>
-      <w:r>
-        <w:t>sudo minindn --work-dir /home/mydir/test</w:t>
+      <w:proofErr w:type="gramStart"/>
+      <w:r>
+        <w:t>sudo</w:t>
+      </w:r>
+      <w:proofErr w:type="gramEnd"/>
+      <w:r>
+        <w:t xml:space="preserve"> minindn --work-dir /home/mydir/test</w:t>
       </w:r>
     </w:p>
     <w:p/>
@@ -4009,8 +4225,13 @@
       </w:r>
     </w:p>
     <w:p>
-      <w:r>
-        <w:t>sudo minindn --hr</w:t>
+      <w:proofErr w:type="gramStart"/>
+      <w:r>
+        <w:t>sudo</w:t>
+      </w:r>
+      <w:proofErr w:type="gramEnd"/>
+      <w:r>
+        <w:t xml:space="preserve"> minindn --hr</w:t>
       </w:r>
     </w:p>
     <w:p>
@@ -4049,8 +4270,13 @@
       </w:r>
     </w:p>
     <w:p>
-      <w:r>
-        <w:t>sudo minindn --faces 3</w:t>
+      <w:proofErr w:type="gramStart"/>
+      <w:r>
+        <w:t>sudo</w:t>
+      </w:r>
+      <w:proofErr w:type="gramEnd"/>
+      <w:r>
+        <w:t xml:space="preserve"> minindn --faces 3</w:t>
       </w:r>
       <w:r>
         <w:t xml:space="preserve">                </w:t>
@@ -4107,8 +4333,13 @@
       </w:r>
     </w:p>
     <w:p>
-      <w:r>
-        <w:t>sudo minindn --nlsr-security</w:t>
+      <w:proofErr w:type="gramStart"/>
+      <w:r>
+        <w:t>sudo</w:t>
+      </w:r>
+      <w:proofErr w:type="gramEnd"/>
+      <w:r>
+        <w:t xml:space="preserve"> minindn --nlsr-security</w:t>
       </w:r>
     </w:p>
     <w:p/>
@@ -4148,8 +4379,13 @@
       </w:r>
     </w:p>
     <w:p>
-      <w:r>
-        <w:t>mini-ndn&gt; a nlsrc status</w:t>
+      <w:proofErr w:type="gramStart"/>
+      <w:r>
+        <w:t>mini-ndn</w:t>
+      </w:r>
+      <w:proofErr w:type="gramEnd"/>
+      <w:r>
+        <w:t>&gt; a nlsrc status</w:t>
       </w:r>
     </w:p>
     <w:p/>
@@ -4224,8 +4460,13 @@
       </w:r>
     </w:p>
     <w:p>
-      <w:r>
-        <w:t>sudo minindnedit</w:t>
+      <w:proofErr w:type="gramStart"/>
+      <w:r>
+        <w:t>sudo</w:t>
+      </w:r>
+      <w:proofErr w:type="gramEnd"/>
+      <w:r>
+        <w:t xml:space="preserve"> minindnedit</w:t>
       </w:r>
     </w:p>
     <w:p>
@@ -4522,6 +4763,7 @@
       </w:r>
     </w:p>
     <w:p>
+      <w:proofErr w:type="gramStart"/>
       <w:r>
         <w:rPr>
           <w:rFonts w:hint="eastAsia"/>
@@ -4529,7 +4771,11 @@
         <w:t>export</w:t>
       </w:r>
       <w:r>
-        <w:t xml:space="preserve">  HOME=/tmp/</w:t>
+        <w:t xml:space="preserve">  HOME</w:t>
+      </w:r>
+      <w:proofErr w:type="gramEnd"/>
+      <w:r>
+        <w:t>=/tmp/</w:t>
       </w:r>
       <w:r>
         <w:rPr>
@@ -4569,8 +4815,13 @@
       </w:r>
     </w:p>
     <w:p>
-      <w:r>
-        <w:t>mini-ndn&gt; a nfdc status report</w:t>
+      <w:proofErr w:type="gramStart"/>
+      <w:r>
+        <w:t>mini-ndn</w:t>
+      </w:r>
+      <w:proofErr w:type="gramEnd"/>
+      <w:r>
+        <w:t>&gt; a nfdc status report</w:t>
       </w:r>
       <w:r>
         <w:t xml:space="preserve">    </w:t>
@@ -4610,9 +4861,14 @@
       </w:r>
     </w:p>
     <w:p>
+      <w:proofErr w:type="gramStart"/>
       <w:r>
         <w:lastRenderedPageBreak/>
-        <w:t xml:space="preserve">mini-ndn&gt; a nfdc </w:t>
+        <w:t>mini-ndn</w:t>
+      </w:r>
+      <w:proofErr w:type="gramEnd"/>
+      <w:r>
+        <w:t xml:space="preserve">&gt; a nfdc </w:t>
       </w:r>
       <w:r>
         <w:rPr>
@@ -4752,8 +5008,13 @@
       </w:r>
     </w:p>
     <w:p>
-      <w:r>
-        <w:t>export HOME=/tmp/</w:t>
+      <w:proofErr w:type="gramStart"/>
+      <w:r>
+        <w:t>export</w:t>
+      </w:r>
+      <w:proofErr w:type="gramEnd"/>
+      <w:r>
+        <w:t xml:space="preserve"> HOME=/tmp/</w:t>
       </w:r>
       <w:r>
         <w:rPr>
@@ -4766,8 +5027,13 @@
       </w:r>
     </w:p>
     <w:p>
-      <w:r>
-        <w:t>for example export HOME=/tmp/minindn/a/ &amp;&amp; cd ~</w:t>
+      <w:proofErr w:type="gramStart"/>
+      <w:r>
+        <w:t>for</w:t>
+      </w:r>
+      <w:proofErr w:type="gramEnd"/>
+      <w:r>
+        <w:t xml:space="preserve"> example export HOME=/tmp/minindn/a/ &amp;&amp; cd ~</w:t>
       </w:r>
     </w:p>
     <w:p>
@@ -4858,11 +5124,19 @@
           <w:b/>
         </w:rPr>
       </w:pPr>
-      <w:r>
-        <w:rPr>
-          <w:b/>
-        </w:rPr>
-        <w:t>h2 ndnpingserver /ndn/b-site/b</w:t>
+      <w:proofErr w:type="gramStart"/>
+      <w:r>
+        <w:rPr>
+          <w:b/>
+        </w:rPr>
+        <w:t>h2</w:t>
+      </w:r>
+      <w:proofErr w:type="gramEnd"/>
+      <w:r>
+        <w:rPr>
+          <w:b/>
+        </w:rPr>
+        <w:t xml:space="preserve"> ndnpingserver /ndn/b-site/b</w:t>
       </w:r>
       <w:r>
         <w:rPr>
@@ -4986,11 +5260,19 @@
           <w:b/>
         </w:rPr>
       </w:pPr>
-      <w:r>
-        <w:rPr>
-          <w:b/>
-        </w:rPr>
-        <w:t>h1 ndnping –c5 /ndn/b-site/b</w:t>
+      <w:proofErr w:type="gramStart"/>
+      <w:r>
+        <w:rPr>
+          <w:b/>
+        </w:rPr>
+        <w:t>h1</w:t>
+      </w:r>
+      <w:proofErr w:type="gramEnd"/>
+      <w:r>
+        <w:rPr>
+          <w:b/>
+        </w:rPr>
+        <w:t xml:space="preserve"> ndnping –c5 /ndn/b-site/b</w:t>
       </w:r>
     </w:p>
     <w:p/>
@@ -5116,6 +5398,7 @@
           <w:b/>
         </w:rPr>
       </w:pPr>
+      <w:proofErr w:type="gramStart"/>
       <w:r>
         <w:rPr>
           <w:rFonts w:hint="eastAsia"/>
@@ -5127,7 +5410,14 @@
         <w:rPr>
           <w:b/>
         </w:rPr>
-        <w:t>poke(producer):</w:t>
+        <w:t>poke(</w:t>
+      </w:r>
+      <w:proofErr w:type="gramEnd"/>
+      <w:r>
+        <w:rPr>
+          <w:b/>
+        </w:rPr>
+        <w:t>producer):</w:t>
       </w:r>
     </w:p>
     <w:p>
@@ -5137,6 +5427,7 @@
           <w:color w:val="FF0000"/>
         </w:rPr>
       </w:pPr>
+      <w:proofErr w:type="gramStart"/>
       <w:r>
         <w:rPr>
           <w:rFonts w:hint="eastAsia"/>
@@ -5150,7 +5441,15 @@
           <w:b/>
           <w:color w:val="FF0000"/>
         </w:rPr>
-        <w:t xml:space="preserve">o ‘HELLO WORLD’ | </w:t>
+        <w:t>o</w:t>
+      </w:r>
+      <w:proofErr w:type="gramEnd"/>
+      <w:r>
+        <w:rPr>
+          <w:b/>
+          <w:color w:val="FF0000"/>
+        </w:rPr>
+        <w:t xml:space="preserve"> ‘HELLO WORLD’ | </w:t>
       </w:r>
       <w:r>
         <w:rPr>
@@ -5383,8 +5682,13 @@
         </w:rPr>
         <w:t>[</w:t>
       </w:r>
-      <w:r>
-        <w:t>ndn:]</w:t>
+      <w:proofErr w:type="gramStart"/>
+      <w:r>
+        <w:t>ndn</w:t>
+      </w:r>
+      <w:proofErr w:type="gramEnd"/>
+      <w:r>
+        <w:t>:]</w:t>
       </w:r>
       <w:r>
         <w:rPr>
@@ -5418,6 +5722,7 @@
           <w:b/>
         </w:rPr>
       </w:pPr>
+      <w:proofErr w:type="gramStart"/>
       <w:r>
         <w:rPr>
           <w:rFonts w:hint="eastAsia"/>
@@ -5429,7 +5734,14 @@
         <w:rPr>
           <w:b/>
         </w:rPr>
-        <w:t>peek(comsumer):</w:t>
+        <w:t>peek(</w:t>
+      </w:r>
+      <w:proofErr w:type="gramEnd"/>
+      <w:r>
+        <w:rPr>
+          <w:b/>
+        </w:rPr>
+        <w:t>comsumer):</w:t>
       </w:r>
     </w:p>
     <w:p>
@@ -5439,12 +5751,21 @@
           <w:color w:val="FF0000"/>
         </w:rPr>
       </w:pPr>
+      <w:proofErr w:type="gramStart"/>
       <w:r>
         <w:rPr>
           <w:b/>
           <w:color w:val="FF0000"/>
         </w:rPr>
-        <w:t xml:space="preserve">ndnpeek –p [ndn:]/ndn/b-site/b/…..    </w:t>
+        <w:t>ndnpeek</w:t>
+      </w:r>
+      <w:proofErr w:type="gramEnd"/>
+      <w:r>
+        <w:rPr>
+          <w:b/>
+          <w:color w:val="FF0000"/>
+        </w:rPr>
+        <w:t xml:space="preserve"> –p [ndn:]/ndn/b-site/b/…..    </w:t>
       </w:r>
     </w:p>
     <w:p>
@@ -5856,14 +6177,30 @@
           <w:b/>
           <w:color w:val="FF0000"/>
         </w:rPr>
-        <w:t># ndnputchunks -</w:t>
-      </w:r>
-      <w:r>
-        <w:rPr>
-          <w:rFonts w:hint="eastAsia"/>
+        <w:t xml:space="preserve"># </w:t>
+      </w:r>
+      <w:proofErr w:type="gramStart"/>
+      <w:r>
+        <w:rPr>
           <w:b/>
           <w:color w:val="FF0000"/>
         </w:rPr>
+        <w:t>ndnputchunks</w:t>
+      </w:r>
+      <w:proofErr w:type="gramEnd"/>
+      <w:r>
+        <w:rPr>
+          <w:b/>
+          <w:color w:val="FF0000"/>
+        </w:rPr>
+        <w:t xml:space="preserve"> -</w:t>
+      </w:r>
+      <w:r>
+        <w:rPr>
+          <w:rFonts w:hint="eastAsia"/>
+          <w:b/>
+          <w:color w:val="FF0000"/>
+        </w:rPr>
         <w:t>p</w:t>
       </w:r>
       <w:r>
@@ -5886,7 +6223,23 @@
           <w:b/>
           <w:color w:val="FF0000"/>
         </w:rPr>
-        <w:t># ndnputchunks -v /ndn/a-site/a/address &lt; ./beauty.jpg</w:t>
+        <w:t xml:space="preserve"># </w:t>
+      </w:r>
+      <w:proofErr w:type="gramStart"/>
+      <w:r>
+        <w:rPr>
+          <w:b/>
+          <w:color w:val="FF0000"/>
+        </w:rPr>
+        <w:t>ndnputchunks</w:t>
+      </w:r>
+      <w:proofErr w:type="gramEnd"/>
+      <w:r>
+        <w:rPr>
+          <w:b/>
+          <w:color w:val="FF0000"/>
+        </w:rPr>
+        <w:t xml:space="preserve"> -v /ndn/a-site/a/address &lt; ./beauty.jpg</w:t>
       </w:r>
     </w:p>
     <w:p>
@@ -5974,8 +6327,13 @@
       </w:r>
     </w:p>
     <w:p>
-      <w:r>
-        <w:t xml:space="preserve">ndnputchunks /localhost/demo/gpl3/%FD%00%00%01Qc%CF%17v </w:t>
+      <w:proofErr w:type="gramStart"/>
+      <w:r>
+        <w:t>ndnputchunks</w:t>
+      </w:r>
+      <w:proofErr w:type="gramEnd"/>
+      <w:r>
+        <w:t xml:space="preserve"> /localhost/demo/gpl3/%FD%00%00%01Qc%CF%17v </w:t>
       </w:r>
       <w:r>
         <w:t xml:space="preserve">  </w:t>
@@ -6161,17 +6519,26 @@
       </w:r>
     </w:p>
     <w:p>
+      <w:proofErr w:type="gramStart"/>
       <w:r>
         <w:rPr>
           <w:b/>
           <w:color w:val="FF0000"/>
         </w:rPr>
-        <w:t>ndncatchunks  /ndn/a-site/a/address</w:t>
-      </w:r>
-      <w:r>
-        <w:rPr>
+        <w:t>ndncatchunks  /</w:t>
+      </w:r>
+      <w:proofErr w:type="gramEnd"/>
+      <w:r>
+        <w:rPr>
+          <w:b/>
           <w:color w:val="FF0000"/>
         </w:rPr>
+        <w:t>ndn/a-site/a/address</w:t>
+      </w:r>
+      <w:r>
+        <w:rPr>
+          <w:color w:val="FF0000"/>
+        </w:rPr>
         <w:t xml:space="preserve">     </w:t>
       </w:r>
       <w:r>
@@ -6182,8 +6549,13 @@
       </w:r>
     </w:p>
     <w:p>
-      <w:r>
-        <w:t xml:space="preserve">ndncatchunks </w:t>
+      <w:proofErr w:type="gramStart"/>
+      <w:r>
+        <w:t>ndncatchunks</w:t>
+      </w:r>
+      <w:proofErr w:type="gramEnd"/>
+      <w:r>
+        <w:t xml:space="preserve"> </w:t>
       </w:r>
       <w:r>
         <w:t>–</w:t>
@@ -6273,32 +6645,50 @@
           <w:color w:val="FF0000"/>
         </w:rPr>
       </w:pPr>
+      <w:proofErr w:type="gramStart"/>
       <w:r>
         <w:rPr>
           <w:b/>
           <w:color w:val="FF0000"/>
         </w:rPr>
-        <w:t>ndncatchunks  /ndn/a-site/a/address</w:t>
-      </w:r>
-      <w:r>
-        <w:rPr>
+        <w:t>ndncatchunks  /</w:t>
+      </w:r>
+      <w:proofErr w:type="gramEnd"/>
+      <w:r>
+        <w:rPr>
+          <w:b/>
           <w:color w:val="FF0000"/>
         </w:rPr>
+        <w:t>ndn/a-site/a/address</w:t>
+      </w:r>
+      <w:r>
+        <w:rPr>
+          <w:color w:val="FF0000"/>
+        </w:rPr>
         <w:t xml:space="preserve">    &gt;   address.txt</w:t>
       </w:r>
     </w:p>
     <w:p>
+      <w:proofErr w:type="gramStart"/>
       <w:r>
         <w:rPr>
           <w:b/>
           <w:color w:val="FF0000"/>
         </w:rPr>
-        <w:t>ndncatchunks  /ndn/a-site/a/address</w:t>
-      </w:r>
-      <w:r>
-        <w:rPr>
+        <w:t>ndncatchunks  /</w:t>
+      </w:r>
+      <w:proofErr w:type="gramEnd"/>
+      <w:r>
+        <w:rPr>
+          <w:b/>
           <w:color w:val="FF0000"/>
         </w:rPr>
+        <w:t>ndn/a-site/a/address</w:t>
+      </w:r>
+      <w:r>
+        <w:rPr>
+          <w:color w:val="FF0000"/>
+        </w:rPr>
         <w:t xml:space="preserve">     </w:t>
       </w:r>
       <w:r>
@@ -6322,6 +6712,7 @@
       <w:pPr>
         <w:pStyle w:val="Heading3"/>
       </w:pPr>
+      <w:proofErr w:type="gramStart"/>
       <w:r>
         <w:rPr>
           <w:rFonts w:hint="eastAsia"/>
@@ -6337,6 +6728,7 @@
         </w:rPr>
         <w:t>简单的抓包工具</w:t>
       </w:r>
+      <w:proofErr w:type="gramEnd"/>
     </w:p>
     <w:p>
       <w:r>
@@ -6814,8 +7206,13 @@
         </w:rPr>
         <w:t xml:space="preserve"> </w:t>
       </w:r>
-      <w:r>
-        <w:t xml:space="preserve">sudo  wireshark-gtk </w:t>
+      <w:proofErr w:type="gramStart"/>
+      <w:r>
+        <w:t>sudo  wireshark</w:t>
+      </w:r>
+      <w:proofErr w:type="gramEnd"/>
+      <w:r>
+        <w:t xml:space="preserve">-gtk </w:t>
       </w:r>
       <w:r>
         <w:rPr>
@@ -6963,6 +7360,7 @@
         </w:rPr>
         <w:t>此时如果用</w:t>
       </w:r>
+      <w:proofErr w:type="gramStart"/>
       <w:r>
         <w:rPr>
           <w:rFonts w:hint="eastAsia"/>
@@ -6970,7 +7368,11 @@
         <w:t>s</w:t>
       </w:r>
       <w:r>
-        <w:t>udo wireshark</w:t>
+        <w:t>udo</w:t>
+      </w:r>
+      <w:proofErr w:type="gramEnd"/>
+      <w:r>
+        <w:t xml:space="preserve"> wireshark</w:t>
       </w:r>
       <w:r>
         <w:rPr>
@@ -7068,6 +7470,7 @@
         </w:rPr>
         <w:t>。唯一的解决办法就是用</w:t>
       </w:r>
+      <w:proofErr w:type="gramStart"/>
       <w:r>
         <w:rPr>
           <w:rFonts w:hint="eastAsia"/>
@@ -7075,7 +7478,11 @@
         <w:t>c</w:t>
       </w:r>
       <w:r>
-        <w:t xml:space="preserve">hmod 777 wireshark_* </w:t>
+        <w:t>hmod</w:t>
+      </w:r>
+      <w:proofErr w:type="gramEnd"/>
+      <w:r>
+        <w:t xml:space="preserve"> 777 wireshark_* </w:t>
       </w:r>
       <w:r>
         <w:rPr>
@@ -7100,8 +7507,13 @@
       </w:r>
     </w:p>
     <w:p>
-      <w:r>
-        <w:t>wireshark -X lua_script:/usr/local/share/ndn-dissect-wireshark/ndn.lua</w:t>
+      <w:proofErr w:type="gramStart"/>
+      <w:r>
+        <w:t>wireshark</w:t>
+      </w:r>
+      <w:proofErr w:type="gramEnd"/>
+      <w:r>
+        <w:t xml:space="preserve"> -X lua_script:/usr/local/share/ndn-dissect-wireshark/ndn.lua</w:t>
       </w:r>
     </w:p>
     <w:p>
@@ -7209,8 +7621,13 @@
       </w:r>
     </w:p>
     <w:p>
-      <w:r>
-        <w:t>minindn --list-experiments</w:t>
+      <w:proofErr w:type="gramStart"/>
+      <w:r>
+        <w:t>minindn</w:t>
+      </w:r>
+      <w:proofErr w:type="gramEnd"/>
+      <w:r>
+        <w:t xml:space="preserve"> --list-experiments</w:t>
       </w:r>
       <w:r>
         <w:t xml:space="preserve">               #</w:t>
@@ -7223,8 +7640,13 @@
       </w:r>
     </w:p>
     <w:p>
-      <w:r>
-        <w:t>sudo minindn --experiment=pingall</w:t>
+      <w:proofErr w:type="gramStart"/>
+      <w:r>
+        <w:t>sudo</w:t>
+      </w:r>
+      <w:proofErr w:type="gramEnd"/>
+      <w:r>
+        <w:t xml:space="preserve"> minindn --experiment=pingall</w:t>
       </w:r>
       <w:r>
         <w:t xml:space="preserve">        #</w:t>
@@ -7254,8 +7676,13 @@
       </w:r>
     </w:p>
     <w:p>
-      <w:r>
-        <w:t>sudo minindn --ctime=30 ...</w:t>
+      <w:proofErr w:type="gramStart"/>
+      <w:r>
+        <w:t>sudo</w:t>
+      </w:r>
+      <w:proofErr w:type="gramEnd"/>
+      <w:r>
+        <w:t xml:space="preserve"> minindn --ctime=30 ...</w:t>
       </w:r>
       <w:r>
         <w:t xml:space="preserve">     #</w:t>
@@ -7301,8 +7728,13 @@
       </w:r>
     </w:p>
     <w:p>
-      <w:r>
-        <w:t>sudo minindn --no-cli ...</w:t>
+      <w:proofErr w:type="gramStart"/>
+      <w:r>
+        <w:t>sudo</w:t>
+      </w:r>
+      <w:proofErr w:type="gramEnd"/>
+      <w:r>
+        <w:t xml:space="preserve"> minindn --no-cli ...</w:t>
       </w:r>
       <w:r>
         <w:t xml:space="preserve">    #</w:t>
@@ -7330,8 +7762,13 @@
       </w:r>
     </w:p>
     <w:p>
-      <w:r>
-        <w:t>sudo minindn --pct-traffic=0.5 ...</w:t>
+      <w:proofErr w:type="gramStart"/>
+      <w:r>
+        <w:t>sudo</w:t>
+      </w:r>
+      <w:proofErr w:type="gramEnd"/>
+      <w:r>
+        <w:t xml:space="preserve"> minindn --pct-traffic=0.5 ...</w:t>
       </w:r>
       <w:r>
         <w:t xml:space="preserve">    #</w:t>
@@ -7467,9 +7904,14 @@
       </w:r>
     </w:p>
     <w:p>
+      <w:proofErr w:type="gramStart"/>
       <w:r>
         <w:lastRenderedPageBreak/>
-        <w:t>sudo minindn --result-dir /home/mydir/result-dir ...</w:t>
+        <w:t>sudo</w:t>
+      </w:r>
+      <w:proofErr w:type="gramEnd"/>
+      <w:r>
+        <w:t xml:space="preserve"> minindn --result-dir /home/mydir/result-dir ...</w:t>
       </w:r>
       <w:r>
         <w:t xml:space="preserve">     #</w:t>
@@ -7778,6 +8220,7 @@
         </w:rPr>
         <w:t>数据。以</w:t>
       </w:r>
+      <w:proofErr w:type="gramStart"/>
       <w:r>
         <w:rPr>
           <w:rFonts w:hint="eastAsia"/>
@@ -7797,7 +8240,11 @@
         <w:t>p</w:t>
       </w:r>
       <w:r>
-        <w:t xml:space="preserve">ing </w:t>
+        <w:t>ing</w:t>
+      </w:r>
+      <w:proofErr w:type="gramEnd"/>
+      <w:r>
+        <w:t xml:space="preserve"> </w:t>
       </w:r>
       <w:r>
         <w:rPr>
@@ -8175,7 +8622,15 @@
     </w:p>
     <w:p>
       <w:r>
-        <w:t>mininet@ubuntu:/tmp/minindn$ sudo rm -r ./*</w:t>
+        <w:t>mininet@ubuntu:/tmp/minindn$ sudo rm -</w:t>
+      </w:r>
+      <w:proofErr w:type="gramStart"/>
+      <w:r>
+        <w:t>r ./</w:t>
+      </w:r>
+      <w:proofErr w:type="gramEnd"/>
+      <w:r>
+        <w:t>*</w:t>
       </w:r>
     </w:p>
     <w:p/>
@@ -8225,7 +8680,14 @@
         <w:rPr>
           <w:rFonts w:hint="eastAsia"/>
         </w:rPr>
-        <w:t>创建的自定义实验环境配置文件如下：</w:t>
+        <w:t>创建的自定义实验环境配置文件如下</w:t>
+      </w:r>
+      <w:proofErr w:type="gramStart"/>
+      <w:r>
+        <w:rPr>
+          <w:rFonts w:hint="eastAsia"/>
+        </w:rPr>
+        <w:t>：</w:t>
       </w:r>
       <w:r>
         <w:rPr>
@@ -8233,6 +8695,7 @@
         </w:rPr>
         <w:t>(</w:t>
       </w:r>
+      <w:proofErr w:type="gramEnd"/>
       <w:r>
         <w:rPr>
           <w:rFonts w:hint="eastAsia"/>
@@ -8329,12 +8792,14 @@
       </w:r>
     </w:p>
     <w:p>
+      <w:proofErr w:type="gramStart"/>
       <w:r>
         <w:rPr>
           <w:rFonts w:hint="eastAsia"/>
         </w:rPr>
         <w:t>cd</w:t>
       </w:r>
+      <w:proofErr w:type="gramEnd"/>
       <w:r>
         <w:t xml:space="preserve"> /home/mininet/mini-ndn/</w:t>
       </w:r>
@@ -8386,6 +8851,7 @@
       </w:r>
     </w:p>
     <w:p>
+      <w:proofErr w:type="gramStart"/>
       <w:r>
         <w:rPr>
           <w:rFonts w:hint="eastAsia"/>
@@ -8393,7 +8859,11 @@
         <w:t>s</w:t>
       </w:r>
       <w:r>
-        <w:t xml:space="preserve">udo minindn /tmp/mytopo –experiment=LijianExperiment </w:t>
+        <w:t>udo</w:t>
+      </w:r>
+      <w:proofErr w:type="gramEnd"/>
+      <w:r>
+        <w:t xml:space="preserve"> minindn /tmp/mytopo –experiment=LijianExperiment </w:t>
       </w:r>
     </w:p>
     <w:p>
@@ -9157,7 +9627,15 @@
         <w:t>the default freezone (DFZ).</w:t>
       </w:r>
       <w:r>
-        <w:t xml:space="preserve"> we will call these prefixes </w:t>
+        <w:t xml:space="preserve"> </w:t>
+      </w:r>
+      <w:proofErr w:type="gramStart"/>
+      <w:r>
+        <w:t>we</w:t>
+      </w:r>
+      <w:proofErr w:type="gramEnd"/>
+      <w:r>
+        <w:t xml:space="preserve"> will call these prefixes </w:t>
       </w:r>
       <w:r>
         <w:rPr>
@@ -9304,12 +9782,14 @@
       <w:pPr>
         <w:pStyle w:val="Heading3"/>
       </w:pPr>
+      <w:proofErr w:type="gramStart"/>
       <w:r>
         <w:rPr>
           <w:rFonts w:hint="eastAsia"/>
         </w:rPr>
         <w:t>nfd</w:t>
       </w:r>
+      <w:proofErr w:type="gramEnd"/>
       <w:r>
         <w:t xml:space="preserve"> [options]</w:t>
       </w:r>
@@ -9362,12 +9842,21 @@
           <w:color w:val="FF0000"/>
         </w:rPr>
       </w:pPr>
+      <w:proofErr w:type="gramStart"/>
       <w:r>
         <w:rPr>
           <w:b/>
           <w:color w:val="FF0000"/>
         </w:rPr>
-        <w:t>sudo nfd --config nfd.conf</w:t>
+        <w:t>sudo</w:t>
+      </w:r>
+      <w:proofErr w:type="gramEnd"/>
+      <w:r>
+        <w:rPr>
+          <w:b/>
+          <w:color w:val="FF0000"/>
+        </w:rPr>
+        <w:t xml:space="preserve"> nfd --config nfd.conf</w:t>
       </w:r>
     </w:p>
     <w:p/>
@@ -9475,6 +9964,7 @@
       <w:pPr>
         <w:pStyle w:val="Heading3"/>
       </w:pPr>
+      <w:proofErr w:type="gramStart"/>
       <w:r>
         <w:rPr>
           <w:rFonts w:hint="eastAsia"/>
@@ -9482,7 +9972,11 @@
         <w:t>nfd</w:t>
       </w:r>
       <w:r>
-        <w:t>c COMMAND [ARGUMENTS]</w:t>
+        <w:t>c</w:t>
+      </w:r>
+      <w:proofErr w:type="gramEnd"/>
+      <w:r>
+        <w:t xml:space="preserve"> COMMAND [ARGUMENTS]</w:t>
       </w:r>
     </w:p>
     <w:p>
@@ -9521,6 +10015,7 @@
       </w:r>
     </w:p>
     <w:p>
+      <w:proofErr w:type="gramStart"/>
       <w:r>
         <w:rPr>
           <w:b/>
@@ -9528,6 +10023,7 @@
         </w:rPr>
         <w:t>nfdc</w:t>
       </w:r>
+      <w:proofErr w:type="gramEnd"/>
       <w:r>
         <w:t xml:space="preserve"> </w:t>
       </w:r>
@@ -9581,18 +10077,27 @@
       </w:r>
     </w:p>
     <w:p>
+      <w:proofErr w:type="gramStart"/>
       <w:r>
         <w:rPr>
           <w:b/>
           <w:color w:val="FF0000"/>
         </w:rPr>
-        <w:t>nfdc help face create</w:t>
-      </w:r>
+        <w:t>nfdc</w:t>
+      </w:r>
+      <w:proofErr w:type="gramEnd"/>
       <w:r>
         <w:rPr>
           <w:b/>
           <w:color w:val="FF0000"/>
         </w:rPr>
+        <w:t xml:space="preserve"> help face create</w:t>
+      </w:r>
+      <w:r>
+        <w:rPr>
+          <w:b/>
+          <w:color w:val="FF0000"/>
+        </w:rPr>
         <w:t xml:space="preserve">     </w:t>
       </w:r>
       <w:r>
@@ -9659,6 +10164,7 @@
       <w:pPr>
         <w:pStyle w:val="Heading4"/>
       </w:pPr>
+      <w:proofErr w:type="gramStart"/>
       <w:r>
         <w:rPr>
           <w:rFonts w:hint="eastAsia"/>
@@ -9667,7 +10173,11 @@
         <w:t>n</w:t>
       </w:r>
       <w:r>
-        <w:t>fdc status</w:t>
+        <w:t>fdc</w:t>
+      </w:r>
+      <w:proofErr w:type="gramEnd"/>
+      <w:r>
+        <w:t xml:space="preserve"> status</w:t>
       </w:r>
       <w:r>
         <w:t xml:space="preserve"> </w:t>
@@ -9686,16 +10196,26 @@
       <w:pPr>
         <w:pStyle w:val="Heading4"/>
       </w:pPr>
-      <w:r>
-        <w:t>nfdc fib</w:t>
+      <w:proofErr w:type="gramStart"/>
+      <w:r>
+        <w:t>nfdc</w:t>
+      </w:r>
+      <w:proofErr w:type="gramEnd"/>
+      <w:r>
+        <w:t xml:space="preserve"> fib</w:t>
       </w:r>
     </w:p>
     <w:p>
       <w:pPr>
         <w:pStyle w:val="Heading4"/>
       </w:pPr>
-      <w:r>
-        <w:t>nfdc face</w:t>
+      <w:proofErr w:type="gramStart"/>
+      <w:r>
+        <w:t>nfdc</w:t>
+      </w:r>
+      <w:proofErr w:type="gramEnd"/>
+      <w:r>
+        <w:t xml:space="preserve"> face</w:t>
       </w:r>
     </w:p>
     <w:p>
@@ -9745,8 +10265,13 @@
       <w:pPr>
         <w:pStyle w:val="Heading4"/>
       </w:pPr>
-      <w:r>
-        <w:t>nfdc cs</w:t>
+      <w:proofErr w:type="gramStart"/>
+      <w:r>
+        <w:t>nfdc</w:t>
+      </w:r>
+      <w:proofErr w:type="gramEnd"/>
+      <w:r>
+        <w:t xml:space="preserve"> cs</w:t>
       </w:r>
     </w:p>
     <w:p>
@@ -9797,8 +10322,13 @@
       <w:pPr>
         <w:pStyle w:val="Heading4"/>
       </w:pPr>
-      <w:r>
-        <w:t>nfdc add route</w:t>
+      <w:proofErr w:type="gramStart"/>
+      <w:r>
+        <w:t>nfdc</w:t>
+      </w:r>
+      <w:proofErr w:type="gramEnd"/>
+      <w:r>
+        <w:t xml:space="preserve"> add route</w:t>
       </w:r>
     </w:p>
     <w:p>
@@ -9876,8 +10406,13 @@
       </w:r>
     </w:p>
     <w:p>
-      <w:r>
-        <w:t>nfdc route add /ndn udp://&lt;other host&gt;</w:t>
+      <w:proofErr w:type="gramStart"/>
+      <w:r>
+        <w:t>nfdc</w:t>
+      </w:r>
+      <w:proofErr w:type="gramEnd"/>
+      <w:r>
+        <w:t xml:space="preserve"> route add /ndn udp://&lt;other host&gt;</w:t>
       </w:r>
       <w:r>
         <w:t xml:space="preserve">   </w:t>
@@ -9937,8 +10472,13 @@
       <w:pPr>
         <w:pStyle w:val="Heading4"/>
       </w:pPr>
-      <w:r>
-        <w:t>nfdc strategy</w:t>
+      <w:proofErr w:type="gramStart"/>
+      <w:r>
+        <w:t>nfdc</w:t>
+      </w:r>
+      <w:proofErr w:type="gramEnd"/>
+      <w:r>
+        <w:t xml:space="preserve"> strategy</w:t>
       </w:r>
     </w:p>
     <w:p>
@@ -10179,9 +10719,11 @@
       </w:r>
     </w:p>
     <w:p>
+      <w:proofErr w:type="gramStart"/>
       <w:r>
         <w:t>asf=</w:t>
       </w:r>
+      <w:proofErr w:type="gramEnd"/>
       <w:r>
         <w:rPr>
           <w:rFonts w:hint="eastAsia"/>
@@ -10915,8 +11457,16 @@
         <w:rPr>
           <w:rFonts w:hint="eastAsia"/>
         </w:rPr>
-        <w:t xml:space="preserve"> the</w:t>
-      </w:r>
+        <w:t xml:space="preserve"> </w:t>
+      </w:r>
+      <w:proofErr w:type="gramStart"/>
+      <w:r>
+        <w:rPr>
+          <w:rFonts w:hint="eastAsia"/>
+        </w:rPr>
+        <w:t>the</w:t>
+      </w:r>
+      <w:proofErr w:type="gramEnd"/>
       <w:r>
         <w:t xml:space="preserve"> value of this block is the URI for the HUB, preferably a UDP runnel.</w:t>
       </w:r>
@@ -11148,9 +11698,11 @@
       <w:pPr>
         <w:pStyle w:val="Heading3"/>
       </w:pPr>
+      <w:proofErr w:type="gramStart"/>
       <w:r>
         <w:t>nfd-autoreg</w:t>
       </w:r>
+      <w:proofErr w:type="gramEnd"/>
     </w:p>
     <w:p>
       <w:r>
@@ -11255,13 +11807,23 @@
           <w:sz w:val="28"/>
         </w:rPr>
       </w:pPr>
+      <w:proofErr w:type="gramStart"/>
       <w:r>
         <w:rPr>
           <w:b/>
           <w:color w:val="FF0000"/>
           <w:sz w:val="28"/>
         </w:rPr>
-        <w:t>nfd-autoreg --prefix=&lt;/autoreg/prefix&gt; [--prefix=&lt;/another/prefix&gt;] ...</w:t>
+        <w:t>nfd-autoreg</w:t>
+      </w:r>
+      <w:proofErr w:type="gramEnd"/>
+      <w:r>
+        <w:rPr>
+          <w:b/>
+          <w:color w:val="FF0000"/>
+          <w:sz w:val="28"/>
+        </w:rPr>
+        <w:t xml:space="preserve"> --prefix=&lt;/autoreg/prefix&gt; [--prefix=&lt;/another/prefix&gt;] ...</w:t>
       </w:r>
     </w:p>
     <w:p>
@@ -11880,6 +12442,7 @@
       <w:r>
         <w:t xml:space="preserve"> </w:t>
       </w:r>
+      <w:proofErr w:type="gramStart"/>
       <w:r>
         <w:rPr>
           <w:rFonts w:hint="eastAsia"/>
@@ -11898,6 +12461,7 @@
         </w:rPr>
         <w:t>(</w:t>
       </w:r>
+      <w:proofErr w:type="gramEnd"/>
       <w:r>
         <w:t>ethernet),</w:t>
       </w:r>
@@ -11948,12 +12512,14 @@
       </w:r>
     </w:p>
     <w:p>
+      <w:proofErr w:type="gramStart"/>
       <w:r>
         <w:rPr>
           <w:rFonts w:hint="eastAsia"/>
         </w:rPr>
         <w:t>face</w:t>
       </w:r>
+      <w:proofErr w:type="gramEnd"/>
       <w:r>
         <w:t xml:space="preserve"> </w:t>
       </w:r>
@@ -12070,15 +12636,23 @@
         <w:rPr>
           <w:sz w:val="20"/>
         </w:rPr>
-        <w:t>CP,UDP,E</w:t>
-      </w:r>
-      <w:r>
-        <w:rPr>
-          <w:rFonts w:hint="eastAsia"/>
+        <w:t>CP</w:t>
+      </w:r>
+      <w:proofErr w:type="gramStart"/>
+      <w:r>
+        <w:rPr>
           <w:sz w:val="20"/>
         </w:rPr>
+        <w:t>,UDP,E</w:t>
+      </w:r>
+      <w:r>
+        <w:rPr>
+          <w:rFonts w:hint="eastAsia"/>
+          <w:sz w:val="20"/>
+        </w:rPr>
         <w:t>thernet</w:t>
       </w:r>
+      <w:proofErr w:type="gramEnd"/>
       <w:r>
         <w:rPr>
           <w:rFonts w:hint="eastAsia"/>
@@ -12346,6 +12920,7 @@
       </w:r>
     </w:p>
     <w:p>
+      <w:proofErr w:type="gramStart"/>
       <w:r>
         <w:rPr>
           <w:rFonts w:hint="eastAsia"/>
@@ -12354,7 +12929,11 @@
         <w:t>fo</w:t>
       </w:r>
       <w:r>
-        <w:t>rwarding pipelines</w:t>
+        <w:t>rwarding</w:t>
+      </w:r>
+      <w:proofErr w:type="gramEnd"/>
+      <w:r>
+        <w:t xml:space="preserve"> pipelines</w:t>
       </w:r>
       <w:r>
         <w:rPr>
@@ -13973,7 +14552,11 @@
         <w:t>f</w:t>
       </w:r>
       <w:r>
-        <w:t>orwarding,</w:t>
+        <w:t>orwarding</w:t>
+      </w:r>
+      <w:proofErr w:type="gramStart"/>
+      <w:r>
+        <w:t>,</w:t>
       </w:r>
       <w:r>
         <w:rPr>
@@ -13990,6 +14573,7 @@
       <w:r>
         <w:t>nterest</w:t>
       </w:r>
+      <w:proofErr w:type="gramEnd"/>
       <w:r>
         <w:t>，</w:t>
       </w:r>
@@ -14105,12 +14689,14 @@
     <w:p/>
     <w:p/>
     <w:p>
+      <w:proofErr w:type="gramStart"/>
       <w:r>
         <w:rPr>
           <w:rFonts w:hint="eastAsia"/>
         </w:rPr>
         <w:t>face</w:t>
       </w:r>
+      <w:proofErr w:type="gramEnd"/>
       <w:r>
         <w:t xml:space="preserve"> </w:t>
       </w:r>
@@ -14770,10 +15356,32 @@
         <w:rPr>
           <w:highlight w:val="green"/>
         </w:rPr>
-        <w:t>nfd::face::Face class</w:t>
-      </w:r>
-      <w:r>
-        <w:t>. link service and transport</w:t>
+        <w:t>nfd:</w:t>
+      </w:r>
+      <w:proofErr w:type="gramStart"/>
+      <w:r>
+        <w:rPr>
+          <w:highlight w:val="green"/>
+        </w:rPr>
+        <w:t>:face</w:t>
+      </w:r>
+      <w:proofErr w:type="gramEnd"/>
+      <w:r>
+        <w:rPr>
+          <w:highlight w:val="green"/>
+        </w:rPr>
+        <w:t>::Face class</w:t>
+      </w:r>
+      <w:r>
+        <w:t xml:space="preserve">. </w:t>
+      </w:r>
+      <w:proofErr w:type="gramStart"/>
+      <w:r>
+        <w:t>link</w:t>
+      </w:r>
+      <w:proofErr w:type="gramEnd"/>
+      <w:r>
+        <w:t xml:space="preserve"> service and transport</w:t>
       </w:r>
       <w:r>
         <w:rPr>
@@ -14865,7 +15473,21 @@
         <w:rPr>
           <w:highlight w:val="green"/>
         </w:rPr>
-        <w:t>(nfd::face::Transport base class)</w:t>
+        <w:t>(nfd:</w:t>
+      </w:r>
+      <w:proofErr w:type="gramStart"/>
+      <w:r>
+        <w:rPr>
+          <w:highlight w:val="green"/>
+        </w:rPr>
+        <w:t>:face</w:t>
+      </w:r>
+      <w:proofErr w:type="gramEnd"/>
+      <w:r>
+        <w:rPr>
+          <w:highlight w:val="green"/>
+        </w:rPr>
+        <w:t>::Transport base class)</w:t>
       </w:r>
       <w:r>
         <w:t xml:space="preserve"> provides best-e</w:t>
@@ -14907,7 +15529,15 @@
     <w:p/>
     <w:p>
       <w:r>
-        <w:t>Transport attributes The transport provides LocalUri, RemoteUri, Scope, Persistency, LinkType, State attributes. The transport also maintains lower-layer packet counters and byte counters on incoming and outgoing directions. These attributes and counters are accessible through the face.</w:t>
+        <w:t xml:space="preserve">Transport attributes </w:t>
+      </w:r>
+      <w:proofErr w:type="gramStart"/>
+      <w:r>
+        <w:t>The</w:t>
+      </w:r>
+      <w:proofErr w:type="gramEnd"/>
+      <w:r>
+        <w:t xml:space="preserve"> transport provides LocalUri, RemoteUri, Scope, Persistency, LinkType, State attributes. The transport also maintains lower-layer packet counters and byte counters on incoming and outgoing directions. These attributes and counters are accessible through the face.</w:t>
       </w:r>
     </w:p>
     <w:p>
@@ -14939,12 +15569,28 @@
           <w:highlight w:val="green"/>
           <w:u w:val="single"/>
         </w:rPr>
-        <w:t>(nfd::face::InternalForwarderTransport)</w:t>
-      </w:r>
-      <w:r>
-        <w:rPr>
+        <w:t>(nfd:</w:t>
+      </w:r>
+      <w:proofErr w:type="gramStart"/>
+      <w:r>
+        <w:rPr>
+          <w:highlight w:val="green"/>
           <w:u w:val="single"/>
         </w:rPr>
+        <w:t>:face</w:t>
+      </w:r>
+      <w:proofErr w:type="gramEnd"/>
+      <w:r>
+        <w:rPr>
+          <w:highlight w:val="green"/>
+          <w:u w:val="single"/>
+        </w:rPr>
+        <w:t>::InternalForwarderTransport)</w:t>
+      </w:r>
+      <w:r>
+        <w:rPr>
+          <w:u w:val="single"/>
+        </w:rPr>
         <w:t xml:space="preserve"> </w:t>
       </w:r>
       <w:r>
@@ -15034,7 +15680,21 @@
         <w:rPr>
           <w:highlight w:val="green"/>
         </w:rPr>
-        <w:t>nfd::face::UnixStreamTransport</w:t>
+        <w:t>nfd:</w:t>
+      </w:r>
+      <w:proofErr w:type="gramStart"/>
+      <w:r>
+        <w:rPr>
+          <w:highlight w:val="green"/>
+        </w:rPr>
+        <w:t>:face</w:t>
+      </w:r>
+      <w:proofErr w:type="gramEnd"/>
+      <w:r>
+        <w:rPr>
+          <w:highlight w:val="green"/>
+        </w:rPr>
+        <w:t>::UnixStreamTransport</w:t>
       </w:r>
       <w:r>
         <w:t>) is a transport that communicates on stream-oriented Unix domain sockets.</w:t>
@@ -15086,8 +15746,13 @@
       <w:r>
         <w:t xml:space="preserve"> </w:t>
       </w:r>
-      <w:r>
-        <w:t>Unix stream connections.</w:t>
+      <w:proofErr w:type="gramStart"/>
+      <w:r>
+        <w:t>Unix</w:t>
+      </w:r>
+      <w:proofErr w:type="gramEnd"/>
+      <w:r>
+        <w:t xml:space="preserve"> stream connections.</w:t>
       </w:r>
     </w:p>
     <w:p>
@@ -15149,7 +15814,15 @@
         <w:t>StreamTransport</w:t>
       </w:r>
       <w:r>
-        <w:t xml:space="preserve">, a transport which is used for all stream-based transports, including Unix stream and TCP. Most of the functionality of </w:t>
+        <w:t xml:space="preserve">, a transport which is used for all stream-based transports, including </w:t>
+      </w:r>
+      <w:proofErr w:type="gramStart"/>
+      <w:r>
+        <w:t>Unix</w:t>
+      </w:r>
+      <w:proofErr w:type="gramEnd"/>
+      <w:r>
+        <w:t xml:space="preserve"> stream and TCP. Most of the functionality of </w:t>
       </w:r>
       <w:r>
         <w:rPr>
@@ -15195,7 +15868,21 @@
         <w:rPr>
           <w:highlight w:val="green"/>
         </w:rPr>
-        <w:t>nfd::face::EthernetTransport</w:t>
+        <w:t>nfd:</w:t>
+      </w:r>
+      <w:proofErr w:type="gramStart"/>
+      <w:r>
+        <w:rPr>
+          <w:highlight w:val="green"/>
+        </w:rPr>
+        <w:t>:face</w:t>
+      </w:r>
+      <w:proofErr w:type="gramEnd"/>
+      <w:r>
+        <w:rPr>
+          <w:highlight w:val="green"/>
+        </w:rPr>
+        <w:t>::EthernetTransport</w:t>
       </w:r>
       <w:r>
         <w:t>) is a transport that communicates directly on Ethernet.</w:t>
@@ -15343,7 +16030,21 @@
         <w:rPr>
           <w:highlight w:val="green"/>
         </w:rPr>
-        <w:t>(nfd::face::UnicastUdpTransport)</w:t>
+        <w:t>(nfd:</w:t>
+      </w:r>
+      <w:proofErr w:type="gramStart"/>
+      <w:r>
+        <w:rPr>
+          <w:highlight w:val="green"/>
+        </w:rPr>
+        <w:t>:face</w:t>
+      </w:r>
+      <w:proofErr w:type="gramEnd"/>
+      <w:r>
+        <w:rPr>
+          <w:highlight w:val="green"/>
+        </w:rPr>
+        <w:t>::UnicastUdpTransport)</w:t>
       </w:r>
       <w:r>
         <w:t xml:space="preserve"> is a transport that communicates on UDP tunnels over IPv4 or IPv6.</w:t>
@@ -15476,7 +16177,21 @@
         <w:rPr>
           <w:highlight w:val="green"/>
         </w:rPr>
-        <w:t>nfd::face::MulticastUdpTransport</w:t>
+        <w:t>nfd:</w:t>
+      </w:r>
+      <w:proofErr w:type="gramStart"/>
+      <w:r>
+        <w:rPr>
+          <w:highlight w:val="green"/>
+        </w:rPr>
+        <w:t>:face</w:t>
+      </w:r>
+      <w:proofErr w:type="gramEnd"/>
+      <w:r>
+        <w:rPr>
+          <w:highlight w:val="green"/>
+        </w:rPr>
+        <w:t>::MulticastUdpTransport</w:t>
       </w:r>
       <w:r>
         <w:rPr>
@@ -15698,7 +16413,21 @@
         <w:rPr>
           <w:highlight w:val="green"/>
         </w:rPr>
-        <w:t>nfd::face::TcpTransport</w:t>
+        <w:t>nfd:</w:t>
+      </w:r>
+      <w:proofErr w:type="gramStart"/>
+      <w:r>
+        <w:rPr>
+          <w:highlight w:val="green"/>
+        </w:rPr>
+        <w:t>:face</w:t>
+      </w:r>
+      <w:proofErr w:type="gramEnd"/>
+      <w:r>
+        <w:rPr>
+          <w:highlight w:val="green"/>
+        </w:rPr>
+        <w:t>::TcpTransport</w:t>
       </w:r>
       <w:r>
         <w:t>) is a transport that communicates on TCP tunnels over IPv4 or IPv6.</w:t>
@@ -15902,7 +16631,15 @@
         <w:t xml:space="preserve"> </w:t>
       </w:r>
       <w:r>
-        <w:t>configuration option. The channel listens over unencrypted HTTP and at the root path (i.e. ws://&lt;ip&gt;:&lt;port&gt;/); you</w:t>
+        <w:t xml:space="preserve">configuration option. The channel listens over unencrypted HTTP and at the root path (i.e. </w:t>
+      </w:r>
+      <w:proofErr w:type="gramStart"/>
+      <w:r>
+        <w:t>ws:</w:t>
+      </w:r>
+      <w:proofErr w:type="gramEnd"/>
+      <w:r>
+        <w:t>//&lt;ip&gt;:&lt;port&gt;/); you</w:t>
       </w:r>
       <w:r>
         <w:t xml:space="preserve"> </w:t>
@@ -16056,7 +16793,21 @@
         <w:rPr>
           <w:highlight w:val="green"/>
         </w:rPr>
-        <w:t>nfd::face::LinkService base class</w:t>
+        <w:t>nfd:</w:t>
+      </w:r>
+      <w:proofErr w:type="gramStart"/>
+      <w:r>
+        <w:rPr>
+          <w:highlight w:val="green"/>
+        </w:rPr>
+        <w:t>:face</w:t>
+      </w:r>
+      <w:proofErr w:type="gramEnd"/>
+      <w:r>
+        <w:rPr>
+          <w:highlight w:val="green"/>
+        </w:rPr>
+        <w:t>::LinkService base class</w:t>
       </w:r>
       <w:r>
         <w:t xml:space="preserve">) works on top of a transport and provides </w:t>
@@ -16124,7 +16875,21 @@
         <w:rPr>
           <w:highlight w:val="green"/>
         </w:rPr>
-        <w:t>nfd::face::GenericLinkService</w:t>
+        <w:t>nfd:</w:t>
+      </w:r>
+      <w:proofErr w:type="gramStart"/>
+      <w:r>
+        <w:rPr>
+          <w:highlight w:val="green"/>
+        </w:rPr>
+        <w:t>:face</w:t>
+      </w:r>
+      <w:proofErr w:type="gramEnd"/>
+      <w:r>
+        <w:rPr>
+          <w:highlight w:val="green"/>
+        </w:rPr>
+        <w:t>::GenericLinkService</w:t>
       </w:r>
       <w:r>
         <w:t xml:space="preserve">) is the </w:t>
@@ -16921,8 +17686,13 @@
       <w:r>
         <w:t>/ndn</w:t>
       </w:r>
-      <w:r>
-        <w:t>/{node-id}-site/{node-id}/</w:t>
+      <w:proofErr w:type="gramStart"/>
+      <w:r>
+        <w:t>/{</w:t>
+      </w:r>
+      <w:proofErr w:type="gramEnd"/>
+      <w:r>
+        <w:t>node-id}-site/{node-id}/</w:t>
       </w:r>
       <w:r>
         <w:t>ofndn/</w:t>
@@ -16985,6 +17755,7 @@
         </w:rPr>
         <w:t>1-5</w:t>
       </w:r>
+      <w:proofErr w:type="gramStart"/>
       <w:r>
         <w:rPr>
           <w:rFonts w:hint="eastAsia"/>
@@ -17027,14 +17798,17 @@
       <w:r>
         <w:t>1.0</w:t>
       </w:r>
-    </w:p>
-    <w:p>
+      <w:proofErr w:type="gramEnd"/>
+    </w:p>
+    <w:p>
+      <w:proofErr w:type="gramStart"/>
       <w:r>
         <w:rPr>
           <w:rFonts w:hint="eastAsia"/>
         </w:rPr>
         <w:t>type</w:t>
       </w:r>
+      <w:proofErr w:type="gramEnd"/>
       <w:r>
         <w:t xml:space="preserve">: </w:t>
       </w:r>
@@ -17130,6 +17904,7 @@
       </w:r>
     </w:p>
     <w:p>
+      <w:proofErr w:type="gramStart"/>
       <w:r>
         <w:rPr>
           <w:rFonts w:hint="eastAsia"/>
@@ -17137,7 +17912,11 @@
         <w:t>len</w:t>
       </w:r>
       <w:r>
-        <w:t xml:space="preserve">gth: </w:t>
+        <w:t>gth</w:t>
+      </w:r>
+      <w:proofErr w:type="gramEnd"/>
+      <w:r>
+        <w:t xml:space="preserve">: </w:t>
       </w:r>
       <w:r>
         <w:rPr>
@@ -17153,12 +17932,14 @@
       </w:r>
     </w:p>
     <w:p>
+      <w:proofErr w:type="gramStart"/>
       <w:r>
         <w:rPr>
           <w:rFonts w:hint="eastAsia"/>
         </w:rPr>
         <w:t>xid</w:t>
       </w:r>
+      <w:proofErr w:type="gramEnd"/>
       <w:r>
         <w:t xml:space="preserve">: </w:t>
       </w:r>
@@ -17428,8 +18209,13 @@
       </w:r>
     </w:p>
     <w:p>
-      <w:r>
-        <w:t xml:space="preserve">content:   </w:t>
+      <w:proofErr w:type="gramStart"/>
+      <w:r>
+        <w:t>content</w:t>
+      </w:r>
+      <w:proofErr w:type="gramEnd"/>
+      <w:r>
+        <w:t xml:space="preserve">:   </w:t>
       </w:r>
     </w:p>
     <w:p>
@@ -17451,7 +18237,15 @@
         <w:ind w:left="720"/>
       </w:pPr>
       <w:r>
-        <w:t>2. feature version number from 1+</w:t>
+        <w:t xml:space="preserve">2. </w:t>
+      </w:r>
+      <w:proofErr w:type="gramStart"/>
+      <w:r>
+        <w:t>feature</w:t>
+      </w:r>
+      <w:proofErr w:type="gramEnd"/>
+      <w:r>
+        <w:t xml:space="preserve"> version number from 1+</w:t>
       </w:r>
     </w:p>
     <w:p>
@@ -17459,7 +18253,15 @@
         <w:ind w:left="720"/>
       </w:pPr>
       <w:r>
-        <w:t>3. local feature advertise prefix</w:t>
+        <w:t xml:space="preserve">3. </w:t>
+      </w:r>
+      <w:proofErr w:type="gramStart"/>
+      <w:r>
+        <w:t>local</w:t>
+      </w:r>
+      <w:proofErr w:type="gramEnd"/>
+      <w:r>
+        <w:t xml:space="preserve"> feature advertise prefix</w:t>
       </w:r>
     </w:p>
     <w:p>
@@ -17916,7 +18718,15 @@
     </w:tbl>
     <w:p>
       <w:r>
-        <w:t>Usage: request a node to send its feature(Faces and FIB)</w:t>
+        <w:t xml:space="preserve">Usage: request a node to send its </w:t>
+      </w:r>
+      <w:proofErr w:type="gramStart"/>
+      <w:r>
+        <w:t>feature(</w:t>
+      </w:r>
+      <w:proofErr w:type="gramEnd"/>
+      <w:r>
+        <w:t>Faces and FIB)</w:t>
       </w:r>
     </w:p>
     <w:p>
@@ -18587,7 +19397,9 @@
       </w:r>
     </w:p>
     <w:p/>
-    <w:p/>
+    <w:p>
+      <w:bookmarkStart w:id="1" w:name="_GoBack"/>
+    </w:p>
     <w:tbl>
       <w:tblPr>
         <w:tblStyle w:val="TableGrid"/>
@@ -18782,10 +19594,18 @@
         <w:t xml:space="preserve">Content:  </w:t>
       </w:r>
       <w:r>
-        <w:t>unknown prefix</w:t>
-      </w:r>
-      <w:r>
-        <w:t xml:space="preserve">  (buffer-id</w:t>
+        <w:t xml:space="preserve">unknown </w:t>
+      </w:r>
+      <w:proofErr w:type="gramStart"/>
+      <w:r>
+        <w:t>prefix</w:t>
+      </w:r>
+      <w:r>
+        <w:t xml:space="preserve">  (</w:t>
+      </w:r>
+      <w:proofErr w:type="gramEnd"/>
+      <w:r>
+        <w:t>buffer-id</w:t>
       </w:r>
       <w:r>
         <w:rPr>
@@ -19126,7 +19946,15 @@
     </w:p>
     <w:p>
       <w:r>
-        <w:t xml:space="preserve">Match: ep=*,Face=*,Prefix=’….’, </w:t>
+        <w:t>Match: ep=*</w:t>
+      </w:r>
+      <w:proofErr w:type="gramStart"/>
+      <w:r>
+        <w:t>,Face</w:t>
+      </w:r>
+      <w:proofErr w:type="gramEnd"/>
+      <w:r>
+        <w:t xml:space="preserve">=*,Prefix=’….’, </w:t>
       </w:r>
     </w:p>
     <w:p>
@@ -19136,13 +19964,15 @@
     </w:p>
     <w:p>
       <w:r>
-        <w:t>Command: Add(0x0000)/Modify(0x0001)/ModifyStrict(0x0002)/Delete(0x0003)/Delete</w:t>
-      </w:r>
-      <w:r>
-        <w:t>s</w:t>
-      </w:r>
-      <w:r>
-        <w:t>trict(0x0004)</w:t>
+        <w:t xml:space="preserve">Command: </w:t>
+      </w:r>
+      <w:proofErr w:type="gramStart"/>
+      <w:r>
+        <w:t>Add(</w:t>
+      </w:r>
+      <w:proofErr w:type="gramEnd"/>
+      <w:r>
+        <w:t>0x0000)/Modify(0x0001)/ModifyStrict(0x0002)/Delete(0x0003)/Deletestrict(0x0004)</w:t>
       </w:r>
     </w:p>
     <w:p>
@@ -19162,15 +19992,20 @@
     </w:p>
     <w:p>
       <w:r>
-        <w:t>Bu</w:t>
-      </w:r>
-      <w:r>
-        <w:t>ffer_id:*</w:t>
-      </w:r>
-    </w:p>
-    <w:p>
-      <w:r>
-        <w:t>Out_port:face=face=245/all/none</w:t>
+        <w:t>Buffer_id:*</w:t>
+      </w:r>
+    </w:p>
+    <w:p>
+      <w:r>
+        <w:t>Out_port</w:t>
+      </w:r>
+      <w:proofErr w:type="gramStart"/>
+      <w:r>
+        <w:t>:face</w:t>
+      </w:r>
+      <w:proofErr w:type="gramEnd"/>
+      <w:r>
+        <w:t>=face=245/all/none</w:t>
       </w:r>
     </w:p>
     <w:p>
@@ -19179,22 +20014,18 @@
       </w:r>
     </w:p>
     <w:p>
-      <w:r>
-        <w:t>None(0x0000)/Send FlowRemoved(0x0001)/CheckOverlap(0x0002)/Emerg(0x0003)</w:t>
-      </w:r>
-    </w:p>
-    <w:p>
-      <w:r>
-        <w:t>Actio</w:t>
-      </w:r>
-      <w:r>
-        <w:t>n: forward</w:t>
-      </w:r>
-      <w:r>
-        <w:t>/ Flood/Drop/Enqueue/Modify</w:t>
-      </w:r>
-      <w:r>
-        <w:t xml:space="preserve"> (0x0000-0xffff)</w:t>
+      <w:proofErr w:type="gramStart"/>
+      <w:r>
+        <w:t>None(</w:t>
+      </w:r>
+      <w:proofErr w:type="gramEnd"/>
+      <w:r>
+        <w:t>0x0000)/Send FlowRemoved(0x0001)/CheckOverlap(0x0002)/Emerg(0x0003)</w:t>
+      </w:r>
+    </w:p>
+    <w:p>
+      <w:r>
+        <w:t>Action: forward/ Flood/Drop/Enqueue/Modify (0x0000-0xffff)</w:t>
       </w:r>
     </w:p>
     <w:p/>
@@ -19464,13 +20295,7 @@
         <w:rPr>
           <w:b/>
         </w:rPr>
-        <w:t>1</w:t>
-      </w:r>
-      <w:r>
-        <w:rPr>
-          <w:b/>
-        </w:rPr>
-        <w:t>1</w:t>
+        <w:t>11</w:t>
       </w:r>
       <w:r>
         <w:rPr>
@@ -19488,7 +20313,6 @@
     <w:p>
       <w:pPr>
         <w:rPr>
-          <w:rFonts w:hint="eastAsia"/>
           <w:color w:val="FF0000"/>
           <w:u w:val="single"/>
         </w:rPr>
@@ -19818,11 +20642,6 @@
       </w:r>
     </w:p>
     <w:p>
-      <w:pPr>
-        <w:rPr>
-          <w:rFonts w:hint="eastAsia"/>
-        </w:rPr>
-      </w:pPr>
       <w:r>
         <w:rPr>
           <w:rFonts w:hint="eastAsia"/>
@@ -19960,61 +20779,7 @@
         <w:rPr>
           <w:noProof/>
         </w:rPr>
-        <w:t>*---*---/</w:t>
-      </w:r>
-      <w:r>
-        <w:rPr>
-          <w:noProof/>
-        </w:rPr>
-        <w:t>Ireland/Dublin/TCD</w:t>
-      </w:r>
-      <w:r>
-        <w:rPr>
-          <w:noProof/>
-        </w:rPr>
-        <w:t>/---</w:t>
-      </w:r>
-      <w:r>
-        <w:rPr>
-          <w:noProof/>
-        </w:rPr>
-        <w:t>2</w:t>
-      </w:r>
-      <w:r>
-        <w:rPr>
-          <w:noProof/>
-        </w:rPr>
-        <w:t>---0---3600---36000---</w:t>
-      </w:r>
-      <w:r>
-        <w:rPr>
-          <w:noProof/>
-        </w:rPr>
-        <w:t>0x000</w:t>
-      </w:r>
-      <w:r>
-        <w:rPr>
-          <w:noProof/>
-        </w:rPr>
-        <w:t>1---</w:t>
-      </w:r>
-      <w:r>
-        <w:rPr>
-          <w:noProof/>
-        </w:rPr>
-        <w:t>face=255</w:t>
-      </w:r>
-      <w:r>
-        <w:rPr>
-          <w:noProof/>
-        </w:rPr>
-        <w:t>---</w:t>
-      </w:r>
-      <w:r>
-        <w:rPr>
-          <w:noProof/>
-        </w:rPr>
-        <w:t>0x0001</w:t>
+        <w:t>*---*---/Ireland/Dublin/TCD/---2---0---3600---36000---0x0001---face=255---0x0001</w:t>
       </w:r>
     </w:p>
     <w:p>
@@ -20061,7 +20826,6 @@
     <w:p>
       <w:pPr>
         <w:rPr>
-          <w:rFonts w:hint="eastAsia"/>
           <w:color w:val="FF0000"/>
           <w:u w:val="single"/>
         </w:rPr>
@@ -20292,13 +21056,7 @@
         <w:rPr>
           <w:b/>
         </w:rPr>
-        <w:t>1</w:t>
-      </w:r>
-      <w:r>
-        <w:rPr>
-          <w:b/>
-        </w:rPr>
-        <w:t>6</w:t>
+        <w:t>16</w:t>
       </w:r>
       <w:r>
         <w:rPr>
@@ -20314,17 +21072,31 @@
       </w:r>
     </w:p>
     <w:p>
+      <w:proofErr w:type="gramStart"/>
       <w:r>
         <w:rPr>
           <w:rFonts w:hint="eastAsia"/>
         </w:rPr>
         <w:t>suffix</w:t>
       </w:r>
+      <w:proofErr w:type="gramEnd"/>
       <w:r>
         <w:t>: face-id---action</w:t>
       </w:r>
       <w:r>
-        <w:t xml:space="preserve"> {create=0x0000, destroy=0x0001}</w:t>
+        <w:t xml:space="preserve"> {create=0x0</w:t>
+      </w:r>
+      <w:r>
+        <w:t>0</w:t>
+      </w:r>
+      <w:r>
+        <w:t>000, destroy=0x00</w:t>
+      </w:r>
+      <w:r>
+        <w:t>0</w:t>
+      </w:r>
+      <w:r>
+        <w:t>01}</w:t>
       </w:r>
     </w:p>
     <w:p>
@@ -20349,14 +21121,11 @@
         </w:rPr>
         <w:t>的實際操作。</w:t>
       </w:r>
-      <w:bookmarkStart w:id="1" w:name="_GoBack"/>
-      <w:bookmarkEnd w:id="1"/>
-    </w:p>
-    <w:p/>
-    <w:p>
-      <w:pPr>
-        <w:rPr>
-          <w:rFonts w:hint="eastAsia"/>
+    </w:p>
+    <w:p/>
+    <w:p>
+      <w:pPr>
+        <w:rPr>
           <w:color w:val="FF0000"/>
           <w:u w:val="single"/>
         </w:rPr>
@@ -21003,7 +21772,15 @@
     </w:tbl>
     <w:p>
       <w:r>
-        <w:t>Usage: confirm or other commands have been executed. to set a synchronization porint.  Only has head</w:t>
+        <w:t xml:space="preserve">Usage: confirm or other commands have been executed. </w:t>
+      </w:r>
+      <w:proofErr w:type="gramStart"/>
+      <w:r>
+        <w:t>to</w:t>
+      </w:r>
+      <w:proofErr w:type="gramEnd"/>
+      <w:r>
+        <w:t xml:space="preserve"> set a synchronization porint.  Only has head</w:t>
       </w:r>
     </w:p>
     <w:p>
@@ -21508,12 +22285,18 @@
       </w:tr>
     </w:tbl>
     <w:p>
-      <w:r>
-        <w:t>reserve to set the role of a controller</w:t>
-      </w:r>
-    </w:p>
-    <w:p/>
-    <w:p/>
+      <w:proofErr w:type="gramStart"/>
+      <w:r>
+        <w:t>reserve</w:t>
+      </w:r>
+      <w:proofErr w:type="gramEnd"/>
+      <w:r>
+        <w:t xml:space="preserve"> to set the role of a controller</w:t>
+      </w:r>
+    </w:p>
+    <w:p/>
+    <w:p/>
+    <w:bookmarkEnd w:id="1"/>
     <w:p/>
     <w:p/>
     <w:p/>
@@ -21631,8 +22414,13 @@
     <w:p/>
     <w:p/>
     <w:p>
-      <w:r>
-        <w:t>NPT(Node prefix table)</w:t>
+      <w:proofErr w:type="gramStart"/>
+      <w:r>
+        <w:t>NPT(</w:t>
+      </w:r>
+      <w:proofErr w:type="gramEnd"/>
+      <w:r>
+        <w:t>Node prefix table)</w:t>
       </w:r>
     </w:p>
     <w:p>
@@ -21670,7 +22458,15 @@
     </w:p>
     <w:p>
       <w:r>
-        <w:t xml:space="preserve"> ['h6' '/localhop/ndn/nlsr/sync/%FD%06' 'faceid=262' '0,faceid=261' '10'</w:t>
+        <w:t xml:space="preserve"> ['h6' '/localhop/ndn/nlsr/sync/%FD%06' 'faceid=262' '0</w:t>
+      </w:r>
+      <w:proofErr w:type="gramStart"/>
+      <w:r>
+        <w:t>,faceid</w:t>
+      </w:r>
+      <w:proofErr w:type="gramEnd"/>
+      <w:r>
+        <w:t>=261' '10'</w:t>
       </w:r>
     </w:p>
     <w:p>
@@ -21679,11 +22475,6 @@
       </w:r>
     </w:p>
     <w:p>
-      <w:pPr>
-        <w:rPr>
-          <w:rFonts w:hint="eastAsia"/>
-        </w:rPr>
-      </w:pPr>
       <w:r>
         <w:t>……</w:t>
       </w:r>
@@ -21724,20 +22515,21 @@
         <w:rPr>
           <w:sz w:val="18"/>
         </w:rPr>
-        <w:t>[['h6' 'faceid=1 ' 'remote=internal:// ' 'local=internal:// '</w:t>
-      </w:r>
-    </w:p>
-    <w:p>
-      <w:pPr>
+        <w:t>[['h6' 'faceid=1 ' 'remote=internal</w:t>
+      </w:r>
+      <w:proofErr w:type="gramStart"/>
+      <w:r>
         <w:rPr>
           <w:sz w:val="18"/>
         </w:rPr>
-      </w:pPr>
+        <w:t>:/</w:t>
+      </w:r>
+      <w:proofErr w:type="gramEnd"/>
       <w:r>
         <w:rPr>
           <w:sz w:val="18"/>
         </w:rPr>
-        <w:t xml:space="preserve">  'congestion={base-marking-interval=100ms default-threshold=65536B} '</w:t>
+        <w:t>/ ' 'local=internal:// '</w:t>
       </w:r>
     </w:p>
     <w:p>
@@ -21750,20 +22542,21 @@
         <w:rPr>
           <w:sz w:val="18"/>
         </w:rPr>
-        <w:t xml:space="preserve">  'mtu=8800 '</w:t>
-      </w:r>
-    </w:p>
-    <w:p>
-      <w:pPr>
+        <w:t xml:space="preserve">  '</w:t>
+      </w:r>
+      <w:proofErr w:type="gramStart"/>
+      <w:r>
         <w:rPr>
           <w:sz w:val="18"/>
         </w:rPr>
-      </w:pPr>
+        <w:t>congestion</w:t>
+      </w:r>
+      <w:proofErr w:type="gramEnd"/>
       <w:r>
         <w:rPr>
           <w:sz w:val="18"/>
         </w:rPr>
-        <w:t xml:space="preserve">  'counters={in={0i 980d 0n 713150B} out={2086i 0d 0n 165198B}} '</w:t>
+        <w:t>={base-marking-interval=100ms default-threshold=65536B} '</w:t>
       </w:r>
     </w:p>
     <w:p>
@@ -21776,19 +22569,87 @@
         <w:rPr>
           <w:sz w:val="18"/>
         </w:rPr>
-        <w:t xml:space="preserve">  'flags={local permanent point-to-point local-fields}' None None]</w:t>
-      </w:r>
-    </w:p>
-    <w:p>
-      <w:pPr>
+        <w:t xml:space="preserve">  '</w:t>
+      </w:r>
+      <w:proofErr w:type="gramStart"/>
+      <w:r>
         <w:rPr>
           <w:sz w:val="18"/>
         </w:rPr>
-      </w:pPr>
+        <w:t>mtu=</w:t>
+      </w:r>
+      <w:proofErr w:type="gramEnd"/>
       <w:r>
         <w:rPr>
           <w:sz w:val="18"/>
         </w:rPr>
+        <w:t>8800 '</w:t>
+      </w:r>
+    </w:p>
+    <w:p>
+      <w:pPr>
+        <w:rPr>
+          <w:sz w:val="18"/>
+        </w:rPr>
+      </w:pPr>
+      <w:r>
+        <w:rPr>
+          <w:sz w:val="18"/>
+        </w:rPr>
+        <w:t xml:space="preserve">  '</w:t>
+      </w:r>
+      <w:proofErr w:type="gramStart"/>
+      <w:r>
+        <w:rPr>
+          <w:sz w:val="18"/>
+        </w:rPr>
+        <w:t>counters</w:t>
+      </w:r>
+      <w:proofErr w:type="gramEnd"/>
+      <w:r>
+        <w:rPr>
+          <w:sz w:val="18"/>
+        </w:rPr>
+        <w:t>={in={0i 980d 0n 713150B} out={2086i 0d 0n 165198B}} '</w:t>
+      </w:r>
+    </w:p>
+    <w:p>
+      <w:pPr>
+        <w:rPr>
+          <w:sz w:val="18"/>
+        </w:rPr>
+      </w:pPr>
+      <w:r>
+        <w:rPr>
+          <w:sz w:val="18"/>
+        </w:rPr>
+        <w:t xml:space="preserve">  'flags</w:t>
+      </w:r>
+      <w:proofErr w:type="gramStart"/>
+      <w:r>
+        <w:rPr>
+          <w:sz w:val="18"/>
+        </w:rPr>
+        <w:t>={</w:t>
+      </w:r>
+      <w:proofErr w:type="gramEnd"/>
+      <w:r>
+        <w:rPr>
+          <w:sz w:val="18"/>
+        </w:rPr>
+        <w:t>local permanent point-to-point local-fields}' None None]</w:t>
+      </w:r>
+    </w:p>
+    <w:p>
+      <w:pPr>
+        <w:rPr>
+          <w:sz w:val="18"/>
+        </w:rPr>
+      </w:pPr>
+      <w:r>
+        <w:rPr>
+          <w:sz w:val="18"/>
+        </w:rPr>
         <w:t>……</w:t>
       </w:r>
     </w:p>
@@ -21802,20 +22663,21 @@
         <w:rPr>
           <w:sz w:val="18"/>
         </w:rPr>
-        <w:t xml:space="preserve"> ['h6' 'faceid=517 ' 'remote=fd://31 ' 'local=unix:///run/h6.sock '</w:t>
-      </w:r>
-    </w:p>
-    <w:p>
-      <w:pPr>
+        <w:t xml:space="preserve"> ['h6' 'faceid=517 ' 'remote=fd</w:t>
+      </w:r>
+      <w:proofErr w:type="gramStart"/>
+      <w:r>
         <w:rPr>
           <w:sz w:val="18"/>
         </w:rPr>
-      </w:pPr>
+        <w:t>:/</w:t>
+      </w:r>
+      <w:proofErr w:type="gramEnd"/>
       <w:r>
         <w:rPr>
           <w:sz w:val="18"/>
         </w:rPr>
-        <w:t xml:space="preserve">  'congestion={base-marking-interval=100ms default-threshold=65536B} '</w:t>
+        <w:t>/31 ' 'local=unix:///run/h6.sock '</w:t>
       </w:r>
     </w:p>
     <w:p>
@@ -21828,20 +22690,21 @@
         <w:rPr>
           <w:sz w:val="18"/>
         </w:rPr>
-        <w:t xml:space="preserve">  'mtu=8800 ' 'counters={in={1i 0d 0n 43B} out={0i 0d 0n 0B}} '</w:t>
-      </w:r>
-    </w:p>
-    <w:p>
-      <w:pPr>
+        <w:t xml:space="preserve">  '</w:t>
+      </w:r>
+      <w:proofErr w:type="gramStart"/>
+      <w:r>
         <w:rPr>
           <w:sz w:val="18"/>
         </w:rPr>
-      </w:pPr>
+        <w:t>congestion</w:t>
+      </w:r>
+      <w:proofErr w:type="gramEnd"/>
       <w:r>
         <w:rPr>
           <w:sz w:val="18"/>
         </w:rPr>
-        <w:t xml:space="preserve">  'flags={local on-demand point-to-point congestion-marking}' None None]</w:t>
+        <w:t>={base-marking-interval=100ms default-threshold=65536B} '</w:t>
       </w:r>
     </w:p>
     <w:p>
@@ -21854,6 +22717,60 @@
         <w:rPr>
           <w:sz w:val="18"/>
         </w:rPr>
+        <w:t xml:space="preserve">  '</w:t>
+      </w:r>
+      <w:proofErr w:type="gramStart"/>
+      <w:r>
+        <w:rPr>
+          <w:sz w:val="18"/>
+        </w:rPr>
+        <w:t>mtu=</w:t>
+      </w:r>
+      <w:proofErr w:type="gramEnd"/>
+      <w:r>
+        <w:rPr>
+          <w:sz w:val="18"/>
+        </w:rPr>
+        <w:t>8800 ' 'counters={in={1i 0d 0n 43B} out={0i 0d 0n 0B}} '</w:t>
+      </w:r>
+    </w:p>
+    <w:p>
+      <w:pPr>
+        <w:rPr>
+          <w:sz w:val="18"/>
+        </w:rPr>
+      </w:pPr>
+      <w:r>
+        <w:rPr>
+          <w:sz w:val="18"/>
+        </w:rPr>
+        <w:t xml:space="preserve">  'flags</w:t>
+      </w:r>
+      <w:proofErr w:type="gramStart"/>
+      <w:r>
+        <w:rPr>
+          <w:sz w:val="18"/>
+        </w:rPr>
+        <w:t>={</w:t>
+      </w:r>
+      <w:proofErr w:type="gramEnd"/>
+      <w:r>
+        <w:rPr>
+          <w:sz w:val="18"/>
+        </w:rPr>
+        <w:t>local on-demand point-to-point congestion-marking}' None None]</w:t>
+      </w:r>
+    </w:p>
+    <w:p>
+      <w:pPr>
+        <w:rPr>
+          <w:sz w:val="18"/>
+        </w:rPr>
+      </w:pPr>
+      <w:r>
+        <w:rPr>
+          <w:sz w:val="18"/>
+        </w:rPr>
         <w:t xml:space="preserve"> ['h6' '' None None None None None None None None]]</w:t>
       </w:r>
     </w:p>
@@ -21922,7 +22839,15 @@
         <w:t>Have</w:t>
       </w:r>
       <w:r>
-        <w:t xml:space="preserve"> Done:=====================================================</w:t>
+        <w:t xml:space="preserve"> Done</w:t>
+      </w:r>
+      <w:proofErr w:type="gramStart"/>
+      <w:r>
+        <w:t>:=</w:t>
+      </w:r>
+      <w:proofErr w:type="gramEnd"/>
+      <w:r>
+        <w:t>====================================================</w:t>
       </w:r>
     </w:p>
     <w:p/>
@@ -21944,12 +22869,14 @@
       </w:r>
     </w:p>
     <w:p>
+      <w:proofErr w:type="gramStart"/>
       <w:r>
         <w:t>ndnSIM</w:t>
       </w:r>
       <w:r>
         <w:t xml:space="preserve"> ???</w:t>
       </w:r>
+      <w:proofErr w:type="gramEnd"/>
     </w:p>
     <w:p>
       <w:r>
@@ -24415,7 +25342,7 @@
 </file>
 
 <file path=customXml/itemProps1.xml><?xml version="1.0" encoding="utf-8"?>
-<ds:datastoreItem xmlns:ds="http://schemas.openxmlformats.org/officeDocument/2006/customXml" ds:itemID="{D78BD378-6F92-4008-88F6-EFC6E0A12583}">
+<ds:datastoreItem xmlns:ds="http://schemas.openxmlformats.org/officeDocument/2006/customXml" ds:itemID="{649AC84C-AA00-41FB-A1D3-F0FC260AB5AE}">
   <ds:schemaRefs>
     <ds:schemaRef ds:uri="http://schemas.openxmlformats.org/officeDocument/2006/bibliography"/>
   </ds:schemaRefs>

</xml_diff>

<commit_message>
multiple process in controller.
</commit_message>
<xml_diff>
--- a/doc/Dissertation Note.docx
+++ b/doc/Dissertation Note.docx
@@ -18761,11 +18761,11 @@
       </w:r>
       <w:proofErr w:type="gramStart"/>
       <w:r>
-        <w:t>feature</w:t>
+        <w:t>ersion</w:t>
       </w:r>
       <w:proofErr w:type="gramEnd"/>
       <w:r>
-        <w:t xml:space="preserve"> version number from </w:t>
+        <w:t xml:space="preserve"> number from </w:t>
       </w:r>
       <w:r>
         <w:t>100001</w:t>
@@ -18780,10 +18780,15 @@
       </w:pPr>
     </w:p>
     <w:p>
-      <w:r>
-        <w:t xml:space="preserve">Hello msg formate: </w:t>
-      </w:r>
-    </w:p>
+      <w:bookmarkStart w:id="1" w:name="_GoBack"/>
+      <w:r>
+        <w:t>CtrlInfo Request</w:t>
+      </w:r>
+      <w:r>
+        <w:t xml:space="preserve"> msg formate: </w:t>
+      </w:r>
+    </w:p>
+    <w:bookmarkEnd w:id="1"/>
     <w:p>
       <w:pPr>
         <w:rPr>
@@ -19068,15 +19073,10 @@
     </w:tbl>
     <w:p>
       <w:r>
-        <w:t>Usage: Response the hello interest from nodes with done or error</w:t>
-      </w:r>
-    </w:p>
-    <w:p>
-      <w:r>
-        <w:t xml:space="preserve">Content: </w:t>
-      </w:r>
-      <w:r>
-        <w:t xml:space="preserve"> #todo: haven’t been decided.</w:t>
+        <w:t xml:space="preserve">Usage: Response </w:t>
+      </w:r>
+      <w:r>
+        <w:t>the contrinfo request interest when new configuration received.</w:t>
       </w:r>
     </w:p>
     <w:p>
@@ -19158,26 +19158,999 @@
         </w:rPr>
         <w:t>的时候才会回应，否则就轮询检查是否有更新的数据。</w:t>
       </w:r>
-      <w:bookmarkStart w:id="1" w:name="_GoBack"/>
-      <w:bookmarkEnd w:id="1"/>
-    </w:p>
-    <w:p/>
-    <w:p/>
-    <w:p/>
-    <w:p/>
-    <w:p/>
-    <w:p/>
-    <w:p/>
-    <w:p/>
-    <w:p/>
-    <w:p/>
-    <w:p/>
-    <w:p/>
-    <w:p/>
-    <w:p/>
-    <w:p/>
-    <w:p/>
-    <w:p/>
+    </w:p>
+    <w:p/>
+    <w:p>
+      <w:r>
+        <w:t>Content:</w:t>
+      </w:r>
+    </w:p>
+    <w:tbl>
+      <w:tblPr>
+        <w:tblStyle w:val="TableGrid"/>
+        <w:tblW w:w="0" w:type="auto"/>
+        <w:tblLook w:val="04A0" w:firstRow="1" w:lastRow="0" w:firstColumn="1" w:lastColumn="0" w:noHBand="0" w:noVBand="1"/>
+      </w:tblPr>
+      <w:tblGrid>
+        <w:gridCol w:w="1724"/>
+        <w:gridCol w:w="1668"/>
+        <w:gridCol w:w="2290"/>
+        <w:gridCol w:w="1669"/>
+        <w:gridCol w:w="1666"/>
+      </w:tblGrid>
+      <w:tr>
+        <w:tc>
+          <w:tcPr>
+            <w:tcW w:w="1724" w:type="dxa"/>
+          </w:tcPr>
+          <w:p>
+            <w:pPr>
+              <w:rPr>
+                <w:b/>
+              </w:rPr>
+            </w:pPr>
+            <w:r>
+              <w:rPr>
+                <w:b/>
+              </w:rPr>
+              <w:t>Name</w:t>
+            </w:r>
+          </w:p>
+        </w:tc>
+        <w:tc>
+          <w:tcPr>
+            <w:tcW w:w="1668" w:type="dxa"/>
+          </w:tcPr>
+          <w:p>
+            <w:pPr>
+              <w:rPr>
+                <w:b/>
+              </w:rPr>
+            </w:pPr>
+            <w:r>
+              <w:rPr>
+                <w:b/>
+              </w:rPr>
+              <w:t>Type</w:t>
+            </w:r>
+          </w:p>
+        </w:tc>
+        <w:tc>
+          <w:tcPr>
+            <w:tcW w:w="2290" w:type="dxa"/>
+          </w:tcPr>
+          <w:p>
+            <w:pPr>
+              <w:rPr>
+                <w:b/>
+              </w:rPr>
+            </w:pPr>
+            <w:r>
+              <w:rPr>
+                <w:b/>
+              </w:rPr>
+              <w:t>Option</w:t>
+            </w:r>
+          </w:p>
+        </w:tc>
+        <w:tc>
+          <w:tcPr>
+            <w:tcW w:w="1669" w:type="dxa"/>
+          </w:tcPr>
+          <w:p>
+            <w:pPr>
+              <w:rPr>
+                <w:b/>
+              </w:rPr>
+            </w:pPr>
+            <w:r>
+              <w:rPr>
+                <w:b/>
+              </w:rPr>
+              <w:t>Code</w:t>
+            </w:r>
+          </w:p>
+        </w:tc>
+        <w:tc>
+          <w:tcPr>
+            <w:tcW w:w="1666" w:type="dxa"/>
+          </w:tcPr>
+          <w:p>
+            <w:pPr>
+              <w:rPr>
+                <w:b/>
+              </w:rPr>
+            </w:pPr>
+            <w:r>
+              <w:rPr>
+                <w:b/>
+              </w:rPr>
+              <w:t>Detail</w:t>
+            </w:r>
+          </w:p>
+        </w:tc>
+      </w:tr>
+      <w:tr>
+        <w:tc>
+          <w:tcPr>
+            <w:tcW w:w="1724" w:type="dxa"/>
+          </w:tcPr>
+          <w:p>
+            <w:r>
+              <w:t>FlowMod</w:t>
+            </w:r>
+          </w:p>
+        </w:tc>
+        <w:tc>
+          <w:tcPr>
+            <w:tcW w:w="1668" w:type="dxa"/>
+          </w:tcPr>
+          <w:p>
+            <w:r>
+              <w:t>0x0000</w:t>
+            </w:r>
+          </w:p>
+        </w:tc>
+        <w:tc>
+          <w:tcPr>
+            <w:tcW w:w="2290" w:type="dxa"/>
+          </w:tcPr>
+          <w:p>
+            <w:r>
+              <w:t>Add</w:t>
+            </w:r>
+          </w:p>
+        </w:tc>
+        <w:tc>
+          <w:tcPr>
+            <w:tcW w:w="1669" w:type="dxa"/>
+          </w:tcPr>
+          <w:p>
+            <w:r>
+              <w:t>0x0000</w:t>
+            </w:r>
+          </w:p>
+        </w:tc>
+        <w:tc>
+          <w:tcPr>
+            <w:tcW w:w="1666" w:type="dxa"/>
+          </w:tcPr>
+          <w:p/>
+        </w:tc>
+      </w:tr>
+      <w:tr>
+        <w:tc>
+          <w:tcPr>
+            <w:tcW w:w="1724" w:type="dxa"/>
+          </w:tcPr>
+          <w:p/>
+        </w:tc>
+        <w:tc>
+          <w:tcPr>
+            <w:tcW w:w="1668" w:type="dxa"/>
+          </w:tcPr>
+          <w:p/>
+        </w:tc>
+        <w:tc>
+          <w:tcPr>
+            <w:tcW w:w="2290" w:type="dxa"/>
+          </w:tcPr>
+          <w:p>
+            <w:r>
+              <w:t>Modify</w:t>
+            </w:r>
+          </w:p>
+        </w:tc>
+        <w:tc>
+          <w:tcPr>
+            <w:tcW w:w="1669" w:type="dxa"/>
+          </w:tcPr>
+          <w:p>
+            <w:r>
+              <w:t>0x0001</w:t>
+            </w:r>
+          </w:p>
+        </w:tc>
+        <w:tc>
+          <w:tcPr>
+            <w:tcW w:w="1666" w:type="dxa"/>
+          </w:tcPr>
+          <w:p/>
+        </w:tc>
+      </w:tr>
+      <w:tr>
+        <w:tc>
+          <w:tcPr>
+            <w:tcW w:w="1724" w:type="dxa"/>
+          </w:tcPr>
+          <w:p/>
+        </w:tc>
+        <w:tc>
+          <w:tcPr>
+            <w:tcW w:w="1668" w:type="dxa"/>
+          </w:tcPr>
+          <w:p/>
+        </w:tc>
+        <w:tc>
+          <w:tcPr>
+            <w:tcW w:w="2290" w:type="dxa"/>
+          </w:tcPr>
+          <w:p>
+            <w:r>
+              <w:t>ModifyStrict</w:t>
+            </w:r>
+          </w:p>
+        </w:tc>
+        <w:tc>
+          <w:tcPr>
+            <w:tcW w:w="1669" w:type="dxa"/>
+          </w:tcPr>
+          <w:p>
+            <w:r>
+              <w:t>0x0002</w:t>
+            </w:r>
+          </w:p>
+        </w:tc>
+        <w:tc>
+          <w:tcPr>
+            <w:tcW w:w="1666" w:type="dxa"/>
+          </w:tcPr>
+          <w:p/>
+        </w:tc>
+      </w:tr>
+      <w:tr>
+        <w:tc>
+          <w:tcPr>
+            <w:tcW w:w="1724" w:type="dxa"/>
+          </w:tcPr>
+          <w:p/>
+        </w:tc>
+        <w:tc>
+          <w:tcPr>
+            <w:tcW w:w="1668" w:type="dxa"/>
+          </w:tcPr>
+          <w:p/>
+        </w:tc>
+        <w:tc>
+          <w:tcPr>
+            <w:tcW w:w="2290" w:type="dxa"/>
+          </w:tcPr>
+          <w:p>
+            <w:r>
+              <w:t>Delete</w:t>
+            </w:r>
+          </w:p>
+        </w:tc>
+        <w:tc>
+          <w:tcPr>
+            <w:tcW w:w="1669" w:type="dxa"/>
+          </w:tcPr>
+          <w:p>
+            <w:r>
+              <w:t>0x0003</w:t>
+            </w:r>
+          </w:p>
+        </w:tc>
+        <w:tc>
+          <w:tcPr>
+            <w:tcW w:w="1666" w:type="dxa"/>
+          </w:tcPr>
+          <w:p/>
+        </w:tc>
+      </w:tr>
+      <w:tr>
+        <w:tc>
+          <w:tcPr>
+            <w:tcW w:w="1724" w:type="dxa"/>
+          </w:tcPr>
+          <w:p/>
+        </w:tc>
+        <w:tc>
+          <w:tcPr>
+            <w:tcW w:w="1668" w:type="dxa"/>
+          </w:tcPr>
+          <w:p/>
+        </w:tc>
+        <w:tc>
+          <w:tcPr>
+            <w:tcW w:w="2290" w:type="dxa"/>
+          </w:tcPr>
+          <w:p>
+            <w:r>
+              <w:t>Deletestrict</w:t>
+            </w:r>
+          </w:p>
+        </w:tc>
+        <w:tc>
+          <w:tcPr>
+            <w:tcW w:w="1669" w:type="dxa"/>
+          </w:tcPr>
+          <w:p>
+            <w:r>
+              <w:t>0x0004</w:t>
+            </w:r>
+          </w:p>
+        </w:tc>
+        <w:tc>
+          <w:tcPr>
+            <w:tcW w:w="1666" w:type="dxa"/>
+          </w:tcPr>
+          <w:p/>
+        </w:tc>
+      </w:tr>
+      <w:tr>
+        <w:tc>
+          <w:tcPr>
+            <w:tcW w:w="1724" w:type="dxa"/>
+          </w:tcPr>
+          <w:p>
+            <w:r>
+              <w:t>FaceMod</w:t>
+            </w:r>
+          </w:p>
+        </w:tc>
+        <w:tc>
+          <w:tcPr>
+            <w:tcW w:w="1668" w:type="dxa"/>
+          </w:tcPr>
+          <w:p>
+            <w:r>
+              <w:t>0x0001</w:t>
+            </w:r>
+          </w:p>
+        </w:tc>
+        <w:tc>
+          <w:tcPr>
+            <w:tcW w:w="2290" w:type="dxa"/>
+          </w:tcPr>
+          <w:p>
+            <w:r>
+              <w:t>Create</w:t>
+            </w:r>
+          </w:p>
+        </w:tc>
+        <w:tc>
+          <w:tcPr>
+            <w:tcW w:w="1669" w:type="dxa"/>
+          </w:tcPr>
+          <w:p>
+            <w:r>
+              <w:t>0x0000</w:t>
+            </w:r>
+          </w:p>
+        </w:tc>
+        <w:tc>
+          <w:tcPr>
+            <w:tcW w:w="1666" w:type="dxa"/>
+          </w:tcPr>
+          <w:p>
+            <w:r>
+              <w:t>faceid</w:t>
+            </w:r>
+          </w:p>
+        </w:tc>
+      </w:tr>
+      <w:tr>
+        <w:tc>
+          <w:tcPr>
+            <w:tcW w:w="1724" w:type="dxa"/>
+          </w:tcPr>
+          <w:p/>
+        </w:tc>
+        <w:tc>
+          <w:tcPr>
+            <w:tcW w:w="1668" w:type="dxa"/>
+          </w:tcPr>
+          <w:p/>
+        </w:tc>
+        <w:tc>
+          <w:tcPr>
+            <w:tcW w:w="2290" w:type="dxa"/>
+          </w:tcPr>
+          <w:p>
+            <w:r>
+              <w:t>Destroy</w:t>
+            </w:r>
+          </w:p>
+        </w:tc>
+        <w:tc>
+          <w:tcPr>
+            <w:tcW w:w="1669" w:type="dxa"/>
+          </w:tcPr>
+          <w:p>
+            <w:r>
+              <w:t>0x0001</w:t>
+            </w:r>
+          </w:p>
+        </w:tc>
+        <w:tc>
+          <w:tcPr>
+            <w:tcW w:w="1666" w:type="dxa"/>
+          </w:tcPr>
+          <w:p>
+            <w:r>
+              <w:t>faceid</w:t>
+            </w:r>
+          </w:p>
+        </w:tc>
+      </w:tr>
+      <w:tr>
+        <w:tc>
+          <w:tcPr>
+            <w:tcW w:w="1724" w:type="dxa"/>
+          </w:tcPr>
+          <w:p>
+            <w:r>
+              <w:t>TableMod</w:t>
+            </w:r>
+          </w:p>
+        </w:tc>
+        <w:tc>
+          <w:tcPr>
+            <w:tcW w:w="1668" w:type="dxa"/>
+          </w:tcPr>
+          <w:p>
+            <w:r>
+              <w:t>0x0002</w:t>
+            </w:r>
+          </w:p>
+        </w:tc>
+        <w:tc>
+          <w:tcPr>
+            <w:tcW w:w="2290" w:type="dxa"/>
+          </w:tcPr>
+          <w:p>
+            <w:r>
+              <w:t>Send packetin</w:t>
+            </w:r>
+          </w:p>
+        </w:tc>
+        <w:tc>
+          <w:tcPr>
+            <w:tcW w:w="1669" w:type="dxa"/>
+          </w:tcPr>
+          <w:p>
+            <w:r>
+              <w:t>0x0000</w:t>
+            </w:r>
+          </w:p>
+        </w:tc>
+        <w:tc>
+          <w:tcPr>
+            <w:tcW w:w="1666" w:type="dxa"/>
+          </w:tcPr>
+          <w:p/>
+        </w:tc>
+      </w:tr>
+      <w:tr>
+        <w:tc>
+          <w:tcPr>
+            <w:tcW w:w="1724" w:type="dxa"/>
+          </w:tcPr>
+          <w:p/>
+        </w:tc>
+        <w:tc>
+          <w:tcPr>
+            <w:tcW w:w="1668" w:type="dxa"/>
+          </w:tcPr>
+          <w:p/>
+        </w:tc>
+        <w:tc>
+          <w:tcPr>
+            <w:tcW w:w="2290" w:type="dxa"/>
+          </w:tcPr>
+          <w:p>
+            <w:r>
+              <w:t>flood</w:t>
+            </w:r>
+          </w:p>
+        </w:tc>
+        <w:tc>
+          <w:tcPr>
+            <w:tcW w:w="1669" w:type="dxa"/>
+          </w:tcPr>
+          <w:p>
+            <w:r>
+              <w:t>0x0001</w:t>
+            </w:r>
+          </w:p>
+        </w:tc>
+        <w:tc>
+          <w:tcPr>
+            <w:tcW w:w="1666" w:type="dxa"/>
+          </w:tcPr>
+          <w:p/>
+        </w:tc>
+      </w:tr>
+      <w:tr>
+        <w:tc>
+          <w:tcPr>
+            <w:tcW w:w="1724" w:type="dxa"/>
+          </w:tcPr>
+          <w:p/>
+        </w:tc>
+        <w:tc>
+          <w:tcPr>
+            <w:tcW w:w="1668" w:type="dxa"/>
+          </w:tcPr>
+          <w:p/>
+        </w:tc>
+        <w:tc>
+          <w:tcPr>
+            <w:tcW w:w="2290" w:type="dxa"/>
+          </w:tcPr>
+          <w:p>
+            <w:r>
+              <w:t>Drop</w:t>
+            </w:r>
+          </w:p>
+        </w:tc>
+        <w:tc>
+          <w:tcPr>
+            <w:tcW w:w="1669" w:type="dxa"/>
+          </w:tcPr>
+          <w:p>
+            <w:r>
+              <w:t>0x0002</w:t>
+            </w:r>
+          </w:p>
+        </w:tc>
+        <w:tc>
+          <w:tcPr>
+            <w:tcW w:w="1666" w:type="dxa"/>
+          </w:tcPr>
+          <w:p/>
+        </w:tc>
+      </w:tr>
+      <w:tr>
+        <w:tc>
+          <w:tcPr>
+            <w:tcW w:w="1724" w:type="dxa"/>
+          </w:tcPr>
+          <w:p>
+            <w:r>
+              <w:t>Role</w:t>
+            </w:r>
+          </w:p>
+        </w:tc>
+        <w:tc>
+          <w:tcPr>
+            <w:tcW w:w="1668" w:type="dxa"/>
+          </w:tcPr>
+          <w:p>
+            <w:r>
+              <w:t>0x0003</w:t>
+            </w:r>
+          </w:p>
+        </w:tc>
+        <w:tc>
+          <w:tcPr>
+            <w:tcW w:w="2290" w:type="dxa"/>
+          </w:tcPr>
+          <w:p>
+            <w:r>
+              <w:t>inquire</w:t>
+            </w:r>
+          </w:p>
+        </w:tc>
+        <w:tc>
+          <w:tcPr>
+            <w:tcW w:w="1669" w:type="dxa"/>
+          </w:tcPr>
+          <w:p>
+            <w:r>
+              <w:t>0x0000</w:t>
+            </w:r>
+          </w:p>
+        </w:tc>
+        <w:tc>
+          <w:tcPr>
+            <w:tcW w:w="1666" w:type="dxa"/>
+          </w:tcPr>
+          <w:p/>
+        </w:tc>
+      </w:tr>
+      <w:tr>
+        <w:tc>
+          <w:tcPr>
+            <w:tcW w:w="1724" w:type="dxa"/>
+          </w:tcPr>
+          <w:p/>
+        </w:tc>
+        <w:tc>
+          <w:tcPr>
+            <w:tcW w:w="1668" w:type="dxa"/>
+          </w:tcPr>
+          <w:p/>
+        </w:tc>
+        <w:tc>
+          <w:tcPr>
+            <w:tcW w:w="2290" w:type="dxa"/>
+          </w:tcPr>
+          <w:p>
+            <w:r>
+              <w:t>Change</w:t>
+            </w:r>
+          </w:p>
+        </w:tc>
+        <w:tc>
+          <w:tcPr>
+            <w:tcW w:w="1669" w:type="dxa"/>
+          </w:tcPr>
+          <w:p>
+            <w:r>
+              <w:t>0x0001</w:t>
+            </w:r>
+          </w:p>
+        </w:tc>
+        <w:tc>
+          <w:tcPr>
+            <w:tcW w:w="1666" w:type="dxa"/>
+          </w:tcPr>
+          <w:p/>
+        </w:tc>
+      </w:tr>
+      <w:tr>
+        <w:tc>
+          <w:tcPr>
+            <w:tcW w:w="1724" w:type="dxa"/>
+          </w:tcPr>
+          <w:p>
+            <w:r>
+              <w:t>Error</w:t>
+            </w:r>
+          </w:p>
+        </w:tc>
+        <w:tc>
+          <w:tcPr>
+            <w:tcW w:w="1668" w:type="dxa"/>
+          </w:tcPr>
+          <w:p>
+            <w:r>
+              <w:t>0x0004</w:t>
+            </w:r>
+          </w:p>
+        </w:tc>
+        <w:tc>
+          <w:tcPr>
+            <w:tcW w:w="2290" w:type="dxa"/>
+          </w:tcPr>
+          <w:p>
+            <w:r>
+              <w:t>VersionError</w:t>
+            </w:r>
+          </w:p>
+        </w:tc>
+        <w:tc>
+          <w:tcPr>
+            <w:tcW w:w="1669" w:type="dxa"/>
+          </w:tcPr>
+          <w:p>
+            <w:r>
+              <w:t>0x0000</w:t>
+            </w:r>
+          </w:p>
+        </w:tc>
+        <w:tc>
+          <w:tcPr>
+            <w:tcW w:w="1666" w:type="dxa"/>
+          </w:tcPr>
+          <w:p/>
+        </w:tc>
+      </w:tr>
+      <w:tr>
+        <w:tc>
+          <w:tcPr>
+            <w:tcW w:w="1724" w:type="dxa"/>
+          </w:tcPr>
+          <w:p/>
+        </w:tc>
+        <w:tc>
+          <w:tcPr>
+            <w:tcW w:w="1668" w:type="dxa"/>
+          </w:tcPr>
+          <w:p/>
+        </w:tc>
+        <w:tc>
+          <w:tcPr>
+            <w:tcW w:w="2290" w:type="dxa"/>
+          </w:tcPr>
+          <w:p>
+            <w:r>
+              <w:t>AuthenError</w:t>
+            </w:r>
+          </w:p>
+        </w:tc>
+        <w:tc>
+          <w:tcPr>
+            <w:tcW w:w="1669" w:type="dxa"/>
+          </w:tcPr>
+          <w:p>
+            <w:r>
+              <w:t>0x0001</w:t>
+            </w:r>
+          </w:p>
+        </w:tc>
+        <w:tc>
+          <w:tcPr>
+            <w:tcW w:w="1666" w:type="dxa"/>
+          </w:tcPr>
+          <w:p/>
+        </w:tc>
+      </w:tr>
+      <w:tr>
+        <w:tc>
+          <w:tcPr>
+            <w:tcW w:w="1724" w:type="dxa"/>
+          </w:tcPr>
+          <w:p/>
+        </w:tc>
+        <w:tc>
+          <w:tcPr>
+            <w:tcW w:w="1668" w:type="dxa"/>
+          </w:tcPr>
+          <w:p/>
+        </w:tc>
+        <w:tc>
+          <w:tcPr>
+            <w:tcW w:w="2290" w:type="dxa"/>
+          </w:tcPr>
+          <w:p>
+            <w:r>
+              <w:t>NodeidError</w:t>
+            </w:r>
+          </w:p>
+        </w:tc>
+        <w:tc>
+          <w:tcPr>
+            <w:tcW w:w="1669" w:type="dxa"/>
+          </w:tcPr>
+          <w:p>
+            <w:r>
+              <w:t>0x0002</w:t>
+            </w:r>
+          </w:p>
+        </w:tc>
+        <w:tc>
+          <w:tcPr>
+            <w:tcW w:w="1666" w:type="dxa"/>
+          </w:tcPr>
+          <w:p/>
+        </w:tc>
+      </w:tr>
+      <w:tr>
+        <w:tc>
+          <w:tcPr>
+            <w:tcW w:w="1724" w:type="dxa"/>
+          </w:tcPr>
+          <w:p/>
+        </w:tc>
+        <w:tc>
+          <w:tcPr>
+            <w:tcW w:w="1668" w:type="dxa"/>
+          </w:tcPr>
+          <w:p/>
+        </w:tc>
+        <w:tc>
+          <w:tcPr>
+            <w:tcW w:w="2290" w:type="dxa"/>
+          </w:tcPr>
+          <w:p>
+            <w:r>
+              <w:t>FeatureError</w:t>
+            </w:r>
+          </w:p>
+        </w:tc>
+        <w:tc>
+          <w:tcPr>
+            <w:tcW w:w="1669" w:type="dxa"/>
+          </w:tcPr>
+          <w:p>
+            <w:r>
+              <w:t>0x0003</w:t>
+            </w:r>
+          </w:p>
+        </w:tc>
+        <w:tc>
+          <w:tcPr>
+            <w:tcW w:w="1666" w:type="dxa"/>
+          </w:tcPr>
+          <w:p/>
+        </w:tc>
+      </w:tr>
+      <w:tr>
+        <w:tc>
+          <w:tcPr>
+            <w:tcW w:w="1724" w:type="dxa"/>
+          </w:tcPr>
+          <w:p>
+            <w:r>
+              <w:t>CS</w:t>
+            </w:r>
+          </w:p>
+        </w:tc>
+        <w:tc>
+          <w:tcPr>
+            <w:tcW w:w="1668" w:type="dxa"/>
+          </w:tcPr>
+          <w:p>
+            <w:r>
+              <w:t>0x0005</w:t>
+            </w:r>
+          </w:p>
+        </w:tc>
+        <w:tc>
+          <w:tcPr>
+            <w:tcW w:w="2290" w:type="dxa"/>
+          </w:tcPr>
+          <w:p>
+            <w:r>
+              <w:t>Config</w:t>
+            </w:r>
+          </w:p>
+        </w:tc>
+        <w:tc>
+          <w:tcPr>
+            <w:tcW w:w="1669" w:type="dxa"/>
+          </w:tcPr>
+          <w:p>
+            <w:r>
+              <w:t>0x0000</w:t>
+            </w:r>
+          </w:p>
+        </w:tc>
+        <w:tc>
+          <w:tcPr>
+            <w:tcW w:w="1666" w:type="dxa"/>
+          </w:tcPr>
+          <w:p/>
+        </w:tc>
+      </w:tr>
+      <w:tr>
+        <w:tc>
+          <w:tcPr>
+            <w:tcW w:w="1724" w:type="dxa"/>
+          </w:tcPr>
+          <w:p/>
+        </w:tc>
+        <w:tc>
+          <w:tcPr>
+            <w:tcW w:w="1668" w:type="dxa"/>
+          </w:tcPr>
+          <w:p/>
+        </w:tc>
+        <w:tc>
+          <w:tcPr>
+            <w:tcW w:w="2290" w:type="dxa"/>
+          </w:tcPr>
+          <w:p>
+            <w:r>
+              <w:t>Erase</w:t>
+            </w:r>
+          </w:p>
+        </w:tc>
+        <w:tc>
+          <w:tcPr>
+            <w:tcW w:w="1669" w:type="dxa"/>
+          </w:tcPr>
+          <w:p>
+            <w:r>
+              <w:t>0x0001</w:t>
+            </w:r>
+          </w:p>
+        </w:tc>
+        <w:tc>
+          <w:tcPr>
+            <w:tcW w:w="1666" w:type="dxa"/>
+          </w:tcPr>
+          <w:p/>
+        </w:tc>
+      </w:tr>
+      <w:tr>
+        <w:tc>
+          <w:tcPr>
+            <w:tcW w:w="1724" w:type="dxa"/>
+          </w:tcPr>
+          <w:p>
+            <w:r>
+              <w:t>PrefixMod</w:t>
+            </w:r>
+          </w:p>
+        </w:tc>
+        <w:tc>
+          <w:tcPr>
+            <w:tcW w:w="1668" w:type="dxa"/>
+          </w:tcPr>
+          <w:p/>
+        </w:tc>
+        <w:tc>
+          <w:tcPr>
+            <w:tcW w:w="2290" w:type="dxa"/>
+          </w:tcPr>
+          <w:p>
+            <w:r>
+              <w:t>Advertise/withdraw</w:t>
+            </w:r>
+          </w:p>
+        </w:tc>
+        <w:tc>
+          <w:tcPr>
+            <w:tcW w:w="1669" w:type="dxa"/>
+          </w:tcPr>
+          <w:p/>
+        </w:tc>
+        <w:tc>
+          <w:tcPr>
+            <w:tcW w:w="1666" w:type="dxa"/>
+          </w:tcPr>
+          <w:p>
+            <w:r>
+              <w:t>???</w:t>
+            </w:r>
+          </w:p>
+        </w:tc>
+      </w:tr>
+      <w:tr>
+        <w:tc>
+          <w:tcPr>
+            <w:tcW w:w="1724" w:type="dxa"/>
+          </w:tcPr>
+          <w:p>
+            <w:r>
+              <w:t>FIB routeMod</w:t>
+            </w:r>
+          </w:p>
+        </w:tc>
+        <w:tc>
+          <w:tcPr>
+            <w:tcW w:w="1668" w:type="dxa"/>
+          </w:tcPr>
+          <w:p/>
+        </w:tc>
+        <w:tc>
+          <w:tcPr>
+            <w:tcW w:w="2290" w:type="dxa"/>
+          </w:tcPr>
+          <w:p>
+            <w:r>
+              <w:t>Add/remove</w:t>
+            </w:r>
+          </w:p>
+        </w:tc>
+        <w:tc>
+          <w:tcPr>
+            <w:tcW w:w="1669" w:type="dxa"/>
+          </w:tcPr>
+          <w:p/>
+        </w:tc>
+        <w:tc>
+          <w:tcPr>
+            <w:tcW w:w="1666" w:type="dxa"/>
+          </w:tcPr>
+          <w:p>
+            <w:r>
+              <w:t>???</w:t>
+            </w:r>
+          </w:p>
+        </w:tc>
+      </w:tr>
+    </w:tbl>
+    <w:p/>
+    <w:p>
+      <w:r>
+        <w:t>TableMod:</w:t>
+      </w:r>
+    </w:p>
+    <w:p>
+      <w:r>
+        <w:t>This message is used to determine a packet's fate when it misses in the table. It can be forwarded to the controller, dropped, or sent to the next table.</w:t>
+      </w:r>
+    </w:p>
+    <w:p>
+      <w:r>
+        <w:t>RoleReq/RoleRes is the set of messages used by the controller to modify its role among multiple controllers on a switch.</w:t>
+      </w:r>
+    </w:p>
     <w:p/>
     <w:p/>
     <w:p/>
@@ -20092,7 +21065,6 @@
                 <w:b/>
                 <w:color w:val="FF0000"/>
               </w:rPr>
-              <w:lastRenderedPageBreak/>
               <w:t>10</w:t>
             </w:r>
           </w:p>
@@ -20660,6 +21632,7 @@
         <w:rPr>
           <w:noProof/>
         </w:rPr>
+        <w:lastRenderedPageBreak/>
         <w:t>Example content: (12 elements)</w:t>
       </w:r>
     </w:p>
@@ -20673,7 +21646,6 @@
         <w:rPr>
           <w:noProof/>
         </w:rPr>
-        <w:lastRenderedPageBreak/>
         <w:t>*---*---/abcd/dfgh/tcd/---None---0x0000---3600---36000---1---None---face=245---0x0001---0x0000</w:t>
       </w:r>
     </w:p>
@@ -20949,6 +21921,7 @@
     <w:p/>
     <w:p/>
     <w:p/>
+    <w:p/>
     <w:tbl>
       <w:tblPr>
         <w:tblStyle w:val="TableGrid"/>
@@ -21456,6 +22429,7 @@
           <w:color w:val="FF0000"/>
           <w:u w:val="single"/>
         </w:rPr>
+        <w:lastRenderedPageBreak/>
         <w:t>No need response</w:t>
       </w:r>
     </w:p>
@@ -21937,142 +22911,125 @@
       </w:r>
     </w:p>
     <w:p>
-      <w:pPr>
-        <w:ind w:left="720"/>
-      </w:pPr>
-      <w:r>
-        <w:t>1. node-id</w:t>
-      </w:r>
-    </w:p>
-    <w:p>
-      <w:pPr>
-        <w:ind w:left="720"/>
-      </w:pPr>
-      <w:r>
-        <w:t xml:space="preserve">2. </w:t>
-      </w:r>
+      <w:hyperlink r:id="rId52" w:anchor="Error_1.4" w:history="1">
+        <w:r>
+          <w:rPr>
+            <w:rStyle w:val="Hyperlink"/>
+          </w:rPr>
+          <w:t>http://flowgrammable.org/sdn/openflow/message-layer/error/#Error_1.4</w:t>
+        </w:r>
+      </w:hyperlink>
+    </w:p>
+    <w:p>
       <w:proofErr w:type="gramStart"/>
       <w:r>
-        <w:t>feature</w:t>
+        <w:t>refer</w:t>
       </w:r>
       <w:proofErr w:type="gramEnd"/>
       <w:r>
-        <w:t xml:space="preserve"> version number from 1+</w:t>
-      </w:r>
-    </w:p>
-    <w:p>
-      <w:pPr>
-        <w:ind w:left="720"/>
-      </w:pPr>
-      <w:r>
-        <w:t xml:space="preserve">3. </w:t>
-      </w:r>
+        <w:t xml:space="preserve"> to above type and code</w:t>
+      </w:r>
+    </w:p>
+    <w:p/>
+    <w:p/>
+    <w:p>
+      <w:r>
+        <w:t>Error</w:t>
+      </w:r>
+      <w:r>
+        <w:t xml:space="preserve"> msg formate: </w:t>
+      </w:r>
+    </w:p>
+    <w:p>
+      <w:pPr>
+        <w:rPr>
+          <w:b/>
+        </w:rPr>
+      </w:pPr>
+      <w:r>
+        <w:rPr>
+          <w:b/>
+        </w:rPr>
+        <w:t>/ndn/ie/tcd/controller01/ofndn/</w:t>
+      </w:r>
+      <w:r>
+        <w:rPr>
+          <w:rFonts w:hint="eastAsia"/>
+          <w:b/>
+        </w:rPr>
+        <w:t>-</w:t>
+      </w:r>
+      <w:r>
+        <w:rPr>
+          <w:b/>
+        </w:rPr>
+        <w:t>-/n1.0/</w:t>
+      </w:r>
+      <w:r>
+        <w:rPr>
+          <w:b/>
+        </w:rPr>
+        <w:t>1</w:t>
+      </w:r>
+      <w:r>
+        <w:rPr>
+          <w:b/>
+        </w:rPr>
+        <w:t>/0/0/--node-id--type</w:t>
+      </w:r>
+      <w:r>
+        <w:rPr>
+          <w:b/>
+        </w:rPr>
+        <w:t>--</w:t>
+      </w:r>
+      <w:r>
+        <w:rPr>
+          <w:b/>
+        </w:rPr>
+        <w:t>code</w:t>
+      </w:r>
+      <w:r>
+        <w:rPr>
+          <w:b/>
+        </w:rPr>
+        <w:t>--</w:t>
+      </w:r>
+      <w:r>
+        <w:rPr>
+          <w:b/>
+        </w:rPr>
+        <w:t>error detail</w:t>
+      </w:r>
+    </w:p>
+    <w:p>
       <w:proofErr w:type="gramStart"/>
       <w:r>
-        <w:t>local</w:t>
+        <w:t>example</w:t>
       </w:r>
       <w:proofErr w:type="gramEnd"/>
       <w:r>
-        <w:t xml:space="preserve"> feature advertise prefix</w:t>
-      </w:r>
-    </w:p>
-    <w:p>
-      <w:r>
-        <w:t xml:space="preserve">Hello msg formate: </w:t>
-      </w:r>
-    </w:p>
-    <w:p>
-      <w:pPr>
-        <w:rPr>
-          <w:b/>
-        </w:rPr>
-      </w:pPr>
-      <w:r>
-        <w:rPr>
-          <w:b/>
-        </w:rPr>
+        <w:t xml:space="preserve">: </w:t>
+      </w:r>
+    </w:p>
+    <w:p>
+      <w:r>
         <w:t>/ndn/ie/tcd/controller01/ofndn/</w:t>
       </w:r>
       <w:r>
         <w:rPr>
           <w:rFonts w:hint="eastAsia"/>
-          <w:b/>
         </w:rPr>
         <w:t>-</w:t>
       </w:r>
       <w:r>
-        <w:rPr>
-          <w:b/>
-        </w:rPr>
-        <w:t>-/n1.0/</w:t>
-      </w:r>
-      <w:r>
-        <w:rPr>
-          <w:b/>
-        </w:rPr>
-        <w:t>1</w:t>
-      </w:r>
-      <w:r>
-        <w:rPr>
-          <w:b/>
-        </w:rPr>
-        <w:t>/0/0/--/node-id/</w:t>
-      </w:r>
-      <w:r>
-        <w:rPr>
-          <w:b/>
-        </w:rPr>
-        <w:t>SN--/ndn/node-id-site/node-id/feature</w:t>
-      </w:r>
-    </w:p>
-    <w:p/>
-    <w:p/>
-    <w:p/>
-    <w:p/>
-    <w:p/>
-    <w:p/>
-    <w:p/>
-    <w:p/>
-    <w:p/>
-    <w:p/>
-    <w:p/>
-    <w:p/>
-    <w:p/>
-    <w:p/>
-    <w:p/>
-    <w:p/>
-    <w:p/>
-    <w:p/>
-    <w:p/>
-    <w:p/>
-    <w:p/>
-    <w:p/>
-    <w:p/>
-    <w:p/>
-    <w:p/>
-    <w:p>
-      <w:r>
-        <w:rPr>
-          <w:rFonts w:hint="eastAsia"/>
-        </w:rPr>
-        <w:t>下面两个不一定需要。</w:t>
-      </w:r>
-      <w:r>
-        <w:rPr>
-          <w:rFonts w:hint="eastAsia"/>
-        </w:rPr>
-        <w:t>(</w:t>
-      </w:r>
-      <w:r>
-        <w:rPr>
-          <w:rFonts w:hint="eastAsia"/>
-        </w:rPr>
-        <w:t>暂时不加吧，太麻烦了</w:t>
-      </w:r>
-      <w:r>
-        <w:t>)</w:t>
-      </w:r>
-    </w:p>
+        <w:t>-/n1.0/1/0/0/--</w:t>
+      </w:r>
+      <w:r>
+        <w:t>h3--0x0004--0x0000--faceid255 down</w:t>
+      </w:r>
+    </w:p>
+    <w:p/>
     <w:p/>
     <w:tbl>
       <w:tblPr>
@@ -22145,7 +23102,7 @@
                 <w:b/>
                 <w:color w:val="FF0000"/>
               </w:rPr>
-              <w:t>18</w:t>
+              <w:t>1</w:t>
             </w:r>
           </w:p>
         </w:tc>
@@ -22162,10 +23119,33 @@
             </w:pPr>
             <w:r>
               <w:rPr>
+                <w:rFonts w:hint="eastAsia"/>
                 <w:b/>
                 <w:color w:val="FF0000"/>
               </w:rPr>
-              <w:t>MultipartReq</w:t>
+              <w:t>Err</w:t>
+            </w:r>
+            <w:r>
+              <w:rPr>
+                <w:b/>
+                <w:color w:val="FF0000"/>
+              </w:rPr>
+              <w:t>or</w:t>
+            </w:r>
+            <w:r>
+              <w:rPr>
+                <w:rFonts w:hint="eastAsia"/>
+                <w:b/>
+                <w:color w:val="FF0000"/>
+              </w:rPr>
+              <w:t>ac</w:t>
+            </w:r>
+            <w:r>
+              <w:rPr>
+                <w:b/>
+                <w:color w:val="FF0000"/>
+              </w:rPr>
+              <w:t>k</w:t>
             </w:r>
           </w:p>
         </w:tc>
@@ -22185,14 +23165,7 @@
                 <w:b/>
                 <w:color w:val="FF0000"/>
               </w:rPr>
-              <w:t>C</w:t>
-            </w:r>
-            <w:r>
-              <w:rPr>
-                <w:b/>
-                <w:color w:val="FF0000"/>
-              </w:rPr>
-              <w:t xml:space="preserve">ontroller </w:t>
+              <w:t>Node</w:t>
             </w:r>
             <w:r>
               <w:rPr>
@@ -22206,7 +23179,7 @@
                 <w:b/>
                 <w:color w:val="FF0000"/>
               </w:rPr>
-              <w:t xml:space="preserve"> Node</w:t>
+              <w:t>controller</w:t>
             </w:r>
           </w:p>
         </w:tc>
@@ -22234,41 +23207,44 @@
     </w:tbl>
     <w:p>
       <w:r>
-        <w:t xml:space="preserve">Usage: </w:t>
-      </w:r>
-    </w:p>
-    <w:p>
-      <w:r>
-        <w:t>StatsRequest is used to request information about individual flows.</w:t>
-      </w:r>
+        <w:t xml:space="preserve">Usage: Acknowledge the Error </w:t>
+      </w:r>
+      <w:proofErr w:type="gramStart"/>
+      <w:r>
+        <w:t>Mst</w:t>
+      </w:r>
+      <w:proofErr w:type="gramEnd"/>
       <w:r>
         <w:t xml:space="preserve"> </w:t>
       </w:r>
-      <w:r>
-        <w:t>From this version, Stats is renamed to be Multipart. Type Port is renamed to be PortStats.</w:t>
-      </w:r>
-    </w:p>
-    <w:p/>
-    <w:p>
-      <w:pPr>
-        <w:rPr>
-          <w:b/>
-        </w:rPr>
-      </w:pPr>
-      <w:r>
-        <w:t xml:space="preserve">BarrierReq Msg formate: </w:t>
-      </w:r>
-      <w:r>
-        <w:rPr>
-          <w:b/>
-        </w:rPr>
-        <w:t>/ndn/node-id-site/node-id/feature</w:t>
-      </w:r>
-      <w:r>
-        <w:rPr>
-          <w:b/>
-        </w:rPr>
-        <w:t>/</w:t>
+    </w:p>
+    <w:p>
+      <w:proofErr w:type="gramStart"/>
+      <w:r>
+        <w:t>content</w:t>
+      </w:r>
+      <w:proofErr w:type="gramEnd"/>
+      <w:r>
+        <w:t xml:space="preserve">:   </w:t>
+      </w:r>
+    </w:p>
+    <w:p>
+      <w:r>
+        <w:lastRenderedPageBreak/>
+        <w:t xml:space="preserve">Hello msg formate: </w:t>
+      </w:r>
+    </w:p>
+    <w:p>
+      <w:pPr>
+        <w:rPr>
+          <w:b/>
+        </w:rPr>
+      </w:pPr>
+      <w:r>
+        <w:rPr>
+          <w:b/>
+        </w:rPr>
+        <w:t>/ndn/ie/tcd/controller01/ofndn/</w:t>
       </w:r>
       <w:r>
         <w:rPr>
@@ -22287,19 +23263,33 @@
         <w:rPr>
           <w:b/>
         </w:rPr>
-        <w:t>20</w:t>
-      </w:r>
-      <w:r>
-        <w:rPr>
-          <w:b/>
-        </w:rPr>
-        <w:t>/0/0</w:t>
-      </w:r>
-      <w:r>
-        <w:rPr>
-          <w:b/>
-        </w:rPr>
-        <w:t>/</w:t>
+        <w:t>1/0/0/--node-id--type--code--errorACK</w:t>
+      </w:r>
+    </w:p>
+    <w:p/>
+    <w:p/>
+    <w:p/>
+    <w:p>
+      <w:r>
+        <w:rPr>
+          <w:rFonts w:hint="eastAsia"/>
+        </w:rPr>
+        <w:t>下面两个不一定需要。</w:t>
+      </w:r>
+      <w:r>
+        <w:rPr>
+          <w:rFonts w:hint="eastAsia"/>
+        </w:rPr>
+        <w:t>(</w:t>
+      </w:r>
+      <w:r>
+        <w:rPr>
+          <w:rFonts w:hint="eastAsia"/>
+        </w:rPr>
+        <w:t>暂时不加吧，太麻烦了</w:t>
+      </w:r>
+      <w:r>
+        <w:t>)</w:t>
       </w:r>
     </w:p>
     <w:p/>
@@ -22374,7 +23364,7 @@
                 <w:b/>
                 <w:color w:val="FF0000"/>
               </w:rPr>
-              <w:t>18(19)</w:t>
+              <w:t>18</w:t>
             </w:r>
           </w:p>
         </w:tc>
@@ -22394,7 +23384,7 @@
                 <w:b/>
                 <w:color w:val="FF0000"/>
               </w:rPr>
-              <w:t>MultipartRes</w:t>
+              <w:t>MultipartReq</w:t>
             </w:r>
           </w:p>
         </w:tc>
@@ -22414,7 +23404,14 @@
                 <w:b/>
                 <w:color w:val="FF0000"/>
               </w:rPr>
-              <w:t>Node</w:t>
+              <w:t>C</w:t>
+            </w:r>
+            <w:r>
+              <w:rPr>
+                <w:b/>
+                <w:color w:val="FF0000"/>
+              </w:rPr>
+              <w:t xml:space="preserve">ontroller </w:t>
             </w:r>
             <w:r>
               <w:rPr>
@@ -22428,7 +23425,7 @@
                 <w:b/>
                 <w:color w:val="FF0000"/>
               </w:rPr>
-              <w:t>controller</w:t>
+              <w:t xml:space="preserve"> Node</w:t>
             </w:r>
           </w:p>
         </w:tc>
@@ -22448,12 +23445,28 @@
                 <w:b/>
                 <w:color w:val="FF0000"/>
               </w:rPr>
-              <w:t>Data</w:t>
+              <w:t>Interest</w:t>
             </w:r>
           </w:p>
         </w:tc>
       </w:tr>
     </w:tbl>
+    <w:p>
+      <w:r>
+        <w:t xml:space="preserve">Usage: </w:t>
+      </w:r>
+    </w:p>
+    <w:p>
+      <w:r>
+        <w:t>StatsRequest is used to request information about individual flows.</w:t>
+      </w:r>
+      <w:r>
+        <w:t xml:space="preserve"> </w:t>
+      </w:r>
+      <w:r>
+        <w:t>From this version, Stats is renamed to be Multipart. Type Port is renamed to be PortStats.</w:t>
+      </w:r>
+    </w:p>
     <w:p/>
     <w:p>
       <w:pPr>
@@ -22505,22 +23518,10 @@
         <w:rPr>
           <w:b/>
         </w:rPr>
-        <w:t>/ + content</w:t>
-      </w:r>
-    </w:p>
-    <w:p/>
-    <w:p/>
-    <w:p/>
-    <w:p/>
-    <w:p/>
-    <w:p>
-      <w:r>
-        <w:rPr>
-          <w:rFonts w:hint="eastAsia"/>
-        </w:rPr>
-        <w:t>下面这两个也没多大用，暂时不要了！</w:t>
-      </w:r>
-    </w:p>
+        <w:t>/</w:t>
+      </w:r>
+    </w:p>
+    <w:p/>
     <w:tbl>
       <w:tblPr>
         <w:tblStyle w:val="TableGrid"/>
@@ -22592,7 +23593,7 @@
                 <w:b/>
                 <w:color w:val="FF0000"/>
               </w:rPr>
-              <w:t>20</w:t>
+              <w:t>18(19)</w:t>
             </w:r>
           </w:p>
         </w:tc>
@@ -22612,7 +23613,7 @@
                 <w:b/>
                 <w:color w:val="FF0000"/>
               </w:rPr>
-              <w:t>BarrierReq</w:t>
+              <w:t>MultipartRes</w:t>
             </w:r>
           </w:p>
         </w:tc>
@@ -22632,14 +23633,7 @@
                 <w:b/>
                 <w:color w:val="FF0000"/>
               </w:rPr>
-              <w:t>C</w:t>
-            </w:r>
-            <w:r>
-              <w:rPr>
-                <w:b/>
-                <w:color w:val="FF0000"/>
-              </w:rPr>
-              <w:t xml:space="preserve">ontroller </w:t>
+              <w:t>Node</w:t>
             </w:r>
             <w:r>
               <w:rPr>
@@ -22653,7 +23647,7 @@
                 <w:b/>
                 <w:color w:val="FF0000"/>
               </w:rPr>
-              <w:t xml:space="preserve"> Node</w:t>
+              <w:t>controller</w:t>
             </w:r>
           </w:p>
         </w:tc>
@@ -22673,25 +23667,13 @@
                 <w:b/>
                 <w:color w:val="FF0000"/>
               </w:rPr>
-              <w:t>Interest</w:t>
+              <w:t>Data</w:t>
             </w:r>
           </w:p>
         </w:tc>
       </w:tr>
     </w:tbl>
-    <w:p>
-      <w:r>
-        <w:t xml:space="preserve">Usage: confirm or other commands have been executed. </w:t>
-      </w:r>
-      <w:proofErr w:type="gramStart"/>
-      <w:r>
-        <w:t>to</w:t>
-      </w:r>
-      <w:proofErr w:type="gramEnd"/>
-      <w:r>
-        <w:t xml:space="preserve"> set a synchronization porint.  Only has head</w:t>
-      </w:r>
-    </w:p>
+    <w:p/>
     <w:p>
       <w:pPr>
         <w:rPr>
@@ -22742,10 +23724,22 @@
         <w:rPr>
           <w:b/>
         </w:rPr>
-        <w:t>/</w:t>
-      </w:r>
-    </w:p>
-    <w:p/>
+        <w:t>/ + content</w:t>
+      </w:r>
+    </w:p>
+    <w:p/>
+    <w:p/>
+    <w:p/>
+    <w:p/>
+    <w:p/>
+    <w:p>
+      <w:r>
+        <w:rPr>
+          <w:rFonts w:hint="eastAsia"/>
+        </w:rPr>
+        <w:t>下面这两个也没多大用，暂时不要了！</w:t>
+      </w:r>
+    </w:p>
     <w:tbl>
       <w:tblPr>
         <w:tblStyle w:val="TableGrid"/>
@@ -22817,7 +23811,7 @@
                 <w:b/>
                 <w:color w:val="FF0000"/>
               </w:rPr>
-              <w:t>20(21)</w:t>
+              <w:t>20</w:t>
             </w:r>
           </w:p>
         </w:tc>
@@ -22837,7 +23831,7 @@
                 <w:b/>
                 <w:color w:val="FF0000"/>
               </w:rPr>
-              <w:t>BarrierRes</w:t>
+              <w:t>BarrierReq</w:t>
             </w:r>
           </w:p>
         </w:tc>
@@ -22857,7 +23851,14 @@
                 <w:b/>
                 <w:color w:val="FF0000"/>
               </w:rPr>
-              <w:t>Node</w:t>
+              <w:t>C</w:t>
+            </w:r>
+            <w:r>
+              <w:rPr>
+                <w:b/>
+                <w:color w:val="FF0000"/>
+              </w:rPr>
+              <w:t xml:space="preserve">ontroller </w:t>
             </w:r>
             <w:r>
               <w:rPr>
@@ -22871,7 +23872,7 @@
                 <w:b/>
                 <w:color w:val="FF0000"/>
               </w:rPr>
-              <w:t>controller</w:t>
+              <w:t xml:space="preserve"> Node</w:t>
             </w:r>
           </w:p>
         </w:tc>
@@ -22891,20 +23892,239 @@
                 <w:b/>
                 <w:color w:val="FF0000"/>
               </w:rPr>
-              <w:t>Data</w:t>
+              <w:t>Interest</w:t>
             </w:r>
           </w:p>
         </w:tc>
       </w:tr>
     </w:tbl>
-    <w:p/>
-    <w:p>
-      <w:pPr>
-        <w:rPr>
-          <w:b/>
-        </w:rPr>
-      </w:pPr>
-      <w:r>
+    <w:p>
+      <w:r>
+        <w:t xml:space="preserve">Usage: confirm or other commands have been executed. </w:t>
+      </w:r>
+      <w:proofErr w:type="gramStart"/>
+      <w:r>
+        <w:t>to</w:t>
+      </w:r>
+      <w:proofErr w:type="gramEnd"/>
+      <w:r>
+        <w:t xml:space="preserve"> set a synchronization porint.  Only has head</w:t>
+      </w:r>
+    </w:p>
+    <w:p>
+      <w:pPr>
+        <w:rPr>
+          <w:b/>
+        </w:rPr>
+      </w:pPr>
+      <w:r>
+        <w:t xml:space="preserve">BarrierReq Msg formate: </w:t>
+      </w:r>
+      <w:r>
+        <w:rPr>
+          <w:b/>
+        </w:rPr>
+        <w:t>/ndn/node-id-site/node-id/feature</w:t>
+      </w:r>
+      <w:r>
+        <w:rPr>
+          <w:b/>
+        </w:rPr>
+        <w:t>/</w:t>
+      </w:r>
+      <w:r>
+        <w:rPr>
+          <w:rFonts w:hint="eastAsia"/>
+          <w:b/>
+        </w:rPr>
+        <w:t>-</w:t>
+      </w:r>
+      <w:r>
+        <w:rPr>
+          <w:b/>
+        </w:rPr>
+        <w:t>-/n1.0/</w:t>
+      </w:r>
+      <w:r>
+        <w:rPr>
+          <w:b/>
+        </w:rPr>
+        <w:t>20</w:t>
+      </w:r>
+      <w:r>
+        <w:rPr>
+          <w:b/>
+        </w:rPr>
+        <w:t>/0/0</w:t>
+      </w:r>
+      <w:r>
+        <w:rPr>
+          <w:b/>
+        </w:rPr>
+        <w:t>/</w:t>
+      </w:r>
+    </w:p>
+    <w:p/>
+    <w:tbl>
+      <w:tblPr>
+        <w:tblStyle w:val="TableGrid"/>
+        <w:tblW w:w="0" w:type="auto"/>
+        <w:tblLook w:val="04A0" w:firstRow="1" w:lastRow="0" w:firstColumn="1" w:lastColumn="0" w:noHBand="0" w:noVBand="1"/>
+      </w:tblPr>
+      <w:tblGrid>
+        <w:gridCol w:w="2254"/>
+        <w:gridCol w:w="2254"/>
+        <w:gridCol w:w="2254"/>
+        <w:gridCol w:w="2255"/>
+      </w:tblGrid>
+      <w:tr>
+        <w:tc>
+          <w:tcPr>
+            <w:tcW w:w="2254" w:type="dxa"/>
+          </w:tcPr>
+          <w:p>
+            <w:r>
+              <w:t>Type number</w:t>
+            </w:r>
+          </w:p>
+        </w:tc>
+        <w:tc>
+          <w:tcPr>
+            <w:tcW w:w="2254" w:type="dxa"/>
+          </w:tcPr>
+          <w:p>
+            <w:r>
+              <w:t>Type name</w:t>
+            </w:r>
+          </w:p>
+        </w:tc>
+        <w:tc>
+          <w:tcPr>
+            <w:tcW w:w="2254" w:type="dxa"/>
+          </w:tcPr>
+          <w:p>
+            <w:r>
+              <w:t>Direction</w:t>
+            </w:r>
+          </w:p>
+        </w:tc>
+        <w:tc>
+          <w:tcPr>
+            <w:tcW w:w="2255" w:type="dxa"/>
+          </w:tcPr>
+          <w:p>
+            <w:r>
+              <w:t>NDN type</w:t>
+            </w:r>
+          </w:p>
+        </w:tc>
+      </w:tr>
+      <w:tr>
+        <w:tc>
+          <w:tcPr>
+            <w:tcW w:w="2254" w:type="dxa"/>
+          </w:tcPr>
+          <w:p>
+            <w:pPr>
+              <w:rPr>
+                <w:b/>
+                <w:color w:val="FF0000"/>
+              </w:rPr>
+            </w:pPr>
+            <w:r>
+              <w:rPr>
+                <w:b/>
+                <w:color w:val="FF0000"/>
+              </w:rPr>
+              <w:t>20(21)</w:t>
+            </w:r>
+          </w:p>
+        </w:tc>
+        <w:tc>
+          <w:tcPr>
+            <w:tcW w:w="2254" w:type="dxa"/>
+          </w:tcPr>
+          <w:p>
+            <w:pPr>
+              <w:rPr>
+                <w:b/>
+                <w:color w:val="FF0000"/>
+              </w:rPr>
+            </w:pPr>
+            <w:r>
+              <w:rPr>
+                <w:b/>
+                <w:color w:val="FF0000"/>
+              </w:rPr>
+              <w:t>BarrierRes</w:t>
+            </w:r>
+          </w:p>
+        </w:tc>
+        <w:tc>
+          <w:tcPr>
+            <w:tcW w:w="2254" w:type="dxa"/>
+          </w:tcPr>
+          <w:p>
+            <w:pPr>
+              <w:rPr>
+                <w:b/>
+                <w:color w:val="FF0000"/>
+              </w:rPr>
+            </w:pPr>
+            <w:r>
+              <w:rPr>
+                <w:b/>
+                <w:color w:val="FF0000"/>
+              </w:rPr>
+              <w:t>Node</w:t>
+            </w:r>
+            <w:r>
+              <w:rPr>
+                <w:b/>
+                <w:color w:val="FF0000"/>
+              </w:rPr>
+              <w:sym w:font="Wingdings" w:char="F0E0"/>
+            </w:r>
+            <w:r>
+              <w:rPr>
+                <w:b/>
+                <w:color w:val="FF0000"/>
+              </w:rPr>
+              <w:t>controller</w:t>
+            </w:r>
+          </w:p>
+        </w:tc>
+        <w:tc>
+          <w:tcPr>
+            <w:tcW w:w="2255" w:type="dxa"/>
+          </w:tcPr>
+          <w:p>
+            <w:pPr>
+              <w:rPr>
+                <w:b/>
+                <w:color w:val="FF0000"/>
+              </w:rPr>
+            </w:pPr>
+            <w:r>
+              <w:rPr>
+                <w:b/>
+                <w:color w:val="FF0000"/>
+              </w:rPr>
+              <w:t>Data</w:t>
+            </w:r>
+          </w:p>
+        </w:tc>
+      </w:tr>
+    </w:tbl>
+    <w:p/>
+    <w:p>
+      <w:pPr>
+        <w:rPr>
+          <w:b/>
+        </w:rPr>
+      </w:pPr>
+      <w:r>
+        <w:lastRenderedPageBreak/>
         <w:t xml:space="preserve">BarrierReq Msg formate: </w:t>
       </w:r>
       <w:r>
@@ -23213,7 +24433,6 @@
         <w:rPr>
           <w:noProof/>
         </w:rPr>
-        <w:lastRenderedPageBreak/>
         <w:drawing>
           <wp:inline distT="0" distB="0" distL="0" distR="0">
             <wp:extent cx="5732145" cy="2693900"/>
@@ -23232,7 +24451,7 @@
                     </pic:cNvPicPr>
                   </pic:nvPicPr>
                   <pic:blipFill>
-                    <a:blip r:embed="rId52">
+                    <a:blip r:embed="rId53">
                       <a:extLst>
                         <a:ext uri="{28A0092B-C50C-407E-A947-70E740481C1C}">
                           <a14:useLocalDpi xmlns:a14="http://schemas.microsoft.com/office/drawing/2010/main" val="0"/>
@@ -23278,6 +24497,7 @@
         <w:rPr>
           <w:noProof/>
         </w:rPr>
+        <w:lastRenderedPageBreak/>
         <w:drawing>
           <wp:inline distT="0" distB="0" distL="0" distR="0" wp14:anchorId="5FE23D8E" wp14:editId="3F65C1D9">
             <wp:extent cx="5732145" cy="3285490"/>
@@ -23294,7 +24514,7 @@
                     <pic:cNvPicPr/>
                   </pic:nvPicPr>
                   <pic:blipFill>
-                    <a:blip r:embed="rId53"/>
+                    <a:blip r:embed="rId54"/>
                     <a:stretch>
                       <a:fillRect/>
                     </a:stretch>
@@ -23324,83 +24544,244 @@
     <w:p>
       <w:proofErr w:type="gramStart"/>
       <w:r>
+        <w:t>NPT(</w:t>
+      </w:r>
+      <w:proofErr w:type="gramEnd"/>
+      <w:r>
+        <w:t>Node prefix table)</w:t>
+      </w:r>
+    </w:p>
+    <w:p>
+      <w:r>
+        <w:t>[['h1' '1' '/n1.0/0/0/0/' '/ndn/h1-site/h1/ofndn/feature']</w:t>
+      </w:r>
+    </w:p>
+    <w:p>
+      <w:r>
+        <w:t xml:space="preserve"> ['h3' '1' '/n1.0/0/0/0/' '/ndn/h3-site/h3/ofndn/feature']</w:t>
+      </w:r>
+    </w:p>
+    <w:p>
+      <w:r>
+        <w:t xml:space="preserve"> ['h4' '1' '/n1.0/0/0/0/' '/ndn/h4-site/h4/ofndn/feature']</w:t>
+      </w:r>
+    </w:p>
+    <w:p>
+      <w:r>
+        <w:t xml:space="preserve"> ['h2' '1' '/n1.0/0/0/0/' '/ndn/h2-site/h2/ofndn/feature']]</w:t>
+      </w:r>
+    </w:p>
+    <w:p/>
+    <w:p/>
+    <w:p/>
+    <w:p>
+      <w:r>
+        <w:t>FIB:</w:t>
+      </w:r>
+    </w:p>
+    <w:p>
+      <w:r>
+        <w:t>[['h6' '/localhost/nfd/rib' 'faceid=257' '0' None None None]</w:t>
+      </w:r>
+    </w:p>
+    <w:p>
+      <w:r>
+        <w:t xml:space="preserve"> ['h6' '/localhop/ndn/nlsr/sync/%FD%06' 'faceid=262' '0</w:t>
+      </w:r>
+      <w:proofErr w:type="gramStart"/>
+      <w:r>
+        <w:t>,faceid</w:t>
+      </w:r>
+      <w:proofErr w:type="gramEnd"/>
+      <w:r>
+        <w:t>=261' '10'</w:t>
+      </w:r>
+    </w:p>
+    <w:p>
+      <w:r>
+        <w:t xml:space="preserve">  None None]</w:t>
+      </w:r>
+    </w:p>
+    <w:p>
+      <w:r>
+        <w:t>……</w:t>
+      </w:r>
+    </w:p>
+    <w:p>
+      <w:r>
         <w:lastRenderedPageBreak/>
-        <w:t>NPT(</w:t>
+        <w:t xml:space="preserve"> ['h6' '/ndn/h4-site/h4/ofndn' 'faceid=261' '20' None None None]</w:t>
+      </w:r>
+    </w:p>
+    <w:p>
+      <w:r>
+        <w:t xml:space="preserve"> ['h6' "'\n" None None None None None]]</w:t>
+      </w:r>
+    </w:p>
+    <w:p/>
+    <w:p/>
+    <w:p>
+      <w:pPr>
+        <w:rPr>
+          <w:sz w:val="18"/>
+        </w:rPr>
+      </w:pPr>
+      <w:r>
+        <w:rPr>
+          <w:sz w:val="18"/>
+        </w:rPr>
+        <w:t>FACE:</w:t>
+      </w:r>
+    </w:p>
+    <w:p>
+      <w:pPr>
+        <w:rPr>
+          <w:sz w:val="18"/>
+        </w:rPr>
+      </w:pPr>
+      <w:r>
+        <w:rPr>
+          <w:sz w:val="18"/>
+        </w:rPr>
+        <w:t>[['h6' 'faceid=1 ' 'remote=internal</w:t>
+      </w:r>
+      <w:proofErr w:type="gramStart"/>
+      <w:r>
+        <w:rPr>
+          <w:sz w:val="18"/>
+        </w:rPr>
+        <w:t>:/</w:t>
       </w:r>
       <w:proofErr w:type="gramEnd"/>
       <w:r>
-        <w:t>Node prefix table)</w:t>
-      </w:r>
-    </w:p>
-    <w:p>
-      <w:r>
-        <w:t>[['h1' '1' '/n1.0/0/0/0/' '/ndn/h1-site/h1/ofndn/feature']</w:t>
-      </w:r>
-    </w:p>
-    <w:p>
-      <w:r>
-        <w:t xml:space="preserve"> ['h3' '1' '/n1.0/0/0/0/' '/ndn/h3-site/h3/ofndn/feature']</w:t>
-      </w:r>
-    </w:p>
-    <w:p>
-      <w:r>
-        <w:t xml:space="preserve"> ['h4' '1' '/n1.0/0/0/0/' '/ndn/h4-site/h4/ofndn/feature']</w:t>
-      </w:r>
-    </w:p>
-    <w:p>
-      <w:r>
-        <w:t xml:space="preserve"> ['h2' '1' '/n1.0/0/0/0/' '/ndn/h2-site/h2/ofndn/feature']]</w:t>
-      </w:r>
-    </w:p>
-    <w:p/>
-    <w:p/>
-    <w:p/>
-    <w:p>
-      <w:r>
-        <w:t>FIB:</w:t>
-      </w:r>
-    </w:p>
-    <w:p>
-      <w:r>
-        <w:t>[['h6' '/localhost/nfd/rib' 'faceid=257' '0' None None None]</w:t>
-      </w:r>
-    </w:p>
-    <w:p>
-      <w:r>
-        <w:t xml:space="preserve"> ['h6' '/localhop/ndn/nlsr/sync/%FD%06' 'faceid=262' '0</w:t>
+        <w:rPr>
+          <w:sz w:val="18"/>
+        </w:rPr>
+        <w:t>/ ' 'local=internal:// '</w:t>
+      </w:r>
+    </w:p>
+    <w:p>
+      <w:pPr>
+        <w:rPr>
+          <w:sz w:val="18"/>
+        </w:rPr>
+      </w:pPr>
+      <w:r>
+        <w:rPr>
+          <w:sz w:val="18"/>
+        </w:rPr>
+        <w:t xml:space="preserve">  '</w:t>
       </w:r>
       <w:proofErr w:type="gramStart"/>
       <w:r>
-        <w:t>,faceid</w:t>
+        <w:rPr>
+          <w:sz w:val="18"/>
+        </w:rPr>
+        <w:t>congestion</w:t>
       </w:r>
       <w:proofErr w:type="gramEnd"/>
       <w:r>
-        <w:t>=261' '10'</w:t>
-      </w:r>
-    </w:p>
-    <w:p>
-      <w:r>
-        <w:t xml:space="preserve">  None None]</w:t>
-      </w:r>
-    </w:p>
-    <w:p>
-      <w:r>
+        <w:rPr>
+          <w:sz w:val="18"/>
+        </w:rPr>
+        <w:t>={base-marking-interval=100ms default-threshold=65536B} '</w:t>
+      </w:r>
+    </w:p>
+    <w:p>
+      <w:pPr>
+        <w:rPr>
+          <w:sz w:val="18"/>
+        </w:rPr>
+      </w:pPr>
+      <w:r>
+        <w:rPr>
+          <w:sz w:val="18"/>
+        </w:rPr>
+        <w:t xml:space="preserve">  '</w:t>
+      </w:r>
+      <w:proofErr w:type="gramStart"/>
+      <w:r>
+        <w:rPr>
+          <w:sz w:val="18"/>
+        </w:rPr>
+        <w:t>mtu=</w:t>
+      </w:r>
+      <w:proofErr w:type="gramEnd"/>
+      <w:r>
+        <w:rPr>
+          <w:sz w:val="18"/>
+        </w:rPr>
+        <w:t>8800 '</w:t>
+      </w:r>
+    </w:p>
+    <w:p>
+      <w:pPr>
+        <w:rPr>
+          <w:sz w:val="18"/>
+        </w:rPr>
+      </w:pPr>
+      <w:r>
+        <w:rPr>
+          <w:sz w:val="18"/>
+        </w:rPr>
+        <w:t xml:space="preserve">  '</w:t>
+      </w:r>
+      <w:proofErr w:type="gramStart"/>
+      <w:r>
+        <w:rPr>
+          <w:sz w:val="18"/>
+        </w:rPr>
+        <w:t>counters</w:t>
+      </w:r>
+      <w:proofErr w:type="gramEnd"/>
+      <w:r>
+        <w:rPr>
+          <w:sz w:val="18"/>
+        </w:rPr>
+        <w:t>={in={0i 980d 0n 713150B} out={2086i 0d 0n 165198B}} '</w:t>
+      </w:r>
+    </w:p>
+    <w:p>
+      <w:pPr>
+        <w:rPr>
+          <w:sz w:val="18"/>
+        </w:rPr>
+      </w:pPr>
+      <w:r>
+        <w:rPr>
+          <w:sz w:val="18"/>
+        </w:rPr>
+        <w:t xml:space="preserve">  'flags</w:t>
+      </w:r>
+      <w:proofErr w:type="gramStart"/>
+      <w:r>
+        <w:rPr>
+          <w:sz w:val="18"/>
+        </w:rPr>
+        <w:t>={</w:t>
+      </w:r>
+      <w:proofErr w:type="gramEnd"/>
+      <w:r>
+        <w:rPr>
+          <w:sz w:val="18"/>
+        </w:rPr>
+        <w:t>local permanent point-to-point local-fields}' None None]</w:t>
+      </w:r>
+    </w:p>
+    <w:p>
+      <w:pPr>
+        <w:rPr>
+          <w:sz w:val="18"/>
+        </w:rPr>
+      </w:pPr>
+      <w:r>
+        <w:rPr>
+          <w:sz w:val="18"/>
+        </w:rPr>
         <w:t>……</w:t>
       </w:r>
     </w:p>
     <w:p>
-      <w:r>
-        <w:t xml:space="preserve"> ['h6' '/ndn/h4-site/h4/ofndn' 'faceid=261' '20' None None None]</w:t>
-      </w:r>
-    </w:p>
-    <w:p>
-      <w:r>
-        <w:t xml:space="preserve"> ['h6' "'\n" None None None None None]]</w:t>
-      </w:r>
-    </w:p>
-    <w:p/>
-    <w:p/>
-    <w:p>
       <w:pPr>
         <w:rPr>
           <w:sz w:val="18"/>
@@ -23410,34 +24791,48 @@
         <w:rPr>
           <w:sz w:val="18"/>
         </w:rPr>
-        <w:t>FACE:</w:t>
-      </w:r>
-    </w:p>
-    <w:p>
-      <w:pPr>
+        <w:t xml:space="preserve"> ['h6' 'faceid=517 ' 'remote=fd</w:t>
+      </w:r>
+      <w:proofErr w:type="gramStart"/>
+      <w:r>
         <w:rPr>
           <w:sz w:val="18"/>
         </w:rPr>
-      </w:pPr>
+        <w:t>:/</w:t>
+      </w:r>
+      <w:proofErr w:type="gramEnd"/>
       <w:r>
         <w:rPr>
           <w:sz w:val="18"/>
         </w:rPr>
-        <w:t>[['h6' 'faceid=1 ' 'remote=internal</w:t>
+        <w:t>/31 ' 'local=unix:///run/h6.sock '</w:t>
+      </w:r>
+    </w:p>
+    <w:p>
+      <w:pPr>
+        <w:rPr>
+          <w:sz w:val="18"/>
+        </w:rPr>
+      </w:pPr>
+      <w:r>
+        <w:rPr>
+          <w:sz w:val="18"/>
+        </w:rPr>
+        <w:t xml:space="preserve">  '</w:t>
       </w:r>
       <w:proofErr w:type="gramStart"/>
       <w:r>
         <w:rPr>
           <w:sz w:val="18"/>
         </w:rPr>
-        <w:t>:/</w:t>
+        <w:t>congestion</w:t>
       </w:r>
       <w:proofErr w:type="gramEnd"/>
       <w:r>
         <w:rPr>
           <w:sz w:val="18"/>
         </w:rPr>
-        <w:t>/ ' 'local=internal:// '</w:t>
+        <w:t>={base-marking-interval=100ms default-threshold=65536B} '</w:t>
       </w:r>
     </w:p>
     <w:p>
@@ -23457,14 +24852,14 @@
         <w:rPr>
           <w:sz w:val="18"/>
         </w:rPr>
-        <w:t>congestion</w:t>
+        <w:t>mtu=</w:t>
       </w:r>
       <w:proofErr w:type="gramEnd"/>
       <w:r>
         <w:rPr>
           <w:sz w:val="18"/>
         </w:rPr>
-        <w:t>={base-marking-interval=100ms default-threshold=65536B} '</w:t>
+        <w:t>8800 ' 'counters={in={1i 0d 0n 43B} out={0i 0d 0n 0B}} '</w:t>
       </w:r>
     </w:p>
     <w:p>
@@ -23477,21 +24872,21 @@
         <w:rPr>
           <w:sz w:val="18"/>
         </w:rPr>
-        <w:t xml:space="preserve">  '</w:t>
+        <w:t xml:space="preserve">  'flags</w:t>
       </w:r>
       <w:proofErr w:type="gramStart"/>
       <w:r>
         <w:rPr>
           <w:sz w:val="18"/>
         </w:rPr>
-        <w:t>mtu=</w:t>
+        <w:t>={</w:t>
       </w:r>
       <w:proofErr w:type="gramEnd"/>
       <w:r>
         <w:rPr>
           <w:sz w:val="18"/>
         </w:rPr>
-        <w:t>8800 '</w:t>
+        <w:t>local on-demand point-to-point congestion-marking}' None None]</w:t>
       </w:r>
     </w:p>
     <w:p>
@@ -23504,319 +24899,143 @@
         <w:rPr>
           <w:sz w:val="18"/>
         </w:rPr>
-        <w:t xml:space="preserve">  '</w:t>
+        <w:t xml:space="preserve"> ['h6' '' None None None None None None None None]]</w:t>
+      </w:r>
+    </w:p>
+    <w:p>
+      <w:pPr>
+        <w:rPr>
+          <w:sz w:val="18"/>
+        </w:rPr>
+      </w:pPr>
+    </w:p>
+    <w:p/>
+    <w:p>
+      <w:pPr>
+        <w:pStyle w:val="Heading1"/>
+      </w:pPr>
+      <w:r>
+        <w:t>Architecture Design</w:t>
+      </w:r>
+    </w:p>
+    <w:p/>
+    <w:p>
+      <w:r>
+        <w:rPr>
+          <w:rFonts w:hint="eastAsia"/>
+        </w:rPr>
+        <w:t>Node</w:t>
+      </w:r>
+      <w:r>
+        <w:t xml:space="preserve"> advertise a profix: /ndn/h1-site/h1/ofndn</w:t>
+      </w:r>
+    </w:p>
+    <w:p>
+      <w:r>
+        <w:t>Listen to feature request: /ndn/h1-site/h1/ofndn/feature</w:t>
+      </w:r>
+    </w:p>
+    <w:p>
+      <w:r>
+        <w:t>Listen to ctrlinfo request: /ndn/h1-site/h1/ofndn/ctrlinfo</w:t>
+      </w:r>
+    </w:p>
+    <w:p/>
+    <w:p/>
+    <w:p/>
+    <w:p/>
+    <w:p>
+      <w:pPr>
+        <w:pStyle w:val="Heading1"/>
+      </w:pPr>
+      <w:r>
+        <w:rPr>
+          <w:rFonts w:hint="eastAsia"/>
+        </w:rPr>
+        <w:t>阅读列表：</w:t>
+      </w:r>
+    </w:p>
+    <w:p/>
+    <w:p/>
+    <w:p>
+      <w:pPr>
+        <w:pStyle w:val="Heading2"/>
+      </w:pPr>
+      <w:r>
+        <w:t>NFD Management protocol</w:t>
+      </w:r>
+    </w:p>
+    <w:p>
+      <w:r>
+        <w:t>https://redmine.named-data.net/projects/nfd/wiki/Management</w:t>
+      </w:r>
+    </w:p>
+    <w:p/>
+    <w:p/>
+    <w:p>
+      <w:pPr>
+        <w:pStyle w:val="Heading2"/>
+      </w:pPr>
+      <w:r>
+        <w:t xml:space="preserve">NFD </w:t>
+      </w:r>
+    </w:p>
+    <w:p>
+      <w:r>
+        <w:t>http://named-data.net/doc/NFD/current/overview.html</w:t>
+      </w:r>
+    </w:p>
+    <w:p/>
+    <w:p/>
+    <w:p/>
+    <w:p/>
+    <w:p/>
+    <w:p>
+      <w:r>
+        <w:rPr>
+          <w:rFonts w:hint="eastAsia"/>
+        </w:rPr>
+        <w:t>Have</w:t>
+      </w:r>
+      <w:r>
+        <w:t xml:space="preserve"> Done</w:t>
       </w:r>
       <w:proofErr w:type="gramStart"/>
       <w:r>
-        <w:rPr>
-          <w:sz w:val="18"/>
-        </w:rPr>
-        <w:t>counters</w:t>
+        <w:t>:=</w:t>
       </w:r>
       <w:proofErr w:type="gramEnd"/>
       <w:r>
-        <w:rPr>
-          <w:sz w:val="18"/>
-        </w:rPr>
-        <w:t>={in={0i 980d 0n 713150B} out={2086i 0d 0n 165198B}} '</w:t>
-      </w:r>
-    </w:p>
-    <w:p>
-      <w:pPr>
-        <w:rPr>
-          <w:sz w:val="18"/>
-        </w:rPr>
-      </w:pPr>
-      <w:r>
-        <w:rPr>
-          <w:sz w:val="18"/>
-        </w:rPr>
-        <w:t xml:space="preserve">  'flags</w:t>
-      </w:r>
+        <w:t>====================================================</w:t>
+      </w:r>
+    </w:p>
+    <w:p/>
+    <w:p/>
+    <w:p/>
+    <w:p/>
+    <w:p>
+      <w:r>
+        <w:rPr>
+          <w:rFonts w:hint="eastAsia"/>
+        </w:rPr>
+        <w:t>略过：</w:t>
+      </w:r>
+      <w:r>
+        <w:rPr>
+          <w:rFonts w:hint="eastAsia"/>
+        </w:rPr>
+        <w:t>========================================================</w:t>
+      </w:r>
+    </w:p>
+    <w:p>
       <w:proofErr w:type="gramStart"/>
       <w:r>
-        <w:rPr>
-          <w:sz w:val="18"/>
-        </w:rPr>
-        <w:t>={</w:t>
+        <w:t>ndnSIM</w:t>
+      </w:r>
+      <w:r>
+        <w:t xml:space="preserve"> ???</w:t>
       </w:r>
       <w:proofErr w:type="gramEnd"/>
-      <w:r>
-        <w:rPr>
-          <w:sz w:val="18"/>
-        </w:rPr>
-        <w:t>local permanent point-to-point local-fields}' None None]</w:t>
-      </w:r>
-    </w:p>
-    <w:p>
-      <w:pPr>
-        <w:rPr>
-          <w:sz w:val="18"/>
-        </w:rPr>
-      </w:pPr>
-      <w:r>
-        <w:rPr>
-          <w:sz w:val="18"/>
-        </w:rPr>
-        <w:t>……</w:t>
-      </w:r>
-    </w:p>
-    <w:p>
-      <w:pPr>
-        <w:rPr>
-          <w:sz w:val="18"/>
-        </w:rPr>
-      </w:pPr>
-      <w:r>
-        <w:rPr>
-          <w:sz w:val="18"/>
-        </w:rPr>
-        <w:t xml:space="preserve"> ['h6' 'faceid=517 ' 'remote=fd</w:t>
-      </w:r>
-      <w:proofErr w:type="gramStart"/>
-      <w:r>
-        <w:rPr>
-          <w:sz w:val="18"/>
-        </w:rPr>
-        <w:t>:/</w:t>
-      </w:r>
-      <w:proofErr w:type="gramEnd"/>
-      <w:r>
-        <w:rPr>
-          <w:sz w:val="18"/>
-        </w:rPr>
-        <w:t>/31 ' 'local=unix:///run/h6.sock '</w:t>
-      </w:r>
-    </w:p>
-    <w:p>
-      <w:pPr>
-        <w:rPr>
-          <w:sz w:val="18"/>
-        </w:rPr>
-      </w:pPr>
-      <w:r>
-        <w:rPr>
-          <w:sz w:val="18"/>
-        </w:rPr>
-        <w:t xml:space="preserve">  '</w:t>
-      </w:r>
-      <w:proofErr w:type="gramStart"/>
-      <w:r>
-        <w:rPr>
-          <w:sz w:val="18"/>
-        </w:rPr>
-        <w:t>congestion</w:t>
-      </w:r>
-      <w:proofErr w:type="gramEnd"/>
-      <w:r>
-        <w:rPr>
-          <w:sz w:val="18"/>
-        </w:rPr>
-        <w:t>={base-marking-interval=100ms default-threshold=65536B} '</w:t>
-      </w:r>
-    </w:p>
-    <w:p>
-      <w:pPr>
-        <w:rPr>
-          <w:sz w:val="18"/>
-        </w:rPr>
-      </w:pPr>
-      <w:r>
-        <w:rPr>
-          <w:sz w:val="18"/>
-        </w:rPr>
-        <w:t xml:space="preserve">  '</w:t>
-      </w:r>
-      <w:proofErr w:type="gramStart"/>
-      <w:r>
-        <w:rPr>
-          <w:sz w:val="18"/>
-        </w:rPr>
-        <w:t>mtu=</w:t>
-      </w:r>
-      <w:proofErr w:type="gramEnd"/>
-      <w:r>
-        <w:rPr>
-          <w:sz w:val="18"/>
-        </w:rPr>
-        <w:t>8800 ' 'counters={in={1i 0d 0n 43B} out={0i 0d 0n 0B}} '</w:t>
-      </w:r>
-    </w:p>
-    <w:p>
-      <w:pPr>
-        <w:rPr>
-          <w:sz w:val="18"/>
-        </w:rPr>
-      </w:pPr>
-      <w:r>
-        <w:rPr>
-          <w:sz w:val="18"/>
-        </w:rPr>
-        <w:t xml:space="preserve">  'flags</w:t>
-      </w:r>
-      <w:proofErr w:type="gramStart"/>
-      <w:r>
-        <w:rPr>
-          <w:sz w:val="18"/>
-        </w:rPr>
-        <w:t>={</w:t>
-      </w:r>
-      <w:proofErr w:type="gramEnd"/>
-      <w:r>
-        <w:rPr>
-          <w:sz w:val="18"/>
-        </w:rPr>
-        <w:t>local on-demand point-to-point congestion-marking}' None None]</w:t>
-      </w:r>
-    </w:p>
-    <w:p>
-      <w:pPr>
-        <w:rPr>
-          <w:sz w:val="18"/>
-        </w:rPr>
-      </w:pPr>
-      <w:r>
-        <w:rPr>
-          <w:sz w:val="18"/>
-        </w:rPr>
-        <w:t xml:space="preserve"> ['h6' '' None None None None None None None None]]</w:t>
-      </w:r>
-    </w:p>
-    <w:p>
-      <w:pPr>
-        <w:rPr>
-          <w:sz w:val="18"/>
-        </w:rPr>
-      </w:pPr>
-    </w:p>
-    <w:p/>
-    <w:p>
-      <w:pPr>
-        <w:pStyle w:val="Heading1"/>
-      </w:pPr>
-      <w:r>
-        <w:lastRenderedPageBreak/>
-        <w:t>Architecture Design</w:t>
-      </w:r>
-    </w:p>
-    <w:p/>
-    <w:p>
-      <w:r>
-        <w:rPr>
-          <w:rFonts w:hint="eastAsia"/>
-        </w:rPr>
-        <w:t>Node</w:t>
-      </w:r>
-      <w:r>
-        <w:t xml:space="preserve"> advertise a profix: /ndn/h1-site/h1/ofndn</w:t>
-      </w:r>
-    </w:p>
-    <w:p>
-      <w:r>
-        <w:t>Listen to feature request: /ndn/h1-site/h1/ofndn/feature</w:t>
-      </w:r>
-    </w:p>
-    <w:p>
-      <w:r>
-        <w:t>Listen to ctrlinfo request: /ndn/h1-site/h1/ofndn/ctrlinfo</w:t>
-      </w:r>
-    </w:p>
-    <w:p/>
-    <w:p/>
-    <w:p/>
-    <w:p/>
-    <w:p>
-      <w:pPr>
-        <w:pStyle w:val="Heading1"/>
-      </w:pPr>
-      <w:r>
-        <w:rPr>
-          <w:rFonts w:hint="eastAsia"/>
-        </w:rPr>
-        <w:t>阅读列表：</w:t>
-      </w:r>
-    </w:p>
-    <w:p/>
-    <w:p/>
-    <w:p>
-      <w:pPr>
-        <w:pStyle w:val="Heading2"/>
-      </w:pPr>
-      <w:r>
-        <w:t>NFD Management protocol</w:t>
-      </w:r>
-    </w:p>
-    <w:p>
-      <w:r>
-        <w:t>https://redmine.named-data.net/projects/nfd/wiki/Management</w:t>
-      </w:r>
-    </w:p>
-    <w:p/>
-    <w:p/>
-    <w:p>
-      <w:pPr>
-        <w:pStyle w:val="Heading2"/>
-      </w:pPr>
-      <w:r>
-        <w:t xml:space="preserve">NFD </w:t>
-      </w:r>
-    </w:p>
-    <w:p>
-      <w:r>
-        <w:t>http://named-data.net/doc/NFD/current/overview.html</w:t>
-      </w:r>
-    </w:p>
-    <w:p/>
-    <w:p/>
-    <w:p/>
-    <w:p/>
-    <w:p/>
-    <w:p>
-      <w:r>
-        <w:rPr>
-          <w:rFonts w:hint="eastAsia"/>
-        </w:rPr>
-        <w:t>Have</w:t>
-      </w:r>
-      <w:r>
-        <w:t xml:space="preserve"> Done</w:t>
-      </w:r>
-      <w:proofErr w:type="gramStart"/>
-      <w:r>
-        <w:t>:=</w:t>
-      </w:r>
-      <w:proofErr w:type="gramEnd"/>
-      <w:r>
-        <w:t>====================================================</w:t>
-      </w:r>
-    </w:p>
-    <w:p/>
-    <w:p/>
-    <w:p/>
-    <w:p/>
-    <w:p>
-      <w:r>
-        <w:rPr>
-          <w:rFonts w:hint="eastAsia"/>
-        </w:rPr>
-        <w:t>略过：</w:t>
-      </w:r>
-      <w:r>
-        <w:rPr>
-          <w:rFonts w:hint="eastAsia"/>
-        </w:rPr>
-        <w:t>========================================================</w:t>
-      </w:r>
-    </w:p>
-    <w:p>
-      <w:proofErr w:type="gramStart"/>
-      <w:r>
-        <w:t>ndnSIM</w:t>
-      </w:r>
-      <w:r>
-        <w:t xml:space="preserve"> ???</w:t>
-      </w:r>
-      <w:proofErr w:type="gramEnd"/>
     </w:p>
     <w:p>
       <w:r>
@@ -23828,7 +25047,6 @@
         <w:rPr>
           <w:rFonts w:hint="eastAsia"/>
         </w:rPr>
-        <w:lastRenderedPageBreak/>
         <w:t>这是基于</w:t>
       </w:r>
       <w:r>
@@ -25628,7 +26846,7 @@
   <w:style w:type="paragraph" w:default="1" w:styleId="Normal">
     <w:name w:val="Normal"/>
     <w:qFormat/>
-    <w:rsid w:val="007157C5"/>
+    <w:rsid w:val="00613173"/>
   </w:style>
   <w:style w:type="paragraph" w:styleId="Heading1">
     <w:name w:val="heading 1"/>
@@ -26283,7 +27501,7 @@
 </file>
 
 <file path=customXml/itemProps1.xml><?xml version="1.0" encoding="utf-8"?>
-<ds:datastoreItem xmlns:ds="http://schemas.openxmlformats.org/officeDocument/2006/customXml" ds:itemID="{809B1355-68B3-47E8-B288-5144C75349D0}">
+<ds:datastoreItem xmlns:ds="http://schemas.openxmlformats.org/officeDocument/2006/customXml" ds:itemID="{FB23B2C9-A4AC-4A5B-BFA8-2DF4197E19EB}">
   <ds:schemaRefs>
     <ds:schemaRef ds:uri="http://schemas.openxmlformats.org/officeDocument/2006/bibliography"/>
   </ds:schemaRefs>

</xml_diff>

<commit_message>
finished status monitor and trigger. almost finished all functions
Add flapping protection function
</commit_message>
<xml_diff>
--- a/doc/Dissertation Note.docx
+++ b/doc/Dissertation Note.docx
@@ -18780,7 +18780,6 @@
       </w:pPr>
     </w:p>
     <w:p>
-      <w:bookmarkStart w:id="1" w:name="_GoBack"/>
       <w:r>
         <w:t>CtrlInfo Request</w:t>
       </w:r>
@@ -18788,7 +18787,6 @@
         <w:t xml:space="preserve"> msg formate: </w:t>
       </w:r>
     </w:p>
-    <w:bookmarkEnd w:id="1"/>
     <w:p>
       <w:pPr>
         <w:rPr>
@@ -19525,7 +19523,15 @@
           </w:tcPr>
           <w:p>
             <w:r>
-              <w:t>faceid</w:t>
+              <w:t>Faceid</w:t>
+            </w:r>
+            <w:proofErr w:type="gramStart"/>
+            <w:r>
+              <w:t>,uri</w:t>
+            </w:r>
+            <w:proofErr w:type="gramEnd"/>
+            <w:r>
+              <w:t>,….</w:t>
             </w:r>
           </w:p>
         </w:tc>
@@ -19549,7 +19555,7 @@
           </w:tcPr>
           <w:p>
             <w:r>
-              <w:t>Destroy</w:t>
+              <w:t>Switch on</w:t>
             </w:r>
           </w:p>
         </w:tc>
@@ -19567,11 +19573,7 @@
           <w:tcPr>
             <w:tcW w:w="1666" w:type="dxa"/>
           </w:tcPr>
-          <w:p>
-            <w:r>
-              <w:t>faceid</w:t>
-            </w:r>
-          </w:p>
+          <w:p/>
         </w:tc>
       </w:tr>
       <w:tr>
@@ -19579,15 +19581,27 @@
           <w:tcPr>
             <w:tcW w:w="1724" w:type="dxa"/>
           </w:tcPr>
+          <w:p/>
+        </w:tc>
+        <w:tc>
+          <w:tcPr>
+            <w:tcW w:w="1668" w:type="dxa"/>
+          </w:tcPr>
+          <w:p/>
+        </w:tc>
+        <w:tc>
+          <w:tcPr>
+            <w:tcW w:w="2290" w:type="dxa"/>
+          </w:tcPr>
           <w:p>
             <w:r>
-              <w:t>TableMod</w:t>
+              <w:t>Destroy</w:t>
             </w:r>
           </w:p>
         </w:tc>
         <w:tc>
           <w:tcPr>
-            <w:tcW w:w="1668" w:type="dxa"/>
+            <w:tcW w:w="1669" w:type="dxa"/>
           </w:tcPr>
           <w:p>
             <w:r>
@@ -19597,29 +19611,13 @@
         </w:tc>
         <w:tc>
           <w:tcPr>
-            <w:tcW w:w="2290" w:type="dxa"/>
+            <w:tcW w:w="1666" w:type="dxa"/>
           </w:tcPr>
           <w:p>
             <w:r>
-              <w:t>Send packetin</w:t>
+              <w:t>faceid</w:t>
             </w:r>
           </w:p>
-        </w:tc>
-        <w:tc>
-          <w:tcPr>
-            <w:tcW w:w="1669" w:type="dxa"/>
-          </w:tcPr>
-          <w:p>
-            <w:r>
-              <w:t>0x0000</w:t>
-            </w:r>
-          </w:p>
-        </w:tc>
-        <w:tc>
-          <w:tcPr>
-            <w:tcW w:w="1666" w:type="dxa"/>
-          </w:tcPr>
-          <w:p/>
         </w:tc>
       </w:tr>
       <w:tr>
@@ -19641,7 +19639,7 @@
           </w:tcPr>
           <w:p>
             <w:r>
-              <w:t>flood</w:t>
+              <w:t>Switch off</w:t>
             </w:r>
           </w:p>
         </w:tc>
@@ -19651,7 +19649,7 @@
           </w:tcPr>
           <w:p>
             <w:r>
-              <w:t>0x0001</w:t>
+              <w:t>0x0003</w:t>
             </w:r>
           </w:p>
         </w:tc>
@@ -19667,13 +19665,22 @@
           <w:tcPr>
             <w:tcW w:w="1724" w:type="dxa"/>
           </w:tcPr>
-          <w:p/>
+          <w:p>
+            <w:r>
+              <w:lastRenderedPageBreak/>
+              <w:t>TableMod</w:t>
+            </w:r>
+          </w:p>
         </w:tc>
         <w:tc>
           <w:tcPr>
             <w:tcW w:w="1668" w:type="dxa"/>
           </w:tcPr>
-          <w:p/>
+          <w:p>
+            <w:r>
+              <w:t>0x0002</w:t>
+            </w:r>
+          </w:p>
         </w:tc>
         <w:tc>
           <w:tcPr>
@@ -19681,7 +19688,7 @@
           </w:tcPr>
           <w:p>
             <w:r>
-              <w:t>Drop</w:t>
+              <w:t>Send packetin</w:t>
             </w:r>
           </w:p>
         </w:tc>
@@ -19691,7 +19698,7 @@
           </w:tcPr>
           <w:p>
             <w:r>
-              <w:t>0x0002</w:t>
+              <w:t>0x0000</w:t>
             </w:r>
           </w:p>
         </w:tc>
@@ -19707,39 +19714,31 @@
           <w:tcPr>
             <w:tcW w:w="1724" w:type="dxa"/>
           </w:tcPr>
+          <w:p/>
+        </w:tc>
+        <w:tc>
+          <w:tcPr>
+            <w:tcW w:w="1668" w:type="dxa"/>
+          </w:tcPr>
+          <w:p/>
+        </w:tc>
+        <w:tc>
+          <w:tcPr>
+            <w:tcW w:w="2290" w:type="dxa"/>
+          </w:tcPr>
           <w:p>
             <w:r>
-              <w:t>Role</w:t>
+              <w:t>flood</w:t>
             </w:r>
           </w:p>
         </w:tc>
         <w:tc>
           <w:tcPr>
-            <w:tcW w:w="1668" w:type="dxa"/>
+            <w:tcW w:w="1669" w:type="dxa"/>
           </w:tcPr>
           <w:p>
             <w:r>
-              <w:t>0x0003</w:t>
-            </w:r>
-          </w:p>
-        </w:tc>
-        <w:tc>
-          <w:tcPr>
-            <w:tcW w:w="2290" w:type="dxa"/>
-          </w:tcPr>
-          <w:p>
-            <w:r>
-              <w:t>inquire</w:t>
-            </w:r>
-          </w:p>
-        </w:tc>
-        <w:tc>
-          <w:tcPr>
-            <w:tcW w:w="1669" w:type="dxa"/>
-          </w:tcPr>
-          <w:p>
-            <w:r>
-              <w:t>0x0000</w:t>
+              <w:t>0x0001</w:t>
             </w:r>
           </w:p>
         </w:tc>
@@ -19769,7 +19768,7 @@
           </w:tcPr>
           <w:p>
             <w:r>
-              <w:t>Change</w:t>
+              <w:t>Drop</w:t>
             </w:r>
           </w:p>
         </w:tc>
@@ -19779,7 +19778,7 @@
           </w:tcPr>
           <w:p>
             <w:r>
-              <w:t>0x0001</w:t>
+              <w:t>0x0002</w:t>
             </w:r>
           </w:p>
         </w:tc>
@@ -19797,7 +19796,7 @@
           </w:tcPr>
           <w:p>
             <w:r>
-              <w:t>Error</w:t>
+              <w:t>Role</w:t>
             </w:r>
           </w:p>
         </w:tc>
@@ -19807,7 +19806,7 @@
           </w:tcPr>
           <w:p>
             <w:r>
-              <w:t>0x0004</w:t>
+              <w:t>0x0003</w:t>
             </w:r>
           </w:p>
         </w:tc>
@@ -19817,7 +19816,7 @@
           </w:tcPr>
           <w:p>
             <w:r>
-              <w:t>VersionError</w:t>
+              <w:t>inquire</w:t>
             </w:r>
           </w:p>
         </w:tc>
@@ -19857,7 +19856,7 @@
           </w:tcPr>
           <w:p>
             <w:r>
-              <w:t>AuthenError</w:t>
+              <w:t>Change</w:t>
             </w:r>
           </w:p>
         </w:tc>
@@ -19883,13 +19882,21 @@
           <w:tcPr>
             <w:tcW w:w="1724" w:type="dxa"/>
           </w:tcPr>
-          <w:p/>
+          <w:p>
+            <w:r>
+              <w:t>Error</w:t>
+            </w:r>
+          </w:p>
         </w:tc>
         <w:tc>
           <w:tcPr>
             <w:tcW w:w="1668" w:type="dxa"/>
           </w:tcPr>
-          <w:p/>
+          <w:p>
+            <w:r>
+              <w:t>0x0004</w:t>
+            </w:r>
+          </w:p>
         </w:tc>
         <w:tc>
           <w:tcPr>
@@ -19897,7 +19904,7 @@
           </w:tcPr>
           <w:p>
             <w:r>
-              <w:t>NodeidError</w:t>
+              <w:t>VersionError</w:t>
             </w:r>
           </w:p>
         </w:tc>
@@ -19907,7 +19914,7 @@
           </w:tcPr>
           <w:p>
             <w:r>
-              <w:t>0x0002</w:t>
+              <w:t>0x0000</w:t>
             </w:r>
           </w:p>
         </w:tc>
@@ -19937,7 +19944,7 @@
           </w:tcPr>
           <w:p>
             <w:r>
-              <w:t>FeatureError</w:t>
+              <w:t>AuthenError</w:t>
             </w:r>
           </w:p>
         </w:tc>
@@ -19947,7 +19954,7 @@
           </w:tcPr>
           <w:p>
             <w:r>
-              <w:t>0x0003</w:t>
+              <w:t>0x0001</w:t>
             </w:r>
           </w:p>
         </w:tc>
@@ -19963,39 +19970,31 @@
           <w:tcPr>
             <w:tcW w:w="1724" w:type="dxa"/>
           </w:tcPr>
+          <w:p/>
+        </w:tc>
+        <w:tc>
+          <w:tcPr>
+            <w:tcW w:w="1668" w:type="dxa"/>
+          </w:tcPr>
+          <w:p/>
+        </w:tc>
+        <w:tc>
+          <w:tcPr>
+            <w:tcW w:w="2290" w:type="dxa"/>
+          </w:tcPr>
           <w:p>
             <w:r>
-              <w:t>CS</w:t>
+              <w:t>NodeidError</w:t>
             </w:r>
           </w:p>
         </w:tc>
         <w:tc>
           <w:tcPr>
-            <w:tcW w:w="1668" w:type="dxa"/>
+            <w:tcW w:w="1669" w:type="dxa"/>
           </w:tcPr>
           <w:p>
             <w:r>
-              <w:t>0x0005</w:t>
-            </w:r>
-          </w:p>
-        </w:tc>
-        <w:tc>
-          <w:tcPr>
-            <w:tcW w:w="2290" w:type="dxa"/>
-          </w:tcPr>
-          <w:p>
-            <w:r>
-              <w:t>Config</w:t>
-            </w:r>
-          </w:p>
-        </w:tc>
-        <w:tc>
-          <w:tcPr>
-            <w:tcW w:w="1669" w:type="dxa"/>
-          </w:tcPr>
-          <w:p>
-            <w:r>
-              <w:t>0x0000</w:t>
+              <w:t>0x0002</w:t>
             </w:r>
           </w:p>
         </w:tc>
@@ -20025,7 +20024,7 @@
           </w:tcPr>
           <w:p>
             <w:r>
-              <w:t>Erase</w:t>
+              <w:t>FeatureError</w:t>
             </w:r>
           </w:p>
         </w:tc>
@@ -20035,7 +20034,7 @@
           </w:tcPr>
           <w:p>
             <w:r>
-              <w:t>0x0001</w:t>
+              <w:t>0x0003</w:t>
             </w:r>
           </w:p>
         </w:tc>
@@ -20053,7 +20052,7 @@
           </w:tcPr>
           <w:p>
             <w:r>
-              <w:t>PrefixMod</w:t>
+              <w:t>CS</w:t>
             </w:r>
           </w:p>
         </w:tc>
@@ -20061,33 +20060,37 @@
           <w:tcPr>
             <w:tcW w:w="1668" w:type="dxa"/>
           </w:tcPr>
+          <w:p>
+            <w:r>
+              <w:t>0x0005</w:t>
+            </w:r>
+          </w:p>
+        </w:tc>
+        <w:tc>
+          <w:tcPr>
+            <w:tcW w:w="2290" w:type="dxa"/>
+          </w:tcPr>
+          <w:p>
+            <w:r>
+              <w:t>Config</w:t>
+            </w:r>
+          </w:p>
+        </w:tc>
+        <w:tc>
+          <w:tcPr>
+            <w:tcW w:w="1669" w:type="dxa"/>
+          </w:tcPr>
+          <w:p>
+            <w:r>
+              <w:t>0x0000</w:t>
+            </w:r>
+          </w:p>
+        </w:tc>
+        <w:tc>
+          <w:tcPr>
+            <w:tcW w:w="1666" w:type="dxa"/>
+          </w:tcPr>
           <w:p/>
-        </w:tc>
-        <w:tc>
-          <w:tcPr>
-            <w:tcW w:w="2290" w:type="dxa"/>
-          </w:tcPr>
-          <w:p>
-            <w:r>
-              <w:t>Advertise/withdraw</w:t>
-            </w:r>
-          </w:p>
-        </w:tc>
-        <w:tc>
-          <w:tcPr>
-            <w:tcW w:w="1669" w:type="dxa"/>
-          </w:tcPr>
-          <w:p/>
-        </w:tc>
-        <w:tc>
-          <w:tcPr>
-            <w:tcW w:w="1666" w:type="dxa"/>
-          </w:tcPr>
-          <w:p>
-            <w:r>
-              <w:t>???</w:t>
-            </w:r>
-          </w:p>
         </w:tc>
       </w:tr>
       <w:tr>
@@ -20095,8 +20098,136 @@
           <w:tcPr>
             <w:tcW w:w="1724" w:type="dxa"/>
           </w:tcPr>
+          <w:p/>
+        </w:tc>
+        <w:tc>
+          <w:tcPr>
+            <w:tcW w:w="1668" w:type="dxa"/>
+          </w:tcPr>
+          <w:p/>
+        </w:tc>
+        <w:tc>
+          <w:tcPr>
+            <w:tcW w:w="2290" w:type="dxa"/>
+          </w:tcPr>
           <w:p>
             <w:r>
+              <w:t>Erase</w:t>
+            </w:r>
+          </w:p>
+        </w:tc>
+        <w:tc>
+          <w:tcPr>
+            <w:tcW w:w="1669" w:type="dxa"/>
+          </w:tcPr>
+          <w:p>
+            <w:r>
+              <w:t>0x0001</w:t>
+            </w:r>
+          </w:p>
+        </w:tc>
+        <w:tc>
+          <w:tcPr>
+            <w:tcW w:w="1666" w:type="dxa"/>
+          </w:tcPr>
+          <w:p/>
+        </w:tc>
+      </w:tr>
+      <w:tr>
+        <w:tc>
+          <w:tcPr>
+            <w:tcW w:w="1724" w:type="dxa"/>
+          </w:tcPr>
+          <w:p>
+            <w:r>
+              <w:t>PrefixMod</w:t>
+            </w:r>
+          </w:p>
+        </w:tc>
+        <w:tc>
+          <w:tcPr>
+            <w:tcW w:w="1668" w:type="dxa"/>
+          </w:tcPr>
+          <w:p/>
+        </w:tc>
+        <w:tc>
+          <w:tcPr>
+            <w:tcW w:w="2290" w:type="dxa"/>
+          </w:tcPr>
+          <w:p>
+            <w:r>
+              <w:t>Advertise</w:t>
+            </w:r>
+          </w:p>
+        </w:tc>
+        <w:tc>
+          <w:tcPr>
+            <w:tcW w:w="1669" w:type="dxa"/>
+          </w:tcPr>
+          <w:p>
+            <w:r>
+              <w:t>0x0000</w:t>
+            </w:r>
+          </w:p>
+        </w:tc>
+        <w:tc>
+          <w:tcPr>
+            <w:tcW w:w="1666" w:type="dxa"/>
+          </w:tcPr>
+          <w:p>
+            <w:r>
+              <w:t>Prefix</w:t>
+            </w:r>
+          </w:p>
+        </w:tc>
+      </w:tr>
+      <w:tr>
+        <w:tc>
+          <w:tcPr>
+            <w:tcW w:w="1724" w:type="dxa"/>
+          </w:tcPr>
+          <w:p/>
+        </w:tc>
+        <w:tc>
+          <w:tcPr>
+            <w:tcW w:w="1668" w:type="dxa"/>
+          </w:tcPr>
+          <w:p/>
+        </w:tc>
+        <w:tc>
+          <w:tcPr>
+            <w:tcW w:w="2290" w:type="dxa"/>
+          </w:tcPr>
+          <w:p>
+            <w:r>
+              <w:t>withdraw</w:t>
+            </w:r>
+          </w:p>
+        </w:tc>
+        <w:tc>
+          <w:tcPr>
+            <w:tcW w:w="1669" w:type="dxa"/>
+          </w:tcPr>
+          <w:p>
+            <w:r>
+              <w:t>0x0001</w:t>
+            </w:r>
+          </w:p>
+        </w:tc>
+        <w:tc>
+          <w:tcPr>
+            <w:tcW w:w="1666" w:type="dxa"/>
+          </w:tcPr>
+          <w:p/>
+        </w:tc>
+      </w:tr>
+      <w:tr>
+        <w:tc>
+          <w:tcPr>
+            <w:tcW w:w="1724" w:type="dxa"/>
+          </w:tcPr>
+          <w:p>
+            <w:r>
               <w:t>FIB routeMod</w:t>
             </w:r>
           </w:p>
@@ -20113,7 +20244,7 @@
           </w:tcPr>
           <w:p>
             <w:r>
-              <w:t>Add/remove</w:t>
+              <w:t>Add</w:t>
             </w:r>
           </w:p>
         </w:tc>
@@ -20121,21 +20252,68 @@
           <w:tcPr>
             <w:tcW w:w="1669" w:type="dxa"/>
           </w:tcPr>
+          <w:p>
+            <w:r>
+              <w:t>0x0000</w:t>
+            </w:r>
+          </w:p>
+        </w:tc>
+        <w:tc>
+          <w:tcPr>
+            <w:tcW w:w="1666" w:type="dxa"/>
+          </w:tcPr>
+          <w:p>
+            <w:r>
+              <w:t>route</w:t>
+            </w:r>
+          </w:p>
+        </w:tc>
+      </w:tr>
+      <w:tr>
+        <w:tc>
+          <w:tcPr>
+            <w:tcW w:w="1724" w:type="dxa"/>
+          </w:tcPr>
           <w:p/>
         </w:tc>
         <w:tc>
           <w:tcPr>
+            <w:tcW w:w="1668" w:type="dxa"/>
+          </w:tcPr>
+          <w:p/>
+        </w:tc>
+        <w:tc>
+          <w:tcPr>
+            <w:tcW w:w="2290" w:type="dxa"/>
+          </w:tcPr>
+          <w:p>
+            <w:r>
+              <w:t>remove</w:t>
+            </w:r>
+          </w:p>
+        </w:tc>
+        <w:tc>
+          <w:tcPr>
+            <w:tcW w:w="1669" w:type="dxa"/>
+          </w:tcPr>
+          <w:p>
+            <w:r>
+              <w:t>0x0001</w:t>
+            </w:r>
+          </w:p>
+        </w:tc>
+        <w:tc>
+          <w:tcPr>
             <w:tcW w:w="1666" w:type="dxa"/>
           </w:tcPr>
-          <w:p>
-            <w:r>
-              <w:t>???</w:t>
-            </w:r>
-          </w:p>
+          <w:p/>
         </w:tc>
       </w:tr>
     </w:tbl>
-    <w:p/>
+    <w:p>
+      <w:bookmarkStart w:id="1" w:name="_GoBack"/>
+      <w:bookmarkEnd w:id="1"/>
+    </w:p>
     <w:p>
       <w:r>
         <w:t>TableMod:</w:t>
@@ -20812,6 +20990,7 @@
                 <w:b/>
                 <w:color w:val="FF0000"/>
               </w:rPr>
+              <w:lastRenderedPageBreak/>
               <w:t>8</w:t>
             </w:r>
           </w:p>
@@ -21603,6 +21782,7 @@
     </w:p>
     <w:p>
       <w:r>
+        <w:lastRenderedPageBreak/>
         <w:t>Flag:</w:t>
       </w:r>
     </w:p>
@@ -21632,7 +21812,6 @@
         <w:rPr>
           <w:noProof/>
         </w:rPr>
-        <w:lastRenderedPageBreak/>
         <w:t>Example content: (12 elements)</w:t>
       </w:r>
     </w:p>
@@ -22429,7 +22608,6 @@
           <w:color w:val="FF0000"/>
           <w:u w:val="single"/>
         </w:rPr>
-        <w:lastRenderedPageBreak/>
         <w:t>No need response</w:t>
       </w:r>
     </w:p>
@@ -23050,6 +23228,7 @@
           </w:tcPr>
           <w:p>
             <w:r>
+              <w:lastRenderedPageBreak/>
               <w:t>Type number</w:t>
             </w:r>
           </w:p>
@@ -23230,7 +23409,6 @@
     </w:p>
     <w:p>
       <w:r>
-        <w:lastRenderedPageBreak/>
         <w:t xml:space="preserve">Hello msg formate: </w:t>
       </w:r>
     </w:p>
@@ -24124,7 +24302,6 @@
         </w:rPr>
       </w:pPr>
       <w:r>
-        <w:lastRenderedPageBreak/>
         <w:t xml:space="preserve">BarrierReq Msg formate: </w:t>
       </w:r>
       <w:r>
@@ -24940,6 +25117,64 @@
         <w:t>Listen to ctrlinfo request: /ndn/h1-site/h1/ofndn/ctrlinfo</w:t>
       </w:r>
     </w:p>
+    <w:p/>
+    <w:p/>
+    <w:p/>
+    <w:p>
+      <w:pPr>
+        <w:pStyle w:val="Heading1"/>
+      </w:pPr>
+      <w:r>
+        <w:t>NFD Management protocol</w:t>
+      </w:r>
+    </w:p>
+    <w:p>
+      <w:r>
+        <w:t>https://redmine.named-data.net/projects/nfd/wiki/Management</w:t>
+      </w:r>
+    </w:p>
+    <w:p/>
+    <w:p>
+      <w:r>
+        <w:t>NFD Management protocol allows users, tools, and control plane programs to retrieve, monitor, and alter NFD forwarder state.</w:t>
+      </w:r>
+    </w:p>
+    <w:p>
+      <w:pPr>
+        <w:pStyle w:val="Heading2"/>
+      </w:pPr>
+    </w:p>
+    <w:p>
+      <w:pPr>
+        <w:pStyle w:val="Heading2"/>
+      </w:pPr>
+      <w:r>
+        <w:t>Basic mechanisms</w:t>
+      </w:r>
+    </w:p>
+    <w:p>
+      <w:r>
+        <w:t>NFD Management protocol uses Interest-Data exchange.</w:t>
+      </w:r>
+    </w:p>
+    <w:p/>
+    <w:p/>
+    <w:p/>
+    <w:p/>
+    <w:p/>
+    <w:p/>
+    <w:p/>
+    <w:p/>
+    <w:p/>
+    <w:p/>
+    <w:p/>
+    <w:p/>
+    <w:p/>
+    <w:p/>
+    <w:p/>
+    <w:p/>
+    <w:p/>
+    <w:p/>
     <w:p/>
     <w:p/>
     <w:p/>
@@ -27501,7 +27736,7 @@
 </file>
 
 <file path=customXml/itemProps1.xml><?xml version="1.0" encoding="utf-8"?>
-<ds:datastoreItem xmlns:ds="http://schemas.openxmlformats.org/officeDocument/2006/customXml" ds:itemID="{FB23B2C9-A4AC-4A5B-BFA8-2DF4197E19EB}">
+<ds:datastoreItem xmlns:ds="http://schemas.openxmlformats.org/officeDocument/2006/customXml" ds:itemID="{60691A06-0397-4229-AD0C-F3BF9A6CE863}">
   <ds:schemaRefs>
     <ds:schemaRef ds:uri="http://schemas.openxmlformats.org/officeDocument/2006/bibliography"/>
   </ds:schemaRefs>

</xml_diff>